<commit_message>
adds quality goals chapter to documentation
</commit_message>
<xml_diff>
--- a/NexusCards/Documentation/15_NexusCards_arc42.docx
+++ b/NexusCards/Documentation/15_NexusCards_arc42.docx
@@ -224,16 +224,325 @@
     </w:p>
     <w:p>
       <w:pPr>
+        <w:pStyle w:val="berschrift2"/>
+      </w:pPr>
+      <w:bookmarkStart w:id="2" w:name="_quality_goals"/>
+      <w:r>
+        <w:t>Quality Goals</w:t>
+      </w:r>
+      <w:bookmarkEnd w:id="2"/>
+    </w:p>
+    <w:p>
+      <w:pPr>
+        <w:pStyle w:val="Textkrper"/>
+      </w:pPr>
+      <w:r>
+        <w:t>For all of our stakeholders we have the same quality goals identified.</w:t>
+      </w:r>
+    </w:p>
+    <w:tbl>
+      <w:tblPr>
+        <w:tblStyle w:val="Tabellenraster"/>
+        <w:tblW w:w="10223" w:type="dxa"/>
+        <w:tblInd w:w="-318" w:type="dxa"/>
+        <w:tblLayout w:type="fixed"/>
+        <w:tblLook w:val="04A0" w:firstRow="1" w:lastRow="0" w:firstColumn="1" w:lastColumn="0" w:noHBand="0" w:noVBand="1"/>
+      </w:tblPr>
+      <w:tblGrid>
+        <w:gridCol w:w="2269"/>
+        <w:gridCol w:w="2693"/>
+        <w:gridCol w:w="2694"/>
+        <w:gridCol w:w="2567"/>
+      </w:tblGrid>
+      <w:tr>
+        <w:tc>
+          <w:tcPr>
+            <w:tcW w:w="2269" w:type="dxa"/>
+          </w:tcPr>
+          <w:p>
+            <w:pPr>
+              <w:pStyle w:val="FirstParagraph"/>
+              <w:rPr>
+                <w:b/>
+              </w:rPr>
+            </w:pPr>
+            <w:r>
+              <w:rPr>
+                <w:b/>
+              </w:rPr>
+              <w:lastRenderedPageBreak/>
+              <w:t>Operability (Usability…)</w:t>
+            </w:r>
+          </w:p>
+        </w:tc>
+        <w:tc>
+          <w:tcPr>
+            <w:tcW w:w="2693" w:type="dxa"/>
+          </w:tcPr>
+          <w:p>
+            <w:pPr>
+              <w:pStyle w:val="Textkrper"/>
+              <w:rPr>
+                <w:b/>
+              </w:rPr>
+            </w:pPr>
+            <w:r>
+              <w:rPr>
+                <w:b/>
+              </w:rPr>
+              <w:t>Security (Cheating…)</w:t>
+            </w:r>
+          </w:p>
+        </w:tc>
+        <w:tc>
+          <w:tcPr>
+            <w:tcW w:w="2694" w:type="dxa"/>
+          </w:tcPr>
+          <w:p>
+            <w:pPr>
+              <w:pStyle w:val="Textkrper"/>
+              <w:rPr>
+                <w:b/>
+              </w:rPr>
+            </w:pPr>
+            <w:r>
+              <w:rPr>
+                <w:b/>
+              </w:rPr>
+              <w:t xml:space="preserve">Reliability </w:t>
+            </w:r>
+            <w:r>
+              <w:rPr>
+                <w:b/>
+              </w:rPr>
+              <w:t>(Fault-tolerance, Recovering…</w:t>
+            </w:r>
+            <w:r>
+              <w:rPr>
+                <w:b/>
+              </w:rPr>
+              <w:t>)</w:t>
+            </w:r>
+          </w:p>
+        </w:tc>
+        <w:tc>
+          <w:tcPr>
+            <w:tcW w:w="2567" w:type="dxa"/>
+          </w:tcPr>
+          <w:p>
+            <w:pPr>
+              <w:pStyle w:val="Textkrper"/>
+              <w:rPr>
+                <w:b/>
+              </w:rPr>
+            </w:pPr>
+            <w:r>
+              <w:rPr>
+                <w:b/>
+              </w:rPr>
+              <w:t>Transferability (Many devices/OS…)</w:t>
+            </w:r>
+          </w:p>
+        </w:tc>
+      </w:tr>
+      <w:tr>
+        <w:tc>
+          <w:tcPr>
+            <w:tcW w:w="2269" w:type="dxa"/>
+          </w:tcPr>
+          <w:p>
+            <w:pPr>
+              <w:pStyle w:val="FirstParagraph"/>
+              <w:numPr>
+                <w:ilvl w:val="0"/>
+                <w:numId w:val="30"/>
+              </w:numPr>
+            </w:pPr>
+            <w:r>
+              <w:t xml:space="preserve">System </w:t>
+            </w:r>
+            <w:r>
+              <w:t>sha</w:t>
+            </w:r>
+            <w:bookmarkStart w:id="3" w:name="_GoBack"/>
+            <w:bookmarkEnd w:id="3"/>
+            <w:r>
+              <w:t>ll introduce the user to the game with a</w:t>
+            </w:r>
+            <w:r>
+              <w:t xml:space="preserve"> guided tour through the game for the first time.</w:t>
+            </w:r>
+          </w:p>
+          <w:p>
+            <w:pPr>
+              <w:pStyle w:val="Textkrper"/>
+              <w:numPr>
+                <w:ilvl w:val="0"/>
+                <w:numId w:val="30"/>
+              </w:numPr>
+            </w:pPr>
+            <w:r>
+              <w:t>System shall let the user re-start the guided tour at any time.</w:t>
+            </w:r>
+          </w:p>
+        </w:tc>
+        <w:tc>
+          <w:tcPr>
+            <w:tcW w:w="2693" w:type="dxa"/>
+          </w:tcPr>
+          <w:p>
+            <w:pPr>
+              <w:pStyle w:val="Textkrper"/>
+              <w:numPr>
+                <w:ilvl w:val="0"/>
+                <w:numId w:val="30"/>
+              </w:numPr>
+            </w:pPr>
+            <w:r>
+              <w:t xml:space="preserve">System </w:t>
+            </w:r>
+            <w:r>
+              <w:t>shall let the user report incidents with a HTML form</w:t>
+            </w:r>
+            <w:r>
+              <w:t>.</w:t>
+            </w:r>
+          </w:p>
+          <w:p>
+            <w:pPr>
+              <w:pStyle w:val="Textkrper"/>
+              <w:numPr>
+                <w:ilvl w:val="0"/>
+                <w:numId w:val="30"/>
+              </w:numPr>
+            </w:pPr>
+            <w:r>
+              <w:t xml:space="preserve">System </w:t>
+            </w:r>
+            <w:r>
+              <w:t>shall</w:t>
+            </w:r>
+            <w:r>
+              <w:t xml:space="preserve"> </w:t>
+            </w:r>
+            <w:r>
+              <w:t>automatically respond with an in-game message to reports within 2 minutes.</w:t>
+            </w:r>
+          </w:p>
+          <w:p>
+            <w:pPr>
+              <w:pStyle w:val="Textkrper"/>
+              <w:numPr>
+                <w:ilvl w:val="0"/>
+                <w:numId w:val="30"/>
+              </w:numPr>
+            </w:pPr>
+            <w:r>
+              <w:t xml:space="preserve">System </w:t>
+            </w:r>
+            <w:r>
+              <w:t>shall provide reports of gameplay</w:t>
+            </w:r>
+            <w:r>
+              <w:t xml:space="preserve"> to game developers/administrators </w:t>
+            </w:r>
+            <w:r>
+              <w:t>every day.</w:t>
+            </w:r>
+          </w:p>
+        </w:tc>
+        <w:tc>
+          <w:tcPr>
+            <w:tcW w:w="2694" w:type="dxa"/>
+          </w:tcPr>
+          <w:p>
+            <w:pPr>
+              <w:pStyle w:val="Textkrper"/>
+              <w:numPr>
+                <w:ilvl w:val="0"/>
+                <w:numId w:val="30"/>
+              </w:numPr>
+            </w:pPr>
+            <w:r>
+              <w:t>System shall have an auto-save of the players’ game status.</w:t>
+            </w:r>
+          </w:p>
+          <w:p>
+            <w:pPr>
+              <w:pStyle w:val="Textkrper"/>
+              <w:numPr>
+                <w:ilvl w:val="0"/>
+                <w:numId w:val="30"/>
+              </w:numPr>
+            </w:pPr>
+            <w:r>
+              <w:t>System shall provide a resume functionality to the user.</w:t>
+            </w:r>
+          </w:p>
+          <w:p>
+            <w:pPr>
+              <w:pStyle w:val="Textkrper"/>
+              <w:numPr>
+                <w:ilvl w:val="0"/>
+                <w:numId w:val="30"/>
+              </w:numPr>
+            </w:pPr>
+            <w:r>
+              <w:t>System shall inform if no connection to the server is established.</w:t>
+            </w:r>
+          </w:p>
+          <w:p>
+            <w:pPr>
+              <w:pStyle w:val="Textkrper"/>
+              <w:numPr>
+                <w:ilvl w:val="0"/>
+                <w:numId w:val="30"/>
+              </w:numPr>
+            </w:pPr>
+            <w:r>
+              <w:t xml:space="preserve">System shall re-connect automatically if the connection </w:t>
+            </w:r>
+            <w:r>
+              <w:t>has been</w:t>
+            </w:r>
+            <w:r>
+              <w:t xml:space="preserve"> interrupted.</w:t>
+            </w:r>
+          </w:p>
+        </w:tc>
+        <w:tc>
+          <w:tcPr>
+            <w:tcW w:w="2567" w:type="dxa"/>
+          </w:tcPr>
+          <w:p>
+            <w:pPr>
+              <w:pStyle w:val="Textkrper"/>
+              <w:numPr>
+                <w:ilvl w:val="0"/>
+                <w:numId w:val="30"/>
+              </w:numPr>
+            </w:pPr>
+            <w:r>
+              <w:t>System provides websites, so all devices w/ internet access can play the game.</w:t>
+            </w:r>
+          </w:p>
+        </w:tc>
+      </w:tr>
+    </w:tbl>
+    <w:p>
+      <w:pPr>
+        <w:pStyle w:val="Textkrper"/>
+      </w:pPr>
+    </w:p>
+    <w:p>
+      <w:pPr>
         <w:pStyle w:val="Textkrper"/>
       </w:pPr>
       <w:r>
         <w:rPr>
           <w:highlight w:val="yellow"/>
         </w:rPr>
-        <w:t>Question C-1-6: In which cases shall we describe requirements more extensively?</w:t>
-      </w:r>
-      <w:r>
-        <w:t xml:space="preserve"> </w:t>
+        <w:t xml:space="preserve">Question C-10-3: What is a 'quality tree'? </w:t>
       </w:r>
       <w:hyperlink r:id="rId10" w:history="1">
         <w:r>
@@ -241,168 +550,48 @@
             <w:rStyle w:val="Hyperlink"/>
             <w:highlight w:val="yellow"/>
           </w:rPr>
-          <w:t>https://faq.arc42.org/questions/C-1-6/</w:t>
+          <w:t>https://faq.a</w:t>
         </w:r>
-      </w:hyperlink>
-    </w:p>
-    <w:p>
-      <w:pPr>
-        <w:pStyle w:val="berschrift2"/>
-      </w:pPr>
-      <w:bookmarkStart w:id="2" w:name="_quality_goals"/>
-      <w:r>
-        <w:lastRenderedPageBreak/>
-        <w:t>Quality Goals</w:t>
-      </w:r>
-      <w:bookmarkEnd w:id="2"/>
-    </w:p>
-    <w:p>
-      <w:pPr>
-        <w:pStyle w:val="FirstParagraph"/>
-      </w:pPr>
-      <w:r>
-        <w:rPr>
-          <w:b/>
-        </w:rPr>
-        <w:t>Contents.</w:t>
-      </w:r>
-    </w:p>
-    <w:p>
-      <w:pPr>
-        <w:pStyle w:val="Textkrper"/>
-      </w:pPr>
-      <w:r>
-        <w:t>The top three (max five) quality goals for the architecture whose fulfillment is of highest importance to the major stakeholders. We really mean quality goals for the architecture. Don’t confuse them with project goals. They are not necessarily identical.</w:t>
-      </w:r>
-    </w:p>
-    <w:p>
-      <w:pPr>
-        <w:pStyle w:val="Textkrper"/>
-      </w:pPr>
-      <w:r>
-        <w:rPr>
-          <w:b/>
-        </w:rPr>
-        <w:t>Motivation.</w:t>
-      </w:r>
-    </w:p>
-    <w:p>
-      <w:pPr>
-        <w:pStyle w:val="Textkrper"/>
-      </w:pPr>
-      <w:r>
-        <w:t>You should know the quality goals of your most important stakeholders, since they will influence fundamental architectural decisions. Make sure to be very concrete about these qualities, avoid buzzwords. If you as an architect do not know how the quality of your work will be judged …</w:t>
-      </w:r>
-    </w:p>
-    <w:p>
-      <w:pPr>
-        <w:pStyle w:val="Textkrper"/>
-      </w:pPr>
-      <w:r>
-        <w:rPr>
-          <w:b/>
-        </w:rPr>
-        <w:t>Form.</w:t>
-      </w:r>
-    </w:p>
-    <w:p>
-      <w:pPr>
-        <w:pStyle w:val="Textkrper"/>
-      </w:pPr>
-      <w:r>
-        <w:t>A table with quality goals and concrete scenarios, ordered by priorities</w:t>
-      </w:r>
-    </w:p>
-    <w:p>
-      <w:pPr>
-        <w:pStyle w:val="Textkrper"/>
-        <w:rPr>
-          <w:highlight w:val="yellow"/>
-        </w:rPr>
-      </w:pPr>
-      <w:r>
-        <w:rPr>
-          <w:highlight w:val="yellow"/>
-        </w:rPr>
-        <w:t xml:space="preserve">Question C-1-2: What are quality goals (aka quality attributes)? </w:t>
-      </w:r>
-      <w:hyperlink r:id="rId11" w:history="1">
         <w:r>
           <w:rPr>
             <w:rStyle w:val="Hyperlink"/>
             <w:highlight w:val="yellow"/>
           </w:rPr>
-          <w:t>https://faq.arc42.org/questions/C-1-2/</w:t>
+          <w:t>r</w:t>
         </w:r>
-      </w:hyperlink>
-    </w:p>
-    <w:p>
-      <w:pPr>
-        <w:pStyle w:val="Textkrper"/>
-        <w:rPr>
-          <w:highlight w:val="yellow"/>
-        </w:rPr>
-      </w:pPr>
-      <w:r>
-        <w:rPr>
-          <w:highlight w:val="yellow"/>
-        </w:rPr>
-        <w:t xml:space="preserve">Question C-10-2: What is a 'quality scenario'? </w:t>
-      </w:r>
-      <w:hyperlink r:id="rId12" w:history="1">
         <w:r>
           <w:rPr>
             <w:rStyle w:val="Hyperlink"/>
             <w:highlight w:val="yellow"/>
           </w:rPr>
-          <w:t>https://faq.arc42.org/questions/C-10-2/</w:t>
+          <w:t>c42.org/questions/C-10-3/</w:t>
         </w:r>
       </w:hyperlink>
     </w:p>
     <w:p>
       <w:pPr>
-        <w:pStyle w:val="Textkrper"/>
-      </w:pPr>
-      <w:r>
+        <w:pStyle w:val="berschrift2"/>
+      </w:pPr>
+      <w:bookmarkStart w:id="4" w:name="_stakeholders"/>
+      <w:r>
+        <w:t>Stakeholders</w:t>
+      </w:r>
+      <w:bookmarkEnd w:id="4"/>
+    </w:p>
+    <w:p>
+      <w:pPr>
+        <w:pStyle w:val="Textkrper"/>
         <w:rPr>
           <w:highlight w:val="yellow"/>
         </w:rPr>
-        <w:t xml:space="preserve">Question C-10-3: What is a 'quality tree'? </w:t>
-      </w:r>
-      <w:hyperlink r:id="rId13" w:history="1">
-        <w:r>
-          <w:rPr>
-            <w:rStyle w:val="Hyperlink"/>
-            <w:highlight w:val="yellow"/>
-          </w:rPr>
-          <w:t>https://faq.arc42.org/questions/C-10-3/</w:t>
-        </w:r>
-      </w:hyperlink>
-    </w:p>
-    <w:p>
-      <w:pPr>
-        <w:pStyle w:val="berschrift2"/>
-      </w:pPr>
-      <w:bookmarkStart w:id="3" w:name="_stakeholders"/>
-      <w:r>
-        <w:t>Stakeholders</w:t>
-      </w:r>
-      <w:bookmarkEnd w:id="3"/>
-    </w:p>
-    <w:p>
-      <w:pPr>
-        <w:pStyle w:val="Textkrper"/>
+      </w:pPr>
+      <w:r>
         <w:rPr>
           <w:highlight w:val="yellow"/>
         </w:rPr>
-      </w:pPr>
-      <w:r>
-        <w:rPr>
-          <w:highlight w:val="yellow"/>
-        </w:rPr>
         <w:t xml:space="preserve">Question C-1-3: Why does arc42 propose a stakeholder table? </w:t>
       </w:r>
-      <w:hyperlink r:id="rId14" w:history="1">
+      <w:hyperlink r:id="rId11" w:history="1">
         <w:r>
           <w:rPr>
             <w:rStyle w:val="Hyperlink"/>
@@ -425,7 +614,7 @@
         </w:rPr>
         <w:t xml:space="preserve">Question C-1-4: What shall be included in a stakeholder table? </w:t>
       </w:r>
-      <w:hyperlink r:id="rId15" w:history="1">
+      <w:hyperlink r:id="rId12" w:history="1">
         <w:r>
           <w:rPr>
             <w:rStyle w:val="Hyperlink"/>
@@ -445,7 +634,7 @@
         </w:rPr>
         <w:t xml:space="preserve">Question C-1-5: What are the expected deliverables in the stakeholder table? </w:t>
       </w:r>
-      <w:hyperlink r:id="rId16" w:history="1">
+      <w:hyperlink r:id="rId13" w:history="1">
         <w:r>
           <w:rPr>
             <w:rStyle w:val="Hyperlink"/>
@@ -618,6 +807,7 @@
               <w:cnfStyle w:val="000000000000" w:firstRow="0" w:lastRow="0" w:firstColumn="0" w:lastColumn="0" w:oddVBand="0" w:evenVBand="0" w:oddHBand="0" w:evenHBand="0" w:firstRowFirstColumn="0" w:firstRowLastColumn="0" w:lastRowFirstColumn="0" w:lastRowLastColumn="0"/>
             </w:pPr>
             <w:r>
+              <w:lastRenderedPageBreak/>
               <w:t>Grow together as an international team</w:t>
             </w:r>
           </w:p>
@@ -634,6 +824,7 @@
               <w:pStyle w:val="FirstParagraph"/>
             </w:pPr>
             <w:r>
+              <w:lastRenderedPageBreak/>
               <w:t>Architect</w:t>
             </w:r>
           </w:p>
@@ -676,7 +867,6 @@
               <w:cnfStyle w:val="000000000000" w:firstRow="0" w:lastRow="0" w:firstColumn="0" w:lastColumn="0" w:oddVBand="0" w:evenVBand="0" w:oddHBand="0" w:evenHBand="0" w:firstRowFirstColumn="0" w:firstRowLastColumn="0" w:lastRowFirstColumn="0" w:lastRowLastColumn="0"/>
             </w:pPr>
             <w:r>
-              <w:lastRenderedPageBreak/>
               <w:t>Receives feedback from developers</w:t>
             </w:r>
           </w:p>
@@ -706,7 +896,6 @@
               <w:pStyle w:val="FirstParagraph"/>
             </w:pPr>
             <w:r>
-              <w:lastRenderedPageBreak/>
               <w:t>CDO</w:t>
             </w:r>
           </w:p>
@@ -913,13 +1102,11 @@
       <w:pPr>
         <w:pStyle w:val="berschrift1"/>
       </w:pPr>
-      <w:bookmarkStart w:id="4" w:name="section-architecture-constraints"/>
-      <w:bookmarkStart w:id="5" w:name="_GoBack"/>
+      <w:bookmarkStart w:id="5" w:name="section-architecture-constraints"/>
+      <w:r>
+        <w:t>Architecture Constraints</w:t>
+      </w:r>
       <w:bookmarkEnd w:id="5"/>
-      <w:r>
-        <w:t>Architecture Constraints</w:t>
-      </w:r>
-      <w:bookmarkEnd w:id="4"/>
     </w:p>
     <w:p>
       <w:pPr>
@@ -1004,6 +1191,7 @@
         <w:pStyle w:val="Textkrper"/>
       </w:pPr>
       <w:r>
+        <w:lastRenderedPageBreak/>
         <w:t>System scope and context - as the name suggests - delimits your system (i.e. your scope) from all its communication partners (neighboring systems and users, i.e. the context of your system). It thereby specifies the external interfaces.</w:t>
       </w:r>
     </w:p>
@@ -1012,7 +1200,6 @@
         <w:pStyle w:val="Textkrper"/>
       </w:pPr>
       <w:r>
-        <w:lastRenderedPageBreak/>
         <w:t>If necessary, differentiate the business context (domain specific inputs and outputs) from the technical context (channels, protocols, hardware).</w:t>
       </w:r>
     </w:p>
@@ -1219,6 +1406,7 @@
         <w:rPr>
           <w:b/>
         </w:rPr>
+        <w:lastRenderedPageBreak/>
         <w:t>Motivation.</w:t>
       </w:r>
     </w:p>
@@ -1227,7 +1415,6 @@
         <w:pStyle w:val="Textkrper"/>
       </w:pPr>
       <w:r>
-        <w:lastRenderedPageBreak/>
         <w:t>Many stakeholders make architectural decision based on the technical interfaces between the system and its context. Especially infrastructure or hardware designers decide these technical interfaces.</w:t>
       </w:r>
     </w:p>
@@ -1428,11 +1615,8 @@
         <w:pStyle w:val="Textkrper"/>
       </w:pPr>
       <w:r>
-        <w:t xml:space="preserve">The building block view shows the static decomposition of the system into building blocks (modules, components, subsystems, classes, interfaces, packages, libraries, frameworks, </w:t>
-      </w:r>
-      <w:r>
         <w:lastRenderedPageBreak/>
-        <w:t>layers, partitions, tiers, functions, macros, operations, datas structures, …) as well as their dependencies (relationships, associations, …)</w:t>
+        <w:t>The building block view shows the static decomposition of the system into building blocks (modules, components, subsystems, classes, interfaces, packages, libraries, frameworks, layers, partitions, tiers, functions, macros, operations, datas structures, …) as well as their dependencies (relationships, associations, …)</w:t>
       </w:r>
     </w:p>
     <w:p>
@@ -1524,7 +1708,7 @@
                     </pic:cNvPicPr>
                   </pic:nvPicPr>
                   <pic:blipFill>
-                    <a:blip r:embed="rId17"/>
+                    <a:blip r:embed="rId14"/>
                     <a:stretch>
                       <a:fillRect/>
                     </a:stretch>
@@ -3311,7 +3495,7 @@
                     </pic:cNvPicPr>
                   </pic:nvPicPr>
                   <pic:blipFill>
-                    <a:blip r:embed="rId18"/>
+                    <a:blip r:embed="rId15"/>
                     <a:stretch>
                       <a:fillRect/>
                     </a:stretch>
@@ -4893,6 +5077,119 @@
     </w:lvl>
   </w:abstractNum>
   <w:abstractNum w:abstractNumId="7" w15:restartNumberingAfterBreak="0">
+    <w:nsid w:val="6B492E86"/>
+    <w:multiLevelType w:val="hybridMultilevel"/>
+    <w:tmpl w:val="B2340066"/>
+    <w:lvl w:ilvl="0" w:tplc="04070001">
+      <w:start w:val="1"/>
+      <w:numFmt w:val="bullet"/>
+      <w:lvlText w:val=""/>
+      <w:lvlJc w:val="left"/>
+      <w:pPr>
+        <w:ind w:left="360" w:hanging="360"/>
+      </w:pPr>
+      <w:rPr>
+        <w:rFonts w:ascii="Symbol" w:hAnsi="Symbol" w:hint="default"/>
+      </w:rPr>
+    </w:lvl>
+    <w:lvl w:ilvl="1" w:tplc="04070003" w:tentative="1">
+      <w:start w:val="1"/>
+      <w:numFmt w:val="bullet"/>
+      <w:lvlText w:val="o"/>
+      <w:lvlJc w:val="left"/>
+      <w:pPr>
+        <w:ind w:left="1080" w:hanging="360"/>
+      </w:pPr>
+      <w:rPr>
+        <w:rFonts w:ascii="Courier New" w:hAnsi="Courier New" w:cs="Courier New" w:hint="default"/>
+      </w:rPr>
+    </w:lvl>
+    <w:lvl w:ilvl="2" w:tplc="04070005" w:tentative="1">
+      <w:start w:val="1"/>
+      <w:numFmt w:val="bullet"/>
+      <w:lvlText w:val=""/>
+      <w:lvlJc w:val="left"/>
+      <w:pPr>
+        <w:ind w:left="1800" w:hanging="360"/>
+      </w:pPr>
+      <w:rPr>
+        <w:rFonts w:ascii="Wingdings" w:hAnsi="Wingdings" w:hint="default"/>
+      </w:rPr>
+    </w:lvl>
+    <w:lvl w:ilvl="3" w:tplc="04070001" w:tentative="1">
+      <w:start w:val="1"/>
+      <w:numFmt w:val="bullet"/>
+      <w:lvlText w:val=""/>
+      <w:lvlJc w:val="left"/>
+      <w:pPr>
+        <w:ind w:left="2520" w:hanging="360"/>
+      </w:pPr>
+      <w:rPr>
+        <w:rFonts w:ascii="Symbol" w:hAnsi="Symbol" w:hint="default"/>
+      </w:rPr>
+    </w:lvl>
+    <w:lvl w:ilvl="4" w:tplc="04070003" w:tentative="1">
+      <w:start w:val="1"/>
+      <w:numFmt w:val="bullet"/>
+      <w:lvlText w:val="o"/>
+      <w:lvlJc w:val="left"/>
+      <w:pPr>
+        <w:ind w:left="3240" w:hanging="360"/>
+      </w:pPr>
+      <w:rPr>
+        <w:rFonts w:ascii="Courier New" w:hAnsi="Courier New" w:cs="Courier New" w:hint="default"/>
+      </w:rPr>
+    </w:lvl>
+    <w:lvl w:ilvl="5" w:tplc="04070005" w:tentative="1">
+      <w:start w:val="1"/>
+      <w:numFmt w:val="bullet"/>
+      <w:lvlText w:val=""/>
+      <w:lvlJc w:val="left"/>
+      <w:pPr>
+        <w:ind w:left="3960" w:hanging="360"/>
+      </w:pPr>
+      <w:rPr>
+        <w:rFonts w:ascii="Wingdings" w:hAnsi="Wingdings" w:hint="default"/>
+      </w:rPr>
+    </w:lvl>
+    <w:lvl w:ilvl="6" w:tplc="04070001" w:tentative="1">
+      <w:start w:val="1"/>
+      <w:numFmt w:val="bullet"/>
+      <w:lvlText w:val=""/>
+      <w:lvlJc w:val="left"/>
+      <w:pPr>
+        <w:ind w:left="4680" w:hanging="360"/>
+      </w:pPr>
+      <w:rPr>
+        <w:rFonts w:ascii="Symbol" w:hAnsi="Symbol" w:hint="default"/>
+      </w:rPr>
+    </w:lvl>
+    <w:lvl w:ilvl="7" w:tplc="04070003" w:tentative="1">
+      <w:start w:val="1"/>
+      <w:numFmt w:val="bullet"/>
+      <w:lvlText w:val="o"/>
+      <w:lvlJc w:val="left"/>
+      <w:pPr>
+        <w:ind w:left="5400" w:hanging="360"/>
+      </w:pPr>
+      <w:rPr>
+        <w:rFonts w:ascii="Courier New" w:hAnsi="Courier New" w:cs="Courier New" w:hint="default"/>
+      </w:rPr>
+    </w:lvl>
+    <w:lvl w:ilvl="8" w:tplc="04070005" w:tentative="1">
+      <w:start w:val="1"/>
+      <w:numFmt w:val="bullet"/>
+      <w:lvlText w:val=""/>
+      <w:lvlJc w:val="left"/>
+      <w:pPr>
+        <w:ind w:left="6120" w:hanging="360"/>
+      </w:pPr>
+      <w:rPr>
+        <w:rFonts w:ascii="Wingdings" w:hAnsi="Wingdings" w:hint="default"/>
+      </w:rPr>
+    </w:lvl>
+  </w:abstractNum>
+  <w:abstractNum w:abstractNumId="8" w15:restartNumberingAfterBreak="0">
     <w:nsid w:val="6F0F50D3"/>
     <w:multiLevelType w:val="hybridMultilevel"/>
     <w:tmpl w:val="E36A0A80"/>
@@ -5004,7 +5301,7 @@
       </w:rPr>
     </w:lvl>
   </w:abstractNum>
-  <w:abstractNum w:abstractNumId="8" w15:restartNumberingAfterBreak="0">
+  <w:abstractNum w:abstractNumId="9" w15:restartNumberingAfterBreak="0">
     <w:nsid w:val="71315DCA"/>
     <w:multiLevelType w:val="multilevel"/>
     <w:tmpl w:val="B4444D32"/>
@@ -5117,7 +5414,7 @@
       </w:pPr>
     </w:lvl>
   </w:abstractNum>
-  <w:abstractNum w:abstractNumId="9" w15:restartNumberingAfterBreak="0">
+  <w:abstractNum w:abstractNumId="10" w15:restartNumberingAfterBreak="0">
     <w:nsid w:val="7744363B"/>
     <w:multiLevelType w:val="hybridMultilevel"/>
     <w:tmpl w:val="18584FFC"/>
@@ -5229,7 +5526,7 @@
       </w:rPr>
     </w:lvl>
   </w:abstractNum>
-  <w:abstractNum w:abstractNumId="10" w15:restartNumberingAfterBreak="0">
+  <w:abstractNum w:abstractNumId="11" w15:restartNumberingAfterBreak="0">
     <w:nsid w:val="7C7F645D"/>
     <w:multiLevelType w:val="hybridMultilevel"/>
     <w:tmpl w:val="FA9613E2"/>
@@ -5378,7 +5675,7 @@
     <w:abstractNumId w:val="0"/>
   </w:num>
   <w:num w:numId="13">
-    <w:abstractNumId w:val="8"/>
+    <w:abstractNumId w:val="9"/>
     <w:lvlOverride w:ilvl="0">
       <w:startOverride w:val="1"/>
     </w:lvlOverride>
@@ -5444,15 +5741,18 @@
     <w:abstractNumId w:val="6"/>
   </w:num>
   <w:num w:numId="26">
-    <w:abstractNumId w:val="9"/>
+    <w:abstractNumId w:val="10"/>
   </w:num>
   <w:num w:numId="27">
-    <w:abstractNumId w:val="10"/>
+    <w:abstractNumId w:val="11"/>
   </w:num>
   <w:num w:numId="28">
     <w:abstractNumId w:val="1"/>
   </w:num>
   <w:num w:numId="29">
+    <w:abstractNumId w:val="8"/>
+  </w:num>
+  <w:num w:numId="30">
     <w:abstractNumId w:val="7"/>
   </w:num>
 </w:numbering>
@@ -6765,6 +7065,15 @@
       </w:rPr>
     </w:tblStylePr>
   </w:style>
+  <w:style w:type="character" w:styleId="BesuchterLink">
+    <w:name w:val="FollowedHyperlink"/>
+    <w:basedOn w:val="Absatz-Standardschriftart"/>
+    <w:rsid w:val="00ED47C9"/>
+    <w:rPr>
+      <w:color w:val="800080" w:themeColor="followedHyperlink"/>
+      <w:u w:val="single"/>
+    </w:rPr>
+  </w:style>
 </w:styles>
 </file>
 
@@ -7091,7 +7400,7 @@
 </file>
 
 <file path=customXml/itemProps1.xml><?xml version="1.0" encoding="utf-8"?>
-<ds:datastoreItem xmlns:ds="http://schemas.openxmlformats.org/officeDocument/2006/customXml" ds:itemID="{55270B03-B600-4994-929A-B4E8FB31921A}">
+<ds:datastoreItem xmlns:ds="http://schemas.openxmlformats.org/officeDocument/2006/customXml" ds:itemID="{03672772-7736-4C82-B09D-F468D339DDDE}">
   <ds:schemaRefs>
     <ds:schemaRef ds:uri="http://schemas.openxmlformats.org/officeDocument/2006/bibliography"/>
   </ds:schemaRefs>

</xml_diff>

<commit_message>
adds quality goals, architecture constraints, stakeholders
</commit_message>
<xml_diff>
--- a/NexusCards/Documentation/15_NexusCards_arc42.docx
+++ b/NexusCards/Documentation/15_NexusCards_arc42.docx
@@ -362,12 +362,7 @@
               <w:t xml:space="preserve">System </w:t>
             </w:r>
             <w:r>
-              <w:t>sha</w:t>
-            </w:r>
-            <w:bookmarkStart w:id="3" w:name="_GoBack"/>
-            <w:bookmarkEnd w:id="3"/>
-            <w:r>
-              <w:t>ll introduce the user to the game with a</w:t>
+              <w:t>shall introduce the user to the game with a</w:t>
             </w:r>
             <w:r>
               <w:t xml:space="preserve"> guided tour through the game for the first time.</w:t>
@@ -464,7 +459,10 @@
               </w:numPr>
             </w:pPr>
             <w:r>
-              <w:t>System shall have an auto-save of the players’ game status.</w:t>
+              <w:t>System shall have an auto-s</w:t>
+            </w:r>
+            <w:r>
+              <w:t>ave of the players’ game status after every change</w:t>
             </w:r>
           </w:p>
           <w:p>
@@ -488,7 +486,22 @@
               </w:numPr>
             </w:pPr>
             <w:r>
-              <w:t>System shall inform if no connection to the server is established.</w:t>
+              <w:t>System shall inform if no connecti</w:t>
+            </w:r>
+            <w:r>
+              <w:t>on to the server is established, after three attempts</w:t>
+            </w:r>
+          </w:p>
+          <w:p>
+            <w:pPr>
+              <w:pStyle w:val="Textkrper"/>
+              <w:numPr>
+                <w:ilvl w:val="0"/>
+                <w:numId w:val="30"/>
+              </w:numPr>
+            </w:pPr>
+            <w:r>
+              <w:t>System shall try infinitively to re-connect, if there is no response from the server for a client request</w:t>
             </w:r>
           </w:p>
           <w:p>
@@ -533,116 +546,59 @@
       <w:pPr>
         <w:pStyle w:val="Textkrper"/>
       </w:pPr>
-    </w:p>
-    <w:p>
-      <w:pPr>
-        <w:pStyle w:val="Textkrper"/>
-      </w:pPr>
-      <w:r>
-        <w:rPr>
-          <w:highlight w:val="yellow"/>
-        </w:rPr>
-        <w:t xml:space="preserve">Question C-10-3: What is a 'quality tree'? </w:t>
-      </w:r>
-      <w:hyperlink r:id="rId10" w:history="1">
-        <w:r>
-          <w:rPr>
-            <w:rStyle w:val="Hyperlink"/>
-            <w:highlight w:val="yellow"/>
-          </w:rPr>
-          <w:t>https://faq.a</w:t>
-        </w:r>
-        <w:r>
-          <w:rPr>
-            <w:rStyle w:val="Hyperlink"/>
-            <w:highlight w:val="yellow"/>
-          </w:rPr>
-          <w:t>r</w:t>
-        </w:r>
-        <w:r>
-          <w:rPr>
-            <w:rStyle w:val="Hyperlink"/>
-            <w:highlight w:val="yellow"/>
-          </w:rPr>
-          <w:t>c42.org/questions/C-10-3/</w:t>
-        </w:r>
-      </w:hyperlink>
+      <w:r>
+        <w:lastRenderedPageBreak/>
+        <w:drawing>
+          <wp:inline distT="0" distB="0" distL="0" distR="0" wp14:anchorId="735F101B" wp14:editId="2928EE85">
+            <wp:extent cx="5972810" cy="3989705"/>
+            <wp:effectExtent l="0" t="0" r="0" b="0"/>
+            <wp:docPr id="4" name="Grafik 4"/>
+            <wp:cNvGraphicFramePr>
+              <a:graphicFrameLocks xmlns:a="http://schemas.openxmlformats.org/drawingml/2006/main" noChangeAspect="1"/>
+            </wp:cNvGraphicFramePr>
+            <a:graphic xmlns:a="http://schemas.openxmlformats.org/drawingml/2006/main">
+              <a:graphicData uri="http://schemas.openxmlformats.org/drawingml/2006/picture">
+                <pic:pic xmlns:pic="http://schemas.openxmlformats.org/drawingml/2006/picture">
+                  <pic:nvPicPr>
+                    <pic:cNvPr id="1" name=""/>
+                    <pic:cNvPicPr/>
+                  </pic:nvPicPr>
+                  <pic:blipFill>
+                    <a:blip r:embed="rId10"/>
+                    <a:stretch>
+                      <a:fillRect/>
+                    </a:stretch>
+                  </pic:blipFill>
+                  <pic:spPr>
+                    <a:xfrm>
+                      <a:off x="0" y="0"/>
+                      <a:ext cx="5972810" cy="3989705"/>
+                    </a:xfrm>
+                    <a:prstGeom prst="rect">
+                      <a:avLst/>
+                    </a:prstGeom>
+                  </pic:spPr>
+                </pic:pic>
+              </a:graphicData>
+            </a:graphic>
+          </wp:inline>
+        </w:drawing>
+      </w:r>
     </w:p>
     <w:p>
       <w:pPr>
         <w:pStyle w:val="berschrift2"/>
       </w:pPr>
-      <w:bookmarkStart w:id="4" w:name="_stakeholders"/>
+      <w:bookmarkStart w:id="3" w:name="_stakeholders"/>
       <w:r>
         <w:t>Stakeholders</w:t>
       </w:r>
-      <w:bookmarkEnd w:id="4"/>
-    </w:p>
-    <w:p>
-      <w:pPr>
-        <w:pStyle w:val="Textkrper"/>
-        <w:rPr>
-          <w:highlight w:val="yellow"/>
-        </w:rPr>
-      </w:pPr>
-      <w:r>
-        <w:rPr>
-          <w:highlight w:val="yellow"/>
-        </w:rPr>
-        <w:t xml:space="preserve">Question C-1-3: Why does arc42 propose a stakeholder table? </w:t>
-      </w:r>
-      <w:hyperlink r:id="rId11" w:history="1">
-        <w:r>
-          <w:rPr>
-            <w:rStyle w:val="Hyperlink"/>
-            <w:highlight w:val="yellow"/>
-          </w:rPr>
-          <w:t>https://faq.arc42.org/questions/C-1-3/</w:t>
-        </w:r>
-      </w:hyperlink>
-    </w:p>
-    <w:p>
-      <w:pPr>
-        <w:pStyle w:val="Textkrper"/>
-        <w:rPr>
-          <w:highlight w:val="yellow"/>
-        </w:rPr>
-      </w:pPr>
-      <w:r>
-        <w:rPr>
-          <w:highlight w:val="yellow"/>
-        </w:rPr>
-        <w:t xml:space="preserve">Question C-1-4: What shall be included in a stakeholder table? </w:t>
-      </w:r>
-      <w:hyperlink r:id="rId12" w:history="1">
-        <w:r>
-          <w:rPr>
-            <w:rStyle w:val="Hyperlink"/>
-            <w:highlight w:val="yellow"/>
-          </w:rPr>
-          <w:t>https://faq.arc42.org/questions/C-1-4/</w:t>
-        </w:r>
-      </w:hyperlink>
-    </w:p>
-    <w:p>
-      <w:pPr>
-        <w:pStyle w:val="Textkrper"/>
-      </w:pPr>
-      <w:r>
-        <w:rPr>
-          <w:highlight w:val="yellow"/>
-        </w:rPr>
-        <w:t xml:space="preserve">Question C-1-5: What are the expected deliverables in the stakeholder table? </w:t>
-      </w:r>
-      <w:hyperlink r:id="rId13" w:history="1">
-        <w:r>
-          <w:rPr>
-            <w:rStyle w:val="Hyperlink"/>
-            <w:highlight w:val="yellow"/>
-          </w:rPr>
-          <w:t>https://faq.arc42.org/questions/C-1-5/</w:t>
-        </w:r>
-      </w:hyperlink>
+      <w:bookmarkEnd w:id="3"/>
+    </w:p>
+    <w:p>
+      <w:pPr>
+        <w:pStyle w:val="Textkrper"/>
+      </w:pPr>
     </w:p>
     <w:tbl>
       <w:tblPr>
@@ -651,9 +607,9 @@
         <w:tblLook w:val="04A0" w:firstRow="1" w:lastRow="0" w:firstColumn="1" w:lastColumn="0" w:noHBand="0" w:noVBand="1"/>
       </w:tblPr>
       <w:tblGrid>
-        <w:gridCol w:w="1668"/>
-        <w:gridCol w:w="2268"/>
-        <w:gridCol w:w="5610"/>
+        <w:gridCol w:w="1798"/>
+        <w:gridCol w:w="2252"/>
+        <w:gridCol w:w="5572"/>
       </w:tblGrid>
       <w:tr>
         <w:trPr>
@@ -807,8 +763,33 @@
               <w:cnfStyle w:val="000000000000" w:firstRow="0" w:lastRow="0" w:firstColumn="0" w:lastColumn="0" w:oddVBand="0" w:evenVBand="0" w:oddHBand="0" w:evenHBand="0" w:firstRowFirstColumn="0" w:firstRowLastColumn="0" w:lastRowFirstColumn="0" w:lastRowLastColumn="0"/>
             </w:pPr>
             <w:r>
-              <w:lastRenderedPageBreak/>
               <w:t>Grow together as an international team</w:t>
+            </w:r>
+          </w:p>
+          <w:p>
+            <w:pPr>
+              <w:pStyle w:val="Textkrper"/>
+              <w:numPr>
+                <w:ilvl w:val="0"/>
+                <w:numId w:val="29"/>
+              </w:numPr>
+              <w:cnfStyle w:val="000000000000" w:firstRow="0" w:lastRow="0" w:firstColumn="0" w:lastColumn="0" w:oddVBand="0" w:evenVBand="0" w:oddHBand="0" w:evenHBand="0" w:firstRowFirstColumn="0" w:firstRowLastColumn="0" w:lastRowFirstColumn="0" w:lastRowLastColumn="0"/>
+            </w:pPr>
+            <w:r>
+              <w:t>Deliverable: Detailed documentation of (third-party) interfaces to implement</w:t>
+            </w:r>
+          </w:p>
+          <w:p>
+            <w:pPr>
+              <w:pStyle w:val="Textkrper"/>
+              <w:numPr>
+                <w:ilvl w:val="0"/>
+                <w:numId w:val="29"/>
+              </w:numPr>
+              <w:cnfStyle w:val="000000000000" w:firstRow="0" w:lastRow="0" w:firstColumn="0" w:lastColumn="0" w:oddVBand="0" w:evenVBand="0" w:oddHBand="0" w:evenHBand="0" w:firstRowFirstColumn="0" w:firstRowLastColumn="0" w:lastRowFirstColumn="0" w:lastRowLastColumn="0"/>
+            </w:pPr>
+            <w:r>
+              <w:t>Deliverable: Sample data, use cases to understand better how to implement and test</w:t>
             </w:r>
           </w:p>
         </w:tc>
@@ -824,7 +805,6 @@
               <w:pStyle w:val="FirstParagraph"/>
             </w:pPr>
             <w:r>
-              <w:lastRenderedPageBreak/>
               <w:t>Architect</w:t>
             </w:r>
           </w:p>
@@ -867,6 +847,7 @@
               <w:cnfStyle w:val="000000000000" w:firstRow="0" w:lastRow="0" w:firstColumn="0" w:lastColumn="0" w:oddVBand="0" w:evenVBand="0" w:oddHBand="0" w:evenHBand="0" w:firstRowFirstColumn="0" w:firstRowLastColumn="0" w:lastRowFirstColumn="0" w:lastRowLastColumn="0"/>
             </w:pPr>
             <w:r>
+              <w:lastRenderedPageBreak/>
               <w:t>Receives feedback from developers</w:t>
             </w:r>
           </w:p>
@@ -896,6 +877,7 @@
               <w:pStyle w:val="FirstParagraph"/>
             </w:pPr>
             <w:r>
+              <w:lastRenderedPageBreak/>
               <w:t>CDO</w:t>
             </w:r>
           </w:p>
@@ -949,6 +931,19 @@
               <w:t>imits are respected</w:t>
             </w:r>
           </w:p>
+          <w:p>
+            <w:pPr>
+              <w:pStyle w:val="Textkrper"/>
+              <w:numPr>
+                <w:ilvl w:val="0"/>
+                <w:numId w:val="28"/>
+              </w:numPr>
+              <w:cnfStyle w:val="000000000000" w:firstRow="0" w:lastRow="0" w:firstColumn="0" w:lastColumn="0" w:oddVBand="0" w:evenVBand="0" w:oddHBand="0" w:evenHBand="0" w:firstRowFirstColumn="0" w:firstRowLastColumn="0" w:lastRowFirstColumn="0" w:lastRowLastColumn="0"/>
+            </w:pPr>
+            <w:r>
+              <w:t>Deliverable: Business Summary, Architecture Constraints</w:t>
+            </w:r>
+          </w:p>
         </w:tc>
       </w:tr>
       <w:tr>
@@ -962,7 +957,13 @@
               <w:pStyle w:val="FirstParagraph"/>
             </w:pPr>
             <w:r>
+              <w:t>End-User (</w:t>
+            </w:r>
+            <w:r>
               <w:t>Gamer</w:t>
+            </w:r>
+            <w:r>
+              <w:t>)</w:t>
             </w:r>
           </w:p>
         </w:tc>
@@ -1029,6 +1030,19 @@
             </w:pPr>
             <w:r>
               <w:t>Be informed about changes to the game (Patch Notes)</w:t>
+            </w:r>
+          </w:p>
+          <w:p>
+            <w:pPr>
+              <w:pStyle w:val="Textkrper"/>
+              <w:numPr>
+                <w:ilvl w:val="0"/>
+                <w:numId w:val="27"/>
+              </w:numPr>
+              <w:cnfStyle w:val="000000000000" w:firstRow="0" w:lastRow="0" w:firstColumn="0" w:lastColumn="0" w:oddVBand="0" w:evenVBand="0" w:oddHBand="0" w:evenHBand="0" w:firstRowFirstColumn="0" w:firstRowLastColumn="0" w:lastRowFirstColumn="0" w:lastRowLastColumn="0"/>
+            </w:pPr>
+            <w:r>
+              <w:t>Deliverable: System Requirements, Business Context and Patch Notes</w:t>
             </w:r>
           </w:p>
         </w:tc>
@@ -1097,16 +1111,305 @@
           </w:p>
         </w:tc>
       </w:tr>
+      <w:tr>
+        <w:tc>
+          <w:tcPr>
+            <w:cnfStyle w:val="001000000000" w:firstRow="0" w:lastRow="0" w:firstColumn="1" w:lastColumn="0" w:oddVBand="0" w:evenVBand="0" w:oddHBand="0" w:evenHBand="0" w:firstRowFirstColumn="0" w:firstRowLastColumn="0" w:lastRowFirstColumn="0" w:lastRowLastColumn="0"/>
+            <w:tcW w:w="1668" w:type="dxa"/>
+          </w:tcPr>
+          <w:p>
+            <w:pPr>
+              <w:pStyle w:val="FirstParagraph"/>
+            </w:pPr>
+            <w:r>
+              <w:t>Product Manager</w:t>
+            </w:r>
+          </w:p>
+        </w:tc>
+        <w:tc>
+          <w:tcPr>
+            <w:tcW w:w="2268" w:type="dxa"/>
+          </w:tcPr>
+          <w:p>
+            <w:pPr>
+              <w:pStyle w:val="FirstParagraph"/>
+              <w:cnfStyle w:val="000000000000" w:firstRow="0" w:lastRow="0" w:firstColumn="0" w:lastColumn="0" w:oddVBand="0" w:evenVBand="0" w:oddHBand="0" w:evenHBand="0" w:firstRowFirstColumn="0" w:firstRowLastColumn="0" w:lastRowFirstColumn="0" w:lastRowLastColumn="0"/>
+            </w:pPr>
+          </w:p>
+        </w:tc>
+        <w:tc>
+          <w:tcPr>
+            <w:tcW w:w="5610" w:type="dxa"/>
+          </w:tcPr>
+          <w:p>
+            <w:pPr>
+              <w:pStyle w:val="FirstParagraph"/>
+              <w:numPr>
+                <w:ilvl w:val="0"/>
+                <w:numId w:val="27"/>
+              </w:numPr>
+              <w:cnfStyle w:val="000000000000" w:firstRow="0" w:lastRow="0" w:firstColumn="0" w:lastColumn="0" w:oddVBand="0" w:evenVBand="0" w:oddHBand="0" w:evenHBand="0" w:firstRowFirstColumn="0" w:firstRowLastColumn="0" w:lastRowFirstColumn="0" w:lastRowLastColumn="0"/>
+            </w:pPr>
+            <w:r>
+              <w:t>Deliverable: Decision log to understand the product implementation</w:t>
+            </w:r>
+          </w:p>
+        </w:tc>
+      </w:tr>
+      <w:tr>
+        <w:tc>
+          <w:tcPr>
+            <w:cnfStyle w:val="001000000000" w:firstRow="0" w:lastRow="0" w:firstColumn="1" w:lastColumn="0" w:oddVBand="0" w:evenVBand="0" w:oddHBand="0" w:evenHBand="0" w:firstRowFirstColumn="0" w:firstRowLastColumn="0" w:lastRowFirstColumn="0" w:lastRowLastColumn="0"/>
+            <w:tcW w:w="1668" w:type="dxa"/>
+          </w:tcPr>
+          <w:p>
+            <w:pPr>
+              <w:pStyle w:val="FirstParagraph"/>
+            </w:pPr>
+            <w:r>
+              <w:t>Technical Administrator</w:t>
+            </w:r>
+          </w:p>
+        </w:tc>
+        <w:tc>
+          <w:tcPr>
+            <w:tcW w:w="2268" w:type="dxa"/>
+          </w:tcPr>
+          <w:p>
+            <w:pPr>
+              <w:pStyle w:val="FirstParagraph"/>
+              <w:cnfStyle w:val="000000000000" w:firstRow="0" w:lastRow="0" w:firstColumn="0" w:lastColumn="0" w:oddVBand="0" w:evenVBand="0" w:oddHBand="0" w:evenHBand="0" w:firstRowFirstColumn="0" w:firstRowLastColumn="0" w:lastRowFirstColumn="0" w:lastRowLastColumn="0"/>
+            </w:pPr>
+          </w:p>
+        </w:tc>
+        <w:tc>
+          <w:tcPr>
+            <w:tcW w:w="5610" w:type="dxa"/>
+          </w:tcPr>
+          <w:p>
+            <w:pPr>
+              <w:pStyle w:val="FirstParagraph"/>
+              <w:numPr>
+                <w:ilvl w:val="0"/>
+                <w:numId w:val="27"/>
+              </w:numPr>
+              <w:cnfStyle w:val="000000000000" w:firstRow="0" w:lastRow="0" w:firstColumn="0" w:lastColumn="0" w:oddVBand="0" w:evenVBand="0" w:oddHBand="0" w:evenHBand="0" w:firstRowFirstColumn="0" w:firstRowLastColumn="0" w:lastRowFirstColumn="0" w:lastRowLastColumn="0"/>
+            </w:pPr>
+            <w:r>
+              <w:t xml:space="preserve">Deliverable: </w:t>
+            </w:r>
+            <w:r>
+              <w:t>Documentation about configuration and setup</w:t>
+            </w:r>
+            <w:r>
+              <w:t>, Knowledge how to deploy</w:t>
+            </w:r>
+          </w:p>
+        </w:tc>
+      </w:tr>
     </w:tbl>
     <w:p>
       <w:pPr>
         <w:pStyle w:val="berschrift1"/>
       </w:pPr>
-      <w:bookmarkStart w:id="5" w:name="section-architecture-constraints"/>
+      <w:bookmarkStart w:id="4" w:name="section-architecture-constraints"/>
       <w:r>
         <w:t>Architecture Constraints</w:t>
       </w:r>
-      <w:bookmarkEnd w:id="5"/>
+      <w:bookmarkEnd w:id="4"/>
+    </w:p>
+    <w:tbl>
+      <w:tblPr>
+        <w:tblStyle w:val="Tabellenraster"/>
+        <w:tblW w:w="0" w:type="auto"/>
+        <w:tblLook w:val="04A0" w:firstRow="1" w:lastRow="0" w:firstColumn="1" w:lastColumn="0" w:noHBand="0" w:noVBand="1"/>
+      </w:tblPr>
+      <w:tblGrid>
+        <w:gridCol w:w="3182"/>
+        <w:gridCol w:w="3182"/>
+        <w:gridCol w:w="3182"/>
+      </w:tblGrid>
+      <w:tr>
+        <w:tc>
+          <w:tcPr>
+            <w:tcW w:w="3182" w:type="dxa"/>
+          </w:tcPr>
+          <w:p>
+            <w:pPr>
+              <w:pStyle w:val="FirstParagraph"/>
+            </w:pPr>
+            <w:r>
+              <w:rPr>
+                <w:b/>
+                <w:bCs/>
+              </w:rPr>
+              <w:t>Organizational</w:t>
+            </w:r>
+            <w:bookmarkStart w:id="5" w:name="_GoBack"/>
+            <w:bookmarkEnd w:id="5"/>
+          </w:p>
+        </w:tc>
+        <w:tc>
+          <w:tcPr>
+            <w:tcW w:w="3182" w:type="dxa"/>
+          </w:tcPr>
+          <w:p>
+            <w:pPr>
+              <w:pStyle w:val="FirstParagraph"/>
+            </w:pPr>
+            <w:r>
+              <w:rPr>
+                <w:b/>
+                <w:bCs/>
+              </w:rPr>
+              <w:t>Technical</w:t>
+            </w:r>
+          </w:p>
+        </w:tc>
+        <w:tc>
+          <w:tcPr>
+            <w:tcW w:w="3182" w:type="dxa"/>
+          </w:tcPr>
+          <w:p>
+            <w:pPr>
+              <w:pStyle w:val="FirstParagraph"/>
+            </w:pPr>
+            <w:r>
+              <w:rPr>
+                <w:b/>
+                <w:bCs/>
+              </w:rPr>
+              <w:t>Conventions</w:t>
+            </w:r>
+          </w:p>
+        </w:tc>
+      </w:tr>
+      <w:tr>
+        <w:tc>
+          <w:tcPr>
+            <w:tcW w:w="3182" w:type="dxa"/>
+          </w:tcPr>
+          <w:p>
+            <w:pPr>
+              <w:pStyle w:val="Textkrper"/>
+              <w:numPr>
+                <w:ilvl w:val="0"/>
+                <w:numId w:val="27"/>
+              </w:numPr>
+            </w:pPr>
+            <w:r>
+              <w:t>Server runs on DS-VM-MTEST01</w:t>
+            </w:r>
+          </w:p>
+          <w:p>
+            <w:pPr>
+              <w:pStyle w:val="Textkrper"/>
+              <w:numPr>
+                <w:ilvl w:val="0"/>
+                <w:numId w:val="27"/>
+              </w:numPr>
+            </w:pPr>
+            <w:r>
+              <w:t>Release Notes are communicated via email</w:t>
+            </w:r>
+          </w:p>
+        </w:tc>
+        <w:tc>
+          <w:tcPr>
+            <w:tcW w:w="3182" w:type="dxa"/>
+          </w:tcPr>
+          <w:p>
+            <w:pPr>
+              <w:pStyle w:val="Textkrper"/>
+              <w:numPr>
+                <w:ilvl w:val="0"/>
+                <w:numId w:val="27"/>
+              </w:numPr>
+              <w:rPr>
+                <w:color w:val="FF0000"/>
+              </w:rPr>
+            </w:pPr>
+            <w:r>
+              <w:rPr>
+                <w:color w:val="FF0000"/>
+              </w:rPr>
+              <w:t>C#</w:t>
+            </w:r>
+          </w:p>
+          <w:p>
+            <w:pPr>
+              <w:pStyle w:val="Textkrper"/>
+              <w:numPr>
+                <w:ilvl w:val="0"/>
+                <w:numId w:val="27"/>
+              </w:numPr>
+              <w:rPr>
+                <w:color w:val="FF0000"/>
+              </w:rPr>
+            </w:pPr>
+            <w:r>
+              <w:rPr>
+                <w:color w:val="FF0000"/>
+              </w:rPr>
+              <w:t>Oracle Database</w:t>
+            </w:r>
+          </w:p>
+        </w:tc>
+        <w:tc>
+          <w:tcPr>
+            <w:tcW w:w="3182" w:type="dxa"/>
+          </w:tcPr>
+          <w:p>
+            <w:pPr>
+              <w:pStyle w:val="Textkrper"/>
+              <w:numPr>
+                <w:ilvl w:val="0"/>
+                <w:numId w:val="27"/>
+              </w:numPr>
+              <w:rPr>
+                <w:color w:val="FF0000"/>
+              </w:rPr>
+            </w:pPr>
+            <w:r>
+              <w:rPr>
+                <w:color w:val="FF0000"/>
+              </w:rPr>
+              <w:t>C# Camel-Case</w:t>
+            </w:r>
+          </w:p>
+          <w:p>
+            <w:pPr>
+              <w:pStyle w:val="Textkrper"/>
+              <w:numPr>
+                <w:ilvl w:val="0"/>
+                <w:numId w:val="27"/>
+              </w:numPr>
+              <w:rPr>
+                <w:color w:val="FF0000"/>
+              </w:rPr>
+            </w:pPr>
+          </w:p>
+        </w:tc>
+      </w:tr>
+    </w:tbl>
+    <w:p>
+      <w:pPr>
+        <w:pStyle w:val="Textkrper"/>
+        <w:rPr>
+          <w:b/>
+        </w:rPr>
+      </w:pPr>
+    </w:p>
+    <w:p>
+      <w:pPr>
+        <w:pStyle w:val="berschrift1"/>
+      </w:pPr>
+      <w:bookmarkStart w:id="6" w:name="section-system-scope-and-context"/>
+      <w:r>
+        <w:lastRenderedPageBreak/>
+        <w:t>System Scope and Context</w:t>
+      </w:r>
+      <w:bookmarkEnd w:id="6"/>
     </w:p>
     <w:p>
       <w:pPr>
@@ -1124,74 +1427,6 @@
         <w:pStyle w:val="Textkrper"/>
       </w:pPr>
       <w:r>
-        <w:t>Any requirement that constrains software architects in their freedom of design and implementation decisions or decision about the development process. These constraints sometimes go beyond individual systems and are valid for whole organizations and companies.</w:t>
-      </w:r>
-    </w:p>
-    <w:p>
-      <w:pPr>
-        <w:pStyle w:val="Textkrper"/>
-      </w:pPr>
-      <w:r>
-        <w:rPr>
-          <w:b/>
-        </w:rPr>
-        <w:t>Motivation.</w:t>
-      </w:r>
-    </w:p>
-    <w:p>
-      <w:pPr>
-        <w:pStyle w:val="Textkrper"/>
-      </w:pPr>
-      <w:r>
-        <w:t>Architects should know exactly where they are free in their design decisions and where they must adhere to constraints. Constraints must always be dealt with; they may be negotiable, though.</w:t>
-      </w:r>
-    </w:p>
-    <w:p>
-      <w:pPr>
-        <w:pStyle w:val="Textkrper"/>
-      </w:pPr>
-      <w:r>
-        <w:rPr>
-          <w:b/>
-        </w:rPr>
-        <w:t>Form.</w:t>
-      </w:r>
-    </w:p>
-    <w:p>
-      <w:pPr>
-        <w:pStyle w:val="Textkrper"/>
-      </w:pPr>
-      <w:r>
-        <w:t>Simple tables of constraints with explanations. If needed you can subdivide them into technical constraints, organizational and political constraints and conventions (e.g. programming or versioning guidelines, documentation or naming conventions)</w:t>
-      </w:r>
-    </w:p>
-    <w:p>
-      <w:pPr>
-        <w:pStyle w:val="berschrift1"/>
-      </w:pPr>
-      <w:bookmarkStart w:id="6" w:name="section-system-scope-and-context"/>
-      <w:r>
-        <w:t>System Scope and Context</w:t>
-      </w:r>
-      <w:bookmarkEnd w:id="6"/>
-    </w:p>
-    <w:p>
-      <w:pPr>
-        <w:pStyle w:val="FirstParagraph"/>
-      </w:pPr>
-      <w:r>
-        <w:rPr>
-          <w:b/>
-        </w:rPr>
-        <w:t>Contents.</w:t>
-      </w:r>
-    </w:p>
-    <w:p>
-      <w:pPr>
-        <w:pStyle w:val="Textkrper"/>
-      </w:pPr>
-      <w:r>
-        <w:lastRenderedPageBreak/>
         <w:t>System scope and context - as the name suggests - delimits your system (i.e. your scope) from all its communication partners (neighboring systems and users, i.e. the context of your system). It thereby specifies the external interfaces.</w:t>
       </w:r>
     </w:p>
@@ -1395,6 +1630,7 @@
         <w:pStyle w:val="Textkrper"/>
       </w:pPr>
       <w:r>
+        <w:lastRenderedPageBreak/>
         <w:t>Technical interfaces (channels and transmission media) linking your system to its environment. In addition a mapping of domain specific input/output to the channels, i.e. an explanation with I/O uses which channel.</w:t>
       </w:r>
     </w:p>
@@ -1406,7 +1642,6 @@
         <w:rPr>
           <w:b/>
         </w:rPr>
-        <w:lastRenderedPageBreak/>
         <w:t>Motivation.</w:t>
       </w:r>
     </w:p>
@@ -1595,6 +1830,7 @@
       </w:pPr>
       <w:bookmarkStart w:id="10" w:name="section-building-block-view"/>
       <w:r>
+        <w:lastRenderedPageBreak/>
         <w:t>Building Block View</w:t>
       </w:r>
       <w:bookmarkEnd w:id="10"/>
@@ -1615,7 +1851,6 @@
         <w:pStyle w:val="Textkrper"/>
       </w:pPr>
       <w:r>
-        <w:lastRenderedPageBreak/>
         <w:t>The building block view shows the static decomposition of the system into building blocks (modules, components, subsystems, classes, interfaces, packages, libraries, frameworks, layers, partitions, tiers, functions, macros, operations, datas structures, …) as well as their dependencies (relationships, associations, …)</w:t>
       </w:r>
     </w:p>
@@ -1708,7 +1943,7 @@
                     </pic:cNvPicPr>
                   </pic:nvPicPr>
                   <pic:blipFill>
-                    <a:blip r:embed="rId14"/>
+                    <a:blip r:embed="rId11"/>
                     <a:stretch>
                       <a:fillRect/>
                     </a:stretch>
@@ -3495,7 +3730,7 @@
                     </pic:cNvPicPr>
                   </pic:nvPicPr>
                   <pic:blipFill>
-                    <a:blip r:embed="rId15"/>
+                    <a:blip r:embed="rId12"/>
                     <a:stretch>
                       <a:fillRect/>
                     </a:stretch>
@@ -5840,6 +6075,7 @@
     <w:lsdException w:name="Body Text 2" w:semiHidden="1" w:unhideWhenUsed="1"/>
     <w:lsdException w:name="Body Text 3" w:semiHidden="1" w:unhideWhenUsed="1"/>
     <w:lsdException w:name="Body Text Indent 2" w:semiHidden="1" w:unhideWhenUsed="1"/>
+    <w:lsdException w:name="Strong" w:uiPriority="22" w:qFormat="1"/>
     <w:lsdException w:name="Document Map" w:semiHidden="1" w:unhideWhenUsed="1"/>
     <w:lsdException w:name="Plain Text" w:semiHidden="1" w:unhideWhenUsed="1"/>
     <w:lsdException w:name="E-mail Signature" w:semiHidden="1" w:unhideWhenUsed="1"/>
@@ -7074,6 +7310,17 @@
       <w:u w:val="single"/>
     </w:rPr>
   </w:style>
+  <w:style w:type="character" w:styleId="Fett">
+    <w:name w:val="Strong"/>
+    <w:basedOn w:val="Absatz-Standardschriftart"/>
+    <w:uiPriority w:val="22"/>
+    <w:qFormat/>
+    <w:rsid w:val="00DF46C5"/>
+    <w:rPr>
+      <w:b/>
+      <w:bCs/>
+    </w:rPr>
+  </w:style>
 </w:styles>
 </file>
 
@@ -7400,7 +7647,7 @@
 </file>
 
 <file path=customXml/itemProps1.xml><?xml version="1.0" encoding="utf-8"?>
-<ds:datastoreItem xmlns:ds="http://schemas.openxmlformats.org/officeDocument/2006/customXml" ds:itemID="{03672772-7736-4C82-B09D-F468D339DDDE}">
+<ds:datastoreItem xmlns:ds="http://schemas.openxmlformats.org/officeDocument/2006/customXml" ds:itemID="{647DBF11-A638-4379-A447-E8582FB459B1}">
   <ds:schemaRefs>
     <ds:schemaRef ds:uri="http://schemas.openxmlformats.org/officeDocument/2006/bibliography"/>
   </ds:schemaRefs>

</xml_diff>

<commit_message>
adds content to chapter "context"
</commit_message>
<xml_diff>
--- a/NexusCards/Documentation/15_NexusCards_arc42.docx
+++ b/NexusCards/Documentation/15_NexusCards_arc42.docx
@@ -5,6 +5,7 @@
     <w:p>
       <w:pPr>
         <w:pStyle w:val="Titel"/>
+        <w:ind w:firstLine="720"/>
       </w:pPr>
       <w:r>
         <w:rPr>
@@ -547,6 +548,10 @@
         <w:pStyle w:val="Textkrper"/>
       </w:pPr>
       <w:r>
+        <w:rPr>
+          <w:noProof/>
+          <w:lang w:val="de-DE" w:eastAsia="de-DE"/>
+        </w:rPr>
         <w:lastRenderedPageBreak/>
         <w:drawing>
           <wp:inline distT="0" distB="0" distL="0" distR="0" wp14:anchorId="735F101B" wp14:editId="2928EE85">
@@ -1196,13 +1201,7 @@
               <w:cnfStyle w:val="000000000000" w:firstRow="0" w:lastRow="0" w:firstColumn="0" w:lastColumn="0" w:oddVBand="0" w:evenVBand="0" w:oddHBand="0" w:evenHBand="0" w:firstRowFirstColumn="0" w:firstRowLastColumn="0" w:lastRowFirstColumn="0" w:lastRowLastColumn="0"/>
             </w:pPr>
             <w:r>
-              <w:t xml:space="preserve">Deliverable: </w:t>
-            </w:r>
-            <w:r>
-              <w:t>Documentation about configuration and setup</w:t>
-            </w:r>
-            <w:r>
-              <w:t>, Knowledge how to deploy</w:t>
+              <w:t>Deliverable: Documentation about configuration and setup, Knowledge how to deploy</w:t>
             </w:r>
           </w:p>
         </w:tc>
@@ -1245,8 +1244,6 @@
               </w:rPr>
               <w:t>Organizational</w:t>
             </w:r>
-            <w:bookmarkStart w:id="5" w:name="_GoBack"/>
-            <w:bookmarkEnd w:id="5"/>
           </w:p>
         </w:tc>
         <w:tc>
@@ -1404,11 +1401,356 @@
       <w:pPr>
         <w:pStyle w:val="berschrift1"/>
       </w:pPr>
-      <w:bookmarkStart w:id="6" w:name="section-system-scope-and-context"/>
+      <w:bookmarkStart w:id="5" w:name="section-system-scope-and-context"/>
       <w:r>
         <w:lastRenderedPageBreak/>
         <w:t>System Scope and Context</w:t>
       </w:r>
+      <w:bookmarkEnd w:id="5"/>
+    </w:p>
+    <w:tbl>
+      <w:tblPr>
+        <w:tblStyle w:val="Tabellenraster"/>
+        <w:tblW w:w="0" w:type="auto"/>
+        <w:tblLook w:val="04A0" w:firstRow="1" w:lastRow="0" w:firstColumn="1" w:lastColumn="0" w:noHBand="0" w:noVBand="1"/>
+      </w:tblPr>
+      <w:tblGrid>
+        <w:gridCol w:w="1373"/>
+        <w:gridCol w:w="2096"/>
+        <w:gridCol w:w="3256"/>
+        <w:gridCol w:w="2897"/>
+      </w:tblGrid>
+      <w:tr>
+        <w:tc>
+          <w:tcPr>
+            <w:tcW w:w="1373" w:type="dxa"/>
+          </w:tcPr>
+          <w:p>
+            <w:pPr>
+              <w:pStyle w:val="FirstParagraph"/>
+              <w:rPr>
+                <w:b/>
+              </w:rPr>
+            </w:pPr>
+            <w:r>
+              <w:rPr>
+                <w:b/>
+              </w:rPr>
+              <w:t>Actor</w:t>
+            </w:r>
+          </w:p>
+        </w:tc>
+        <w:tc>
+          <w:tcPr>
+            <w:tcW w:w="2096" w:type="dxa"/>
+          </w:tcPr>
+          <w:p>
+            <w:pPr>
+              <w:pStyle w:val="FirstParagraph"/>
+              <w:rPr>
+                <w:b/>
+              </w:rPr>
+            </w:pPr>
+            <w:r>
+              <w:rPr>
+                <w:b/>
+              </w:rPr>
+              <w:t>Communication</w:t>
+            </w:r>
+          </w:p>
+        </w:tc>
+        <w:tc>
+          <w:tcPr>
+            <w:tcW w:w="3256" w:type="dxa"/>
+          </w:tcPr>
+          <w:p>
+            <w:pPr>
+              <w:pStyle w:val="FirstParagraph"/>
+              <w:rPr>
+                <w:b/>
+              </w:rPr>
+            </w:pPr>
+            <w:r>
+              <w:rPr>
+                <w:b/>
+              </w:rPr>
+              <w:t>System</w:t>
+            </w:r>
+          </w:p>
+        </w:tc>
+        <w:tc>
+          <w:tcPr>
+            <w:tcW w:w="2897" w:type="dxa"/>
+          </w:tcPr>
+          <w:p>
+            <w:pPr>
+              <w:pStyle w:val="FirstParagraph"/>
+              <w:rPr>
+                <w:b/>
+              </w:rPr>
+            </w:pPr>
+            <w:r>
+              <w:rPr>
+                <w:b/>
+              </w:rPr>
+              <w:t>Environment</w:t>
+            </w:r>
+          </w:p>
+        </w:tc>
+      </w:tr>
+      <w:tr>
+        <w:tc>
+          <w:tcPr>
+            <w:tcW w:w="1373" w:type="dxa"/>
+          </w:tcPr>
+          <w:p>
+            <w:pPr>
+              <w:pStyle w:val="FirstParagraph"/>
+              <w:rPr>
+                <w:b/>
+              </w:rPr>
+            </w:pPr>
+            <w:r>
+              <w:rPr>
+                <w:b/>
+              </w:rPr>
+              <w:t>User</w:t>
+            </w:r>
+          </w:p>
+        </w:tc>
+        <w:tc>
+          <w:tcPr>
+            <w:tcW w:w="2096" w:type="dxa"/>
+          </w:tcPr>
+          <w:p>
+            <w:pPr>
+              <w:pStyle w:val="FirstParagraph"/>
+              <w:rPr>
+                <w:b/>
+              </w:rPr>
+            </w:pPr>
+            <w:r>
+              <w:rPr>
+                <w:b/>
+              </w:rPr>
+              <w:t>Client-&gt;Server</w:t>
+            </w:r>
+            <w:r>
+              <w:rPr>
+                <w:b/>
+              </w:rPr>
+              <w:br/>
+              <w:t>HTTP</w:t>
+            </w:r>
+          </w:p>
+        </w:tc>
+        <w:tc>
+          <w:tcPr>
+            <w:tcW w:w="3256" w:type="dxa"/>
+          </w:tcPr>
+          <w:p>
+            <w:pPr>
+              <w:pStyle w:val="FirstParagraph"/>
+              <w:rPr>
+                <w:b/>
+              </w:rPr>
+            </w:pPr>
+            <w:r>
+              <w:rPr>
+                <w:b/>
+              </w:rPr>
+              <w:t>NexusTradingCardGame Application-UserInterface</w:t>
+            </w:r>
+          </w:p>
+        </w:tc>
+        <w:tc>
+          <w:tcPr>
+            <w:tcW w:w="2897" w:type="dxa"/>
+          </w:tcPr>
+          <w:p>
+            <w:pPr>
+              <w:pStyle w:val="FirstParagraph"/>
+              <w:rPr>
+                <w:b/>
+              </w:rPr>
+            </w:pPr>
+            <w:r>
+              <w:rPr>
+                <w:b/>
+              </w:rPr>
+              <w:t>Client</w:t>
+            </w:r>
+          </w:p>
+        </w:tc>
+      </w:tr>
+      <w:tr>
+        <w:tc>
+          <w:tcPr>
+            <w:tcW w:w="1373" w:type="dxa"/>
+          </w:tcPr>
+          <w:p>
+            <w:pPr>
+              <w:pStyle w:val="FirstParagraph"/>
+              <w:rPr>
+                <w:b/>
+              </w:rPr>
+            </w:pPr>
+          </w:p>
+        </w:tc>
+        <w:tc>
+          <w:tcPr>
+            <w:tcW w:w="2096" w:type="dxa"/>
+          </w:tcPr>
+          <w:p>
+            <w:pPr>
+              <w:pStyle w:val="FirstParagraph"/>
+              <w:rPr>
+                <w:b/>
+              </w:rPr>
+            </w:pPr>
+          </w:p>
+        </w:tc>
+        <w:tc>
+          <w:tcPr>
+            <w:tcW w:w="3256" w:type="dxa"/>
+          </w:tcPr>
+          <w:p>
+            <w:pPr>
+              <w:pStyle w:val="FirstParagraph"/>
+              <w:rPr>
+                <w:b/>
+              </w:rPr>
+            </w:pPr>
+            <w:r>
+              <w:rPr>
+                <w:b/>
+              </w:rPr>
+              <w:t>Client</w:t>
+            </w:r>
+          </w:p>
+        </w:tc>
+        <w:tc>
+          <w:tcPr>
+            <w:tcW w:w="2897" w:type="dxa"/>
+          </w:tcPr>
+          <w:p>
+            <w:pPr>
+              <w:pStyle w:val="FirstParagraph"/>
+              <w:rPr>
+                <w:b/>
+              </w:rPr>
+            </w:pPr>
+            <w:r>
+              <w:rPr>
+                <w:b/>
+              </w:rPr>
+              <w:t>Local Cache</w:t>
+            </w:r>
+          </w:p>
+        </w:tc>
+      </w:tr>
+      <w:tr>
+        <w:tc>
+          <w:tcPr>
+            <w:tcW w:w="1373" w:type="dxa"/>
+          </w:tcPr>
+          <w:p>
+            <w:pPr>
+              <w:pStyle w:val="FirstParagraph"/>
+              <w:rPr>
+                <w:b/>
+              </w:rPr>
+            </w:pPr>
+            <w:r>
+              <w:rPr>
+                <w:b/>
+              </w:rPr>
+              <w:t>Admin</w:t>
+            </w:r>
+          </w:p>
+        </w:tc>
+        <w:tc>
+          <w:tcPr>
+            <w:tcW w:w="2096" w:type="dxa"/>
+          </w:tcPr>
+          <w:p>
+            <w:pPr>
+              <w:pStyle w:val="FirstParagraph"/>
+              <w:rPr>
+                <w:b/>
+              </w:rPr>
+            </w:pPr>
+            <w:r>
+              <w:rPr>
+                <w:b/>
+              </w:rPr>
+              <w:t>Client-&gt;Server</w:t>
+            </w:r>
+            <w:r>
+              <w:rPr>
+                <w:b/>
+              </w:rPr>
+              <w:br/>
+              <w:t>HTTP</w:t>
+            </w:r>
+          </w:p>
+        </w:tc>
+        <w:tc>
+          <w:tcPr>
+            <w:tcW w:w="3256" w:type="dxa"/>
+          </w:tcPr>
+          <w:p>
+            <w:pPr>
+              <w:pStyle w:val="FirstParagraph"/>
+              <w:rPr>
+                <w:b/>
+              </w:rPr>
+            </w:pPr>
+            <w:r>
+              <w:rPr>
+                <w:b/>
+              </w:rPr>
+              <w:t>NexusTradingCardGame BackEndServices</w:t>
+            </w:r>
+          </w:p>
+        </w:tc>
+        <w:tc>
+          <w:tcPr>
+            <w:tcW w:w="2897" w:type="dxa"/>
+          </w:tcPr>
+          <w:p>
+            <w:pPr>
+              <w:pStyle w:val="FirstParagraph"/>
+              <w:rPr>
+                <w:b/>
+              </w:rPr>
+            </w:pPr>
+            <w:r>
+              <w:rPr>
+                <w:b/>
+              </w:rPr>
+              <w:t>Server</w:t>
+            </w:r>
+          </w:p>
+        </w:tc>
+      </w:tr>
+    </w:tbl>
+    <w:p>
+      <w:pPr>
+        <w:pStyle w:val="FirstParagraph"/>
+        <w:rPr>
+          <w:b/>
+        </w:rPr>
+      </w:pPr>
+    </w:p>
+    <w:p>
+      <w:pPr>
+        <w:pStyle w:val="berschrift2"/>
+      </w:pPr>
+      <w:bookmarkStart w:id="6" w:name="_business_context"/>
+      <w:r>
+        <w:t>Business Context</w:t>
+      </w:r>
       <w:bookmarkEnd w:id="6"/>
     </w:p>
     <w:p>
@@ -1419,301 +1761,125 @@
         <w:rPr>
           <w:b/>
         </w:rPr>
-        <w:t>Contents.</w:t>
-      </w:r>
-    </w:p>
-    <w:p>
-      <w:pPr>
-        <w:pStyle w:val="Textkrper"/>
-      </w:pPr>
-      <w:r>
-        <w:t>System scope and context - as the name suggests - delimits your system (i.e. your scope) from all its communication partners (neighboring systems and users, i.e. the context of your system). It thereby specifies the external interfaces.</w:t>
-      </w:r>
-    </w:p>
-    <w:p>
-      <w:pPr>
-        <w:pStyle w:val="Textkrper"/>
-      </w:pPr>
-      <w:r>
-        <w:t>If necessary, differentiate the business context (domain specific inputs and outputs) from the technical context (channels, protocols, hardware).</w:t>
-      </w:r>
-    </w:p>
-    <w:p>
-      <w:pPr>
-        <w:pStyle w:val="Textkrper"/>
-      </w:pPr>
+        <w:drawing>
+          <wp:inline distT="0" distB="0" distL="0" distR="0" wp14:anchorId="204800F7" wp14:editId="374C21D5">
+            <wp:extent cx="5972810" cy="3662045"/>
+            <wp:effectExtent l="0" t="0" r="8890" b="0"/>
+            <wp:docPr id="5" name="Grafik 5"/>
+            <wp:cNvGraphicFramePr>
+              <a:graphicFrameLocks xmlns:a="http://schemas.openxmlformats.org/drawingml/2006/main" noChangeAspect="1"/>
+            </wp:cNvGraphicFramePr>
+            <a:graphic xmlns:a="http://schemas.openxmlformats.org/drawingml/2006/main">
+              <a:graphicData uri="http://schemas.openxmlformats.org/drawingml/2006/picture">
+                <pic:pic xmlns:pic="http://schemas.openxmlformats.org/drawingml/2006/picture">
+                  <pic:nvPicPr>
+                    <pic:cNvPr id="1" name=""/>
+                    <pic:cNvPicPr/>
+                  </pic:nvPicPr>
+                  <pic:blipFill>
+                    <a:blip r:embed="rId11"/>
+                    <a:stretch>
+                      <a:fillRect/>
+                    </a:stretch>
+                  </pic:blipFill>
+                  <pic:spPr>
+                    <a:xfrm>
+                      <a:off x="0" y="0"/>
+                      <a:ext cx="5972810" cy="3662045"/>
+                    </a:xfrm>
+                    <a:prstGeom prst="rect">
+                      <a:avLst/>
+                    </a:prstGeom>
+                  </pic:spPr>
+                </pic:pic>
+              </a:graphicData>
+            </a:graphic>
+          </wp:inline>
+        </w:drawing>
+      </w:r>
       <w:r>
         <w:rPr>
           <w:b/>
         </w:rPr>
-        <w:t>Motivation.</w:t>
-      </w:r>
-    </w:p>
-    <w:p>
-      <w:pPr>
-        <w:pStyle w:val="Textkrper"/>
-      </w:pPr>
-      <w:r>
-        <w:t>The domain interfaces and technical interfaces to communication partners are among your system’s most critical aspects. Make sure that you completely understand them.</w:t>
-      </w:r>
-    </w:p>
-    <w:p>
-      <w:pPr>
-        <w:pStyle w:val="Textkrper"/>
-      </w:pPr>
-      <w:r>
-        <w:rPr>
-          <w:b/>
-        </w:rPr>
-        <w:t>Form.</w:t>
-      </w:r>
-    </w:p>
-    <w:p>
-      <w:pPr>
-        <w:pStyle w:val="Textkrper"/>
-      </w:pPr>
-      <w:r>
-        <w:t>Various options:</w:t>
-      </w:r>
-    </w:p>
-    <w:p>
-      <w:pPr>
-        <w:numPr>
-          <w:ilvl w:val="0"/>
-          <w:numId w:val="5"/>
-        </w:numPr>
-      </w:pPr>
-      <w:r>
-        <w:t>Context diagrams</w:t>
-      </w:r>
-    </w:p>
-    <w:p>
-      <w:pPr>
-        <w:numPr>
-          <w:ilvl w:val="0"/>
-          <w:numId w:val="5"/>
-        </w:numPr>
-      </w:pPr>
-      <w:r>
-        <w:t>Lists of communication partners and their interfaces.</w:t>
+        <w:t xml:space="preserve"> </w:t>
       </w:r>
     </w:p>
     <w:p>
       <w:pPr>
         <w:pStyle w:val="berschrift2"/>
       </w:pPr>
-      <w:bookmarkStart w:id="7" w:name="_business_context"/>
-      <w:r>
-        <w:t>Business Context</w:t>
+      <w:bookmarkStart w:id="7" w:name="_technical_context"/>
+      <w:r>
+        <w:lastRenderedPageBreak/>
+        <w:t>Technical Context</w:t>
       </w:r>
       <w:bookmarkEnd w:id="7"/>
     </w:p>
     <w:p>
       <w:pPr>
-        <w:pStyle w:val="FirstParagraph"/>
-      </w:pPr>
-      <w:r>
-        <w:rPr>
-          <w:b/>
-        </w:rPr>
-        <w:t>Contents.</w:t>
-      </w:r>
-    </w:p>
-    <w:p>
-      <w:pPr>
-        <w:pStyle w:val="Textkrper"/>
-      </w:pPr>
-      <w:r>
-        <w:t xml:space="preserve">Specification of </w:t>
-      </w:r>
-      <w:r>
-        <w:rPr>
-          <w:b/>
-        </w:rPr>
-        <w:t>all</w:t>
-      </w:r>
-      <w:r>
-        <w:t xml:space="preserve"> communication partners (users, IT-systems, …) with explanations of domain specific inputs and outputs or interfaces. Optionally you can add domain specific formats or communication protocols.</w:t>
-      </w:r>
-    </w:p>
-    <w:p>
-      <w:pPr>
-        <w:pStyle w:val="Textkrper"/>
-      </w:pPr>
-      <w:r>
-        <w:rPr>
-          <w:b/>
-        </w:rPr>
-        <w:t>Motivation.</w:t>
-      </w:r>
-    </w:p>
-    <w:p>
-      <w:pPr>
-        <w:pStyle w:val="Textkrper"/>
-      </w:pPr>
-      <w:r>
-        <w:t>All stakeholders should understand which data are exchanged with the environment of the system.</w:t>
-      </w:r>
-    </w:p>
-    <w:p>
-      <w:pPr>
-        <w:pStyle w:val="Textkrper"/>
-      </w:pPr>
-      <w:r>
-        <w:rPr>
-          <w:b/>
-        </w:rPr>
-        <w:t>Form.</w:t>
-      </w:r>
-    </w:p>
-    <w:p>
-      <w:pPr>
-        <w:pStyle w:val="Textkrper"/>
-      </w:pPr>
-      <w:r>
-        <w:t>All kinds of diagrams that show the system as a black box and specify the domain interfaces to communication partners.</w:t>
-      </w:r>
-    </w:p>
-    <w:p>
-      <w:pPr>
-        <w:pStyle w:val="Textkrper"/>
-      </w:pPr>
-      <w:r>
-        <w:t>Alternatively (or additionally) you can use a table. The title of the table is the name of your system, the three columns contain the name of the communication partner, the inputs, and the outputs.</w:t>
-      </w:r>
-    </w:p>
-    <w:p>
-      <w:pPr>
-        <w:pStyle w:val="Textkrper"/>
-      </w:pPr>
-      <w:r>
-        <w:rPr>
-          <w:b/>
-        </w:rPr>
-        <w:t>&lt;Diagram or Table&gt;</w:t>
-      </w:r>
-    </w:p>
-    <w:p>
-      <w:pPr>
-        <w:pStyle w:val="Textkrper"/>
-      </w:pPr>
-      <w:r>
-        <w:rPr>
-          <w:b/>
-        </w:rPr>
-        <w:t>&lt;optionally: Explanation of external domain interfaces&gt;</w:t>
-      </w:r>
-    </w:p>
-    <w:p>
-      <w:pPr>
-        <w:pStyle w:val="berschrift2"/>
-      </w:pPr>
-      <w:bookmarkStart w:id="8" w:name="_technical_context"/>
-      <w:r>
-        <w:t>Technical Context</w:t>
+        <w:pStyle w:val="berschrift1"/>
+      </w:pPr>
+      <w:bookmarkStart w:id="8" w:name="section-solution-strategy"/>
+      <w:bookmarkStart w:id="9" w:name="_GoBack"/>
+      <w:bookmarkEnd w:id="9"/>
+      <w:r>
+        <w:rPr>
+          <w:rFonts w:asciiTheme="minorHAnsi" w:eastAsiaTheme="minorHAnsi" w:hAnsiTheme="minorHAnsi" w:cstheme="minorBidi"/>
+          <w:bCs w:val="0"/>
+          <w:color w:val="auto"/>
+          <w:sz w:val="24"/>
+          <w:szCs w:val="24"/>
+        </w:rPr>
+        <w:drawing>
+          <wp:inline distT="0" distB="0" distL="0" distR="0" wp14:anchorId="383E19F9" wp14:editId="17A3291F">
+            <wp:extent cx="5972810" cy="6334760"/>
+            <wp:effectExtent l="0" t="0" r="8890" b="8890"/>
+            <wp:docPr id="6" name="Grafik 6"/>
+            <wp:cNvGraphicFramePr>
+              <a:graphicFrameLocks xmlns:a="http://schemas.openxmlformats.org/drawingml/2006/main" noChangeAspect="1"/>
+            </wp:cNvGraphicFramePr>
+            <a:graphic xmlns:a="http://schemas.openxmlformats.org/drawingml/2006/main">
+              <a:graphicData uri="http://schemas.openxmlformats.org/drawingml/2006/picture">
+                <pic:pic xmlns:pic="http://schemas.openxmlformats.org/drawingml/2006/picture">
+                  <pic:nvPicPr>
+                    <pic:cNvPr id="1" name=""/>
+                    <pic:cNvPicPr/>
+                  </pic:nvPicPr>
+                  <pic:blipFill>
+                    <a:blip r:embed="rId12"/>
+                    <a:stretch>
+                      <a:fillRect/>
+                    </a:stretch>
+                  </pic:blipFill>
+                  <pic:spPr>
+                    <a:xfrm>
+                      <a:off x="0" y="0"/>
+                      <a:ext cx="5972810" cy="6334760"/>
+                    </a:xfrm>
+                    <a:prstGeom prst="rect">
+                      <a:avLst/>
+                    </a:prstGeom>
+                  </pic:spPr>
+                </pic:pic>
+              </a:graphicData>
+            </a:graphic>
+          </wp:inline>
+        </w:drawing>
+      </w:r>
+      <w:r>
+        <w:rPr>
+          <w:rFonts w:asciiTheme="minorHAnsi" w:eastAsiaTheme="minorHAnsi" w:hAnsiTheme="minorHAnsi" w:cstheme="minorBidi"/>
+          <w:bCs w:val="0"/>
+          <w:color w:val="auto"/>
+          <w:sz w:val="24"/>
+          <w:szCs w:val="24"/>
+        </w:rPr>
+        <w:t xml:space="preserve"> </w:t>
+      </w:r>
+      <w:r>
+        <w:t>Solution Strategy</w:t>
       </w:r>
       <w:bookmarkEnd w:id="8"/>
-    </w:p>
-    <w:p>
-      <w:pPr>
-        <w:pStyle w:val="FirstParagraph"/>
-      </w:pPr>
-      <w:r>
-        <w:rPr>
-          <w:b/>
-        </w:rPr>
-        <w:t>Contents.</w:t>
-      </w:r>
-    </w:p>
-    <w:p>
-      <w:pPr>
-        <w:pStyle w:val="Textkrper"/>
-      </w:pPr>
-      <w:r>
-        <w:lastRenderedPageBreak/>
-        <w:t>Technical interfaces (channels and transmission media) linking your system to its environment. In addition a mapping of domain specific input/output to the channels, i.e. an explanation with I/O uses which channel.</w:t>
-      </w:r>
-    </w:p>
-    <w:p>
-      <w:pPr>
-        <w:pStyle w:val="Textkrper"/>
-      </w:pPr>
-      <w:r>
-        <w:rPr>
-          <w:b/>
-        </w:rPr>
-        <w:t>Motivation.</w:t>
-      </w:r>
-    </w:p>
-    <w:p>
-      <w:pPr>
-        <w:pStyle w:val="Textkrper"/>
-      </w:pPr>
-      <w:r>
-        <w:t>Many stakeholders make architectural decision based on the technical interfaces between the system and its context. Especially infrastructure or hardware designers decide these technical interfaces.</w:t>
-      </w:r>
-    </w:p>
-    <w:p>
-      <w:pPr>
-        <w:pStyle w:val="Textkrper"/>
-      </w:pPr>
-      <w:r>
-        <w:rPr>
-          <w:b/>
-        </w:rPr>
-        <w:t>Form.</w:t>
-      </w:r>
-    </w:p>
-    <w:p>
-      <w:pPr>
-        <w:pStyle w:val="Textkrper"/>
-      </w:pPr>
-      <w:r>
-        <w:t>E.g. UML deployment diagram describing channels to neighboring systems, together with a mapping table showing the relationships between channels and input/output.</w:t>
-      </w:r>
-    </w:p>
-    <w:p>
-      <w:pPr>
-        <w:pStyle w:val="Textkrper"/>
-      </w:pPr>
-      <w:r>
-        <w:rPr>
-          <w:b/>
-        </w:rPr>
-        <w:t>&lt;Diagram or Table&gt;</w:t>
-      </w:r>
-    </w:p>
-    <w:p>
-      <w:pPr>
-        <w:pStyle w:val="Textkrper"/>
-      </w:pPr>
-      <w:r>
-        <w:rPr>
-          <w:b/>
-        </w:rPr>
-        <w:t>&lt;optionally: Explanation of technical interfaces&gt;</w:t>
-      </w:r>
-    </w:p>
-    <w:p>
-      <w:pPr>
-        <w:pStyle w:val="Textkrper"/>
-      </w:pPr>
-      <w:r>
-        <w:rPr>
-          <w:b/>
-        </w:rPr>
-        <w:t>&lt;Mapping Input/Output to Channels&gt;</w:t>
-      </w:r>
-    </w:p>
-    <w:p>
-      <w:pPr>
-        <w:pStyle w:val="berschrift1"/>
-      </w:pPr>
-      <w:bookmarkStart w:id="9" w:name="section-solution-strategy"/>
-      <w:r>
-        <w:t>Solution Strategy</w:t>
-      </w:r>
-      <w:bookmarkEnd w:id="9"/>
     </w:p>
     <w:p>
       <w:pPr>
@@ -1753,6 +1919,7 @@
         </w:numPr>
       </w:pPr>
       <w:r>
+        <w:lastRenderedPageBreak/>
         <w:t>decisions about the top-level decomposition of the system, e.g. usage of an architectural pattern or design pattern</w:t>
       </w:r>
     </w:p>
@@ -1830,7 +1997,6 @@
       </w:pPr>
       <w:bookmarkStart w:id="10" w:name="section-building-block-view"/>
       <w:r>
-        <w:lastRenderedPageBreak/>
         <w:t>Building Block View</w:t>
       </w:r>
       <w:bookmarkEnd w:id="10"/>
@@ -1943,7 +2109,7 @@
                     </pic:cNvPicPr>
                   </pic:nvPicPr>
                   <pic:blipFill>
-                    <a:blip r:embed="rId11"/>
+                    <a:blip r:embed="rId13"/>
                     <a:stretch>
                       <a:fillRect/>
                     </a:stretch>
@@ -3730,7 +3896,7 @@
                     </pic:cNvPicPr>
                   </pic:nvPicPr>
                   <pic:blipFill>
-                    <a:blip r:embed="rId12"/>
+                    <a:blip r:embed="rId14"/>
                     <a:stretch>
                       <a:fillRect/>
                     </a:stretch>
@@ -7647,7 +7813,7 @@
 </file>
 
 <file path=customXml/itemProps1.xml><?xml version="1.0" encoding="utf-8"?>
-<ds:datastoreItem xmlns:ds="http://schemas.openxmlformats.org/officeDocument/2006/customXml" ds:itemID="{647DBF11-A638-4379-A447-E8582FB459B1}">
+<ds:datastoreItem xmlns:ds="http://schemas.openxmlformats.org/officeDocument/2006/customXml" ds:itemID="{0C5670AB-8DA4-418D-AA79-2BA0F36CEA1F}">
   <ds:schemaRefs>
     <ds:schemaRef ds:uri="http://schemas.openxmlformats.org/officeDocument/2006/bibliography"/>
   </ds:schemaRefs>

</xml_diff>

<commit_message>
Adds technical descision chapter, solution strategy
</commit_message>
<xml_diff>
--- a/NexusCards/Documentation/15_NexusCards_arc42.docx
+++ b/NexusCards/Documentation/15_NexusCards_arc42.docx
@@ -1760,6 +1760,8 @@
       <w:r>
         <w:rPr>
           <w:b/>
+          <w:noProof/>
+          <w:lang w:val="de-DE" w:eastAsia="de-DE"/>
         </w:rPr>
         <w:drawing>
           <wp:inline distT="0" distB="0" distL="0" distR="0" wp14:anchorId="204800F7" wp14:editId="374C21D5">
@@ -1820,15 +1822,15 @@
         <w:pStyle w:val="berschrift1"/>
       </w:pPr>
       <w:bookmarkStart w:id="8" w:name="section-solution-strategy"/>
-      <w:bookmarkStart w:id="9" w:name="_GoBack"/>
-      <w:bookmarkEnd w:id="9"/>
       <w:r>
         <w:rPr>
           <w:rFonts w:asciiTheme="minorHAnsi" w:eastAsiaTheme="minorHAnsi" w:hAnsiTheme="minorHAnsi" w:cstheme="minorBidi"/>
           <w:bCs w:val="0"/>
+          <w:noProof/>
           <w:color w:val="auto"/>
           <w:sz w:val="24"/>
           <w:szCs w:val="24"/>
+          <w:lang w:val="de-DE" w:eastAsia="de-DE"/>
         </w:rPr>
         <w:drawing>
           <wp:inline distT="0" distB="0" distL="0" distR="0" wp14:anchorId="383E19F9" wp14:editId="17A3291F">
@@ -1880,6 +1882,609 @@
         <w:t>Solution Strategy</w:t>
       </w:r>
       <w:bookmarkEnd w:id="8"/>
+    </w:p>
+    <w:tbl>
+      <w:tblPr>
+        <w:tblStyle w:val="Tabellenraster"/>
+        <w:tblW w:w="0" w:type="auto"/>
+        <w:tblLayout w:type="fixed"/>
+        <w:tblLook w:val="04A0" w:firstRow="1" w:lastRow="0" w:firstColumn="1" w:lastColumn="0" w:noHBand="0" w:noVBand="1"/>
+      </w:tblPr>
+      <w:tblGrid>
+        <w:gridCol w:w="3369"/>
+        <w:gridCol w:w="3260"/>
+        <w:gridCol w:w="2993"/>
+      </w:tblGrid>
+      <w:tr>
+        <w:tc>
+          <w:tcPr>
+            <w:tcW w:w="3369" w:type="dxa"/>
+          </w:tcPr>
+          <w:p>
+            <w:pPr>
+              <w:pStyle w:val="FirstParagraph"/>
+              <w:rPr>
+                <w:b/>
+              </w:rPr>
+            </w:pPr>
+            <w:r>
+              <w:rPr>
+                <w:b/>
+              </w:rPr>
+              <w:t>Goal/Requirement</w:t>
+            </w:r>
+          </w:p>
+        </w:tc>
+        <w:tc>
+          <w:tcPr>
+            <w:tcW w:w="3260" w:type="dxa"/>
+          </w:tcPr>
+          <w:p>
+            <w:pPr>
+              <w:pStyle w:val="FirstParagraph"/>
+              <w:rPr>
+                <w:b/>
+              </w:rPr>
+            </w:pPr>
+            <w:r>
+              <w:rPr>
+                <w:b/>
+              </w:rPr>
+              <w:t>Architecture Approach</w:t>
+            </w:r>
+          </w:p>
+        </w:tc>
+        <w:tc>
+          <w:tcPr>
+            <w:tcW w:w="2993" w:type="dxa"/>
+          </w:tcPr>
+          <w:p>
+            <w:pPr>
+              <w:pStyle w:val="FirstParagraph"/>
+              <w:rPr>
+                <w:b/>
+              </w:rPr>
+            </w:pPr>
+            <w:r>
+              <w:rPr>
+                <w:b/>
+              </w:rPr>
+              <w:t>Details</w:t>
+            </w:r>
+          </w:p>
+        </w:tc>
+      </w:tr>
+      <w:tr>
+        <w:tc>
+          <w:tcPr>
+            <w:tcW w:w="3369" w:type="dxa"/>
+          </w:tcPr>
+          <w:p>
+            <w:pPr>
+              <w:pStyle w:val="FirstParagraph"/>
+            </w:pPr>
+            <w:r>
+              <w:t>Transferability: Many devices or OS shall be supported</w:t>
+            </w:r>
+          </w:p>
+        </w:tc>
+        <w:tc>
+          <w:tcPr>
+            <w:tcW w:w="3260" w:type="dxa"/>
+          </w:tcPr>
+          <w:p>
+            <w:pPr>
+              <w:pStyle w:val="FirstParagraph"/>
+            </w:pPr>
+            <w:r>
+              <w:t>Create a server-client architecture using web-technology</w:t>
+            </w:r>
+          </w:p>
+        </w:tc>
+        <w:tc>
+          <w:tcPr>
+            <w:tcW w:w="2993" w:type="dxa"/>
+          </w:tcPr>
+          <w:p>
+            <w:pPr>
+              <w:pStyle w:val="FirstParagraph"/>
+            </w:pPr>
+            <w:r>
+              <w:t>See later chapter</w:t>
+            </w:r>
+          </w:p>
+        </w:tc>
+      </w:tr>
+      <w:tr>
+        <w:tc>
+          <w:tcPr>
+            <w:tcW w:w="3369" w:type="dxa"/>
+          </w:tcPr>
+          <w:p>
+            <w:pPr>
+              <w:pStyle w:val="FirstParagraph"/>
+            </w:pPr>
+          </w:p>
+        </w:tc>
+        <w:tc>
+          <w:tcPr>
+            <w:tcW w:w="3260" w:type="dxa"/>
+          </w:tcPr>
+          <w:p>
+            <w:pPr>
+              <w:pStyle w:val="FirstParagraph"/>
+            </w:pPr>
+          </w:p>
+        </w:tc>
+        <w:tc>
+          <w:tcPr>
+            <w:tcW w:w="2993" w:type="dxa"/>
+          </w:tcPr>
+          <w:p>
+            <w:pPr>
+              <w:pStyle w:val="FirstParagraph"/>
+            </w:pPr>
+          </w:p>
+        </w:tc>
+      </w:tr>
+      <w:tr>
+        <w:tc>
+          <w:tcPr>
+            <w:tcW w:w="3369" w:type="dxa"/>
+          </w:tcPr>
+          <w:p>
+            <w:pPr>
+              <w:pStyle w:val="FirstParagraph"/>
+            </w:pPr>
+          </w:p>
+        </w:tc>
+        <w:tc>
+          <w:tcPr>
+            <w:tcW w:w="3260" w:type="dxa"/>
+          </w:tcPr>
+          <w:p>
+            <w:pPr>
+              <w:pStyle w:val="FirstParagraph"/>
+            </w:pPr>
+          </w:p>
+        </w:tc>
+        <w:tc>
+          <w:tcPr>
+            <w:tcW w:w="2993" w:type="dxa"/>
+          </w:tcPr>
+          <w:p>
+            <w:pPr>
+              <w:pStyle w:val="FirstParagraph"/>
+            </w:pPr>
+          </w:p>
+        </w:tc>
+      </w:tr>
+      <w:tr>
+        <w:tc>
+          <w:tcPr>
+            <w:tcW w:w="3369" w:type="dxa"/>
+          </w:tcPr>
+          <w:p>
+            <w:pPr>
+              <w:pStyle w:val="FirstParagraph"/>
+            </w:pPr>
+          </w:p>
+        </w:tc>
+        <w:tc>
+          <w:tcPr>
+            <w:tcW w:w="3260" w:type="dxa"/>
+          </w:tcPr>
+          <w:p>
+            <w:pPr>
+              <w:pStyle w:val="FirstParagraph"/>
+            </w:pPr>
+            <w:r>
+              <w:t>TypeScript, REACT</w:t>
+            </w:r>
+          </w:p>
+        </w:tc>
+        <w:tc>
+          <w:tcPr>
+            <w:tcW w:w="2993" w:type="dxa"/>
+          </w:tcPr>
+          <w:p>
+            <w:pPr>
+              <w:pStyle w:val="FirstParagraph"/>
+            </w:pPr>
+            <w:r>
+              <w:t>Angular</w:t>
+            </w:r>
+          </w:p>
+        </w:tc>
+      </w:tr>
+      <w:tr>
+        <w:tc>
+          <w:tcPr>
+            <w:tcW w:w="3369" w:type="dxa"/>
+          </w:tcPr>
+          <w:p>
+            <w:pPr>
+              <w:pStyle w:val="FirstParagraph"/>
+            </w:pPr>
+            <w:r>
+              <w:t>PhaserIO (WebGL)</w:t>
+            </w:r>
+          </w:p>
+        </w:tc>
+        <w:tc>
+          <w:tcPr>
+            <w:tcW w:w="3260" w:type="dxa"/>
+          </w:tcPr>
+          <w:p>
+            <w:pPr>
+              <w:pStyle w:val="FirstParagraph"/>
+            </w:pPr>
+            <w:r>
+              <w:t>Webassembly</w:t>
+            </w:r>
+          </w:p>
+        </w:tc>
+        <w:tc>
+          <w:tcPr>
+            <w:tcW w:w="2993" w:type="dxa"/>
+          </w:tcPr>
+          <w:p>
+            <w:pPr>
+              <w:pStyle w:val="FirstParagraph"/>
+            </w:pPr>
+          </w:p>
+        </w:tc>
+      </w:tr>
+      <w:tr>
+        <w:tc>
+          <w:tcPr>
+            <w:tcW w:w="3369" w:type="dxa"/>
+          </w:tcPr>
+          <w:p>
+            <w:pPr>
+              <w:pStyle w:val="FirstParagraph"/>
+            </w:pPr>
+          </w:p>
+        </w:tc>
+        <w:tc>
+          <w:tcPr>
+            <w:tcW w:w="3260" w:type="dxa"/>
+          </w:tcPr>
+          <w:p>
+            <w:pPr>
+              <w:pStyle w:val="FirstParagraph"/>
+            </w:pPr>
+          </w:p>
+        </w:tc>
+        <w:tc>
+          <w:tcPr>
+            <w:tcW w:w="2993" w:type="dxa"/>
+          </w:tcPr>
+          <w:p>
+            <w:pPr>
+              <w:pStyle w:val="FirstParagraph"/>
+            </w:pPr>
+            <w:r>
+              <w:t>HTML5</w:t>
+            </w:r>
+          </w:p>
+        </w:tc>
+      </w:tr>
+      <w:tr>
+        <w:tc>
+          <w:tcPr>
+            <w:tcW w:w="3369" w:type="dxa"/>
+          </w:tcPr>
+          <w:p>
+            <w:pPr>
+              <w:pStyle w:val="FirstParagraph"/>
+            </w:pPr>
+            <w:r>
+              <w:t>Oracle DB</w:t>
+            </w:r>
+          </w:p>
+        </w:tc>
+        <w:tc>
+          <w:tcPr>
+            <w:tcW w:w="3260" w:type="dxa"/>
+          </w:tcPr>
+          <w:p>
+            <w:pPr>
+              <w:pStyle w:val="FirstParagraph"/>
+            </w:pPr>
+            <w:r>
+              <w:t>MySQL</w:t>
+            </w:r>
+          </w:p>
+        </w:tc>
+        <w:tc>
+          <w:tcPr>
+            <w:tcW w:w="2993" w:type="dxa"/>
+          </w:tcPr>
+          <w:p>
+            <w:pPr>
+              <w:pStyle w:val="FirstParagraph"/>
+            </w:pPr>
+            <w:r>
+              <w:t>MS SQL</w:t>
+            </w:r>
+          </w:p>
+        </w:tc>
+      </w:tr>
+      <w:tr>
+        <w:tc>
+          <w:tcPr>
+            <w:tcW w:w="3369" w:type="dxa"/>
+          </w:tcPr>
+          <w:p>
+            <w:pPr>
+              <w:pStyle w:val="FirstParagraph"/>
+            </w:pPr>
+            <w:r>
+              <w:t>SQL lite, Textfile</w:t>
+            </w:r>
+          </w:p>
+        </w:tc>
+        <w:tc>
+          <w:tcPr>
+            <w:tcW w:w="3260" w:type="dxa"/>
+          </w:tcPr>
+          <w:p>
+            <w:pPr>
+              <w:pStyle w:val="FirstParagraph"/>
+            </w:pPr>
+            <w:r>
+              <w:t>NoSQL, Mongo</w:t>
+            </w:r>
+          </w:p>
+        </w:tc>
+        <w:tc>
+          <w:tcPr>
+            <w:tcW w:w="2993" w:type="dxa"/>
+          </w:tcPr>
+          <w:p>
+            <w:pPr>
+              <w:pStyle w:val="FirstParagraph"/>
+            </w:pPr>
+          </w:p>
+        </w:tc>
+      </w:tr>
+      <w:tr>
+        <w:tc>
+          <w:tcPr>
+            <w:tcW w:w="3369" w:type="dxa"/>
+          </w:tcPr>
+          <w:p>
+            <w:pPr>
+              <w:pStyle w:val="FirstParagraph"/>
+            </w:pPr>
+            <w:r>
+              <w:t xml:space="preserve">No </w:t>
+            </w:r>
+            <w:r>
+              <w:t>C++</w:t>
+            </w:r>
+            <w:r>
+              <w:t>:</w:t>
+            </w:r>
+          </w:p>
+          <w:p>
+            <w:pPr>
+              <w:pStyle w:val="FirstParagraph"/>
+              <w:numPr>
+                <w:ilvl w:val="0"/>
+                <w:numId w:val="27"/>
+              </w:numPr>
+            </w:pPr>
+            <w:r>
+              <w:t>secu</w:t>
+            </w:r>
+            <w:r>
+              <w:t>re development can be tricky</w:t>
+            </w:r>
+          </w:p>
+          <w:p>
+            <w:pPr>
+              <w:pStyle w:val="FirstParagraph"/>
+              <w:numPr>
+                <w:ilvl w:val="0"/>
+                <w:numId w:val="27"/>
+              </w:numPr>
+            </w:pPr>
+            <w:r>
+              <w:t>development/implementation will be time consuming</w:t>
+            </w:r>
+          </w:p>
+        </w:tc>
+        <w:tc>
+          <w:tcPr>
+            <w:tcW w:w="3260" w:type="dxa"/>
+          </w:tcPr>
+          <w:p>
+            <w:pPr>
+              <w:pStyle w:val="FirstParagraph"/>
+            </w:pPr>
+            <w:r>
+              <w:t xml:space="preserve">No </w:t>
+            </w:r>
+            <w:r>
+              <w:t>PHP</w:t>
+            </w:r>
+            <w:r>
+              <w:t>:</w:t>
+            </w:r>
+          </w:p>
+          <w:p>
+            <w:pPr>
+              <w:pStyle w:val="FirstParagraph"/>
+              <w:numPr>
+                <w:ilvl w:val="0"/>
+                <w:numId w:val="27"/>
+              </w:numPr>
+            </w:pPr>
+            <w:r>
+              <w:t>possibilities for database abstraction are limited</w:t>
+            </w:r>
+          </w:p>
+          <w:p>
+            <w:pPr>
+              <w:pStyle w:val="FirstParagraph"/>
+              <w:numPr>
+                <w:ilvl w:val="0"/>
+                <w:numId w:val="27"/>
+              </w:numPr>
+            </w:pPr>
+            <w:r>
+              <w:t>advanced development without frameworks is difficult and time consuming</w:t>
+            </w:r>
+          </w:p>
+        </w:tc>
+        <w:tc>
+          <w:tcPr>
+            <w:tcW w:w="2993" w:type="dxa"/>
+          </w:tcPr>
+          <w:p>
+            <w:pPr>
+              <w:pStyle w:val="FirstParagraph"/>
+            </w:pPr>
+            <w:r>
+              <w:t xml:space="preserve">No </w:t>
+            </w:r>
+            <w:r>
+              <w:t>Perl, Catalyst</w:t>
+            </w:r>
+            <w:r>
+              <w:t>:</w:t>
+            </w:r>
+          </w:p>
+          <w:p>
+            <w:pPr>
+              <w:pStyle w:val="FirstParagraph"/>
+              <w:numPr>
+                <w:ilvl w:val="0"/>
+                <w:numId w:val="27"/>
+              </w:numPr>
+            </w:pPr>
+            <w:r>
+              <w:t xml:space="preserve">possibilities for database abstraction are </w:t>
+            </w:r>
+            <w:r>
+              <w:t>very limited</w:t>
+            </w:r>
+          </w:p>
+          <w:p>
+            <w:pPr>
+              <w:pStyle w:val="Textkrper"/>
+              <w:numPr>
+                <w:ilvl w:val="0"/>
+                <w:numId w:val="27"/>
+              </w:numPr>
+            </w:pPr>
+            <w:r>
+              <w:t>more suitable for scripting</w:t>
+            </w:r>
+          </w:p>
+        </w:tc>
+      </w:tr>
+      <w:tr>
+        <w:tc>
+          <w:tcPr>
+            <w:tcW w:w="3369" w:type="dxa"/>
+          </w:tcPr>
+          <w:p>
+            <w:pPr>
+              <w:pStyle w:val="FirstParagraph"/>
+            </w:pPr>
+            <w:r>
+              <w:t>No Python:</w:t>
+            </w:r>
+          </w:p>
+          <w:p>
+            <w:pPr>
+              <w:pStyle w:val="Textkrper"/>
+              <w:numPr>
+                <w:ilvl w:val="0"/>
+                <w:numId w:val="27"/>
+              </w:numPr>
+            </w:pPr>
+            <w:r>
+              <w:t>more suitable for scripting</w:t>
+            </w:r>
+          </w:p>
+        </w:tc>
+        <w:tc>
+          <w:tcPr>
+            <w:tcW w:w="3260" w:type="dxa"/>
+          </w:tcPr>
+          <w:p>
+            <w:pPr>
+              <w:pStyle w:val="FirstParagraph"/>
+            </w:pPr>
+            <w:r>
+              <w:t>JAVA, Tomcat, JBoss, Spring.IO, Hibernate</w:t>
+            </w:r>
+          </w:p>
+          <w:p>
+            <w:pPr>
+              <w:pStyle w:val="Textkrper"/>
+              <w:numPr>
+                <w:ilvl w:val="0"/>
+                <w:numId w:val="27"/>
+              </w:numPr>
+            </w:pPr>
+            <w:r>
+              <w:t>development for web needs to be “heavily” configured</w:t>
+            </w:r>
+          </w:p>
+          <w:p>
+            <w:pPr>
+              <w:pStyle w:val="Textkrper"/>
+              <w:numPr>
+                <w:ilvl w:val="0"/>
+                <w:numId w:val="27"/>
+              </w:numPr>
+            </w:pPr>
+            <w:r>
+              <w:t>license issue could be a case in future</w:t>
+            </w:r>
+          </w:p>
+          <w:p>
+            <w:pPr>
+              <w:pStyle w:val="Textkrper"/>
+              <w:numPr>
+                <w:ilvl w:val="0"/>
+                <w:numId w:val="27"/>
+              </w:numPr>
+            </w:pPr>
+            <w:r>
+              <w:t>different tools needed (IntelliJ)</w:t>
+            </w:r>
+            <w:bookmarkStart w:id="9" w:name="_GoBack"/>
+            <w:bookmarkEnd w:id="9"/>
+          </w:p>
+        </w:tc>
+        <w:tc>
+          <w:tcPr>
+            <w:tcW w:w="2993" w:type="dxa"/>
+          </w:tcPr>
+          <w:p>
+            <w:pPr>
+              <w:pStyle w:val="FirstParagraph"/>
+            </w:pPr>
+            <w:r>
+              <w:t>ASP.NET Core (C#), Entity Framework Core</w:t>
+            </w:r>
+          </w:p>
+        </w:tc>
+      </w:tr>
+    </w:tbl>
+    <w:p>
+      <w:pPr>
+        <w:pStyle w:val="FirstParagraph"/>
+        <w:rPr>
+          <w:b/>
+        </w:rPr>
+      </w:pPr>
     </w:p>
     <w:p>
       <w:pPr>
@@ -6690,7 +7295,6 @@
   <w:style w:type="character" w:default="1" w:styleId="Absatz-Standardschriftart">
     <w:name w:val="Default Paragraph Font"/>
     <w:uiPriority w:val="1"/>
-    <w:semiHidden/>
     <w:unhideWhenUsed/>
   </w:style>
   <w:style w:type="table" w:default="1" w:styleId="NormaleTabelle">
@@ -7813,7 +8417,7 @@
 </file>
 
 <file path=customXml/itemProps1.xml><?xml version="1.0" encoding="utf-8"?>
-<ds:datastoreItem xmlns:ds="http://schemas.openxmlformats.org/officeDocument/2006/customXml" ds:itemID="{0C5670AB-8DA4-418D-AA79-2BA0F36CEA1F}">
+<ds:datastoreItem xmlns:ds="http://schemas.openxmlformats.org/officeDocument/2006/customXml" ds:itemID="{C9BF49D4-BAB3-4E66-9934-5CE58C494086}">
   <ds:schemaRefs>
     <ds:schemaRef ds:uri="http://schemas.openxmlformats.org/officeDocument/2006/bibliography"/>
   </ds:schemaRefs>

</xml_diff>

<commit_message>
adds more content to documentation
</commit_message>
<xml_diff>
--- a/NexusCards/Documentation/15_NexusCards_arc42.docx
+++ b/NexusCards/Documentation/15_NexusCards_arc42.docx
@@ -1408,341 +1408,6 @@
       </w:r>
       <w:bookmarkEnd w:id="5"/>
     </w:p>
-    <w:tbl>
-      <w:tblPr>
-        <w:tblStyle w:val="Tabellenraster"/>
-        <w:tblW w:w="0" w:type="auto"/>
-        <w:tblLook w:val="04A0" w:firstRow="1" w:lastRow="0" w:firstColumn="1" w:lastColumn="0" w:noHBand="0" w:noVBand="1"/>
-      </w:tblPr>
-      <w:tblGrid>
-        <w:gridCol w:w="1373"/>
-        <w:gridCol w:w="2096"/>
-        <w:gridCol w:w="3256"/>
-        <w:gridCol w:w="2897"/>
-      </w:tblGrid>
-      <w:tr>
-        <w:tc>
-          <w:tcPr>
-            <w:tcW w:w="1373" w:type="dxa"/>
-          </w:tcPr>
-          <w:p>
-            <w:pPr>
-              <w:pStyle w:val="FirstParagraph"/>
-              <w:rPr>
-                <w:b/>
-              </w:rPr>
-            </w:pPr>
-            <w:r>
-              <w:rPr>
-                <w:b/>
-              </w:rPr>
-              <w:t>Actor</w:t>
-            </w:r>
-          </w:p>
-        </w:tc>
-        <w:tc>
-          <w:tcPr>
-            <w:tcW w:w="2096" w:type="dxa"/>
-          </w:tcPr>
-          <w:p>
-            <w:pPr>
-              <w:pStyle w:val="FirstParagraph"/>
-              <w:rPr>
-                <w:b/>
-              </w:rPr>
-            </w:pPr>
-            <w:r>
-              <w:rPr>
-                <w:b/>
-              </w:rPr>
-              <w:t>Communication</w:t>
-            </w:r>
-          </w:p>
-        </w:tc>
-        <w:tc>
-          <w:tcPr>
-            <w:tcW w:w="3256" w:type="dxa"/>
-          </w:tcPr>
-          <w:p>
-            <w:pPr>
-              <w:pStyle w:val="FirstParagraph"/>
-              <w:rPr>
-                <w:b/>
-              </w:rPr>
-            </w:pPr>
-            <w:r>
-              <w:rPr>
-                <w:b/>
-              </w:rPr>
-              <w:t>System</w:t>
-            </w:r>
-          </w:p>
-        </w:tc>
-        <w:tc>
-          <w:tcPr>
-            <w:tcW w:w="2897" w:type="dxa"/>
-          </w:tcPr>
-          <w:p>
-            <w:pPr>
-              <w:pStyle w:val="FirstParagraph"/>
-              <w:rPr>
-                <w:b/>
-              </w:rPr>
-            </w:pPr>
-            <w:r>
-              <w:rPr>
-                <w:b/>
-              </w:rPr>
-              <w:t>Environment</w:t>
-            </w:r>
-          </w:p>
-        </w:tc>
-      </w:tr>
-      <w:tr>
-        <w:tc>
-          <w:tcPr>
-            <w:tcW w:w="1373" w:type="dxa"/>
-          </w:tcPr>
-          <w:p>
-            <w:pPr>
-              <w:pStyle w:val="FirstParagraph"/>
-              <w:rPr>
-                <w:b/>
-              </w:rPr>
-            </w:pPr>
-            <w:r>
-              <w:rPr>
-                <w:b/>
-              </w:rPr>
-              <w:t>User</w:t>
-            </w:r>
-          </w:p>
-        </w:tc>
-        <w:tc>
-          <w:tcPr>
-            <w:tcW w:w="2096" w:type="dxa"/>
-          </w:tcPr>
-          <w:p>
-            <w:pPr>
-              <w:pStyle w:val="FirstParagraph"/>
-              <w:rPr>
-                <w:b/>
-              </w:rPr>
-            </w:pPr>
-            <w:r>
-              <w:rPr>
-                <w:b/>
-              </w:rPr>
-              <w:t>Client-&gt;Server</w:t>
-            </w:r>
-            <w:r>
-              <w:rPr>
-                <w:b/>
-              </w:rPr>
-              <w:br/>
-              <w:t>HTTP</w:t>
-            </w:r>
-          </w:p>
-        </w:tc>
-        <w:tc>
-          <w:tcPr>
-            <w:tcW w:w="3256" w:type="dxa"/>
-          </w:tcPr>
-          <w:p>
-            <w:pPr>
-              <w:pStyle w:val="FirstParagraph"/>
-              <w:rPr>
-                <w:b/>
-              </w:rPr>
-            </w:pPr>
-            <w:r>
-              <w:rPr>
-                <w:b/>
-              </w:rPr>
-              <w:t>NexusTradingCardGame Application-UserInterface</w:t>
-            </w:r>
-          </w:p>
-        </w:tc>
-        <w:tc>
-          <w:tcPr>
-            <w:tcW w:w="2897" w:type="dxa"/>
-          </w:tcPr>
-          <w:p>
-            <w:pPr>
-              <w:pStyle w:val="FirstParagraph"/>
-              <w:rPr>
-                <w:b/>
-              </w:rPr>
-            </w:pPr>
-            <w:r>
-              <w:rPr>
-                <w:b/>
-              </w:rPr>
-              <w:t>Client</w:t>
-            </w:r>
-          </w:p>
-        </w:tc>
-      </w:tr>
-      <w:tr>
-        <w:tc>
-          <w:tcPr>
-            <w:tcW w:w="1373" w:type="dxa"/>
-          </w:tcPr>
-          <w:p>
-            <w:pPr>
-              <w:pStyle w:val="FirstParagraph"/>
-              <w:rPr>
-                <w:b/>
-              </w:rPr>
-            </w:pPr>
-          </w:p>
-        </w:tc>
-        <w:tc>
-          <w:tcPr>
-            <w:tcW w:w="2096" w:type="dxa"/>
-          </w:tcPr>
-          <w:p>
-            <w:pPr>
-              <w:pStyle w:val="FirstParagraph"/>
-              <w:rPr>
-                <w:b/>
-              </w:rPr>
-            </w:pPr>
-          </w:p>
-        </w:tc>
-        <w:tc>
-          <w:tcPr>
-            <w:tcW w:w="3256" w:type="dxa"/>
-          </w:tcPr>
-          <w:p>
-            <w:pPr>
-              <w:pStyle w:val="FirstParagraph"/>
-              <w:rPr>
-                <w:b/>
-              </w:rPr>
-            </w:pPr>
-            <w:r>
-              <w:rPr>
-                <w:b/>
-              </w:rPr>
-              <w:t>Client</w:t>
-            </w:r>
-          </w:p>
-        </w:tc>
-        <w:tc>
-          <w:tcPr>
-            <w:tcW w:w="2897" w:type="dxa"/>
-          </w:tcPr>
-          <w:p>
-            <w:pPr>
-              <w:pStyle w:val="FirstParagraph"/>
-              <w:rPr>
-                <w:b/>
-              </w:rPr>
-            </w:pPr>
-            <w:r>
-              <w:rPr>
-                <w:b/>
-              </w:rPr>
-              <w:t>Local Cache</w:t>
-            </w:r>
-          </w:p>
-        </w:tc>
-      </w:tr>
-      <w:tr>
-        <w:tc>
-          <w:tcPr>
-            <w:tcW w:w="1373" w:type="dxa"/>
-          </w:tcPr>
-          <w:p>
-            <w:pPr>
-              <w:pStyle w:val="FirstParagraph"/>
-              <w:rPr>
-                <w:b/>
-              </w:rPr>
-            </w:pPr>
-            <w:r>
-              <w:rPr>
-                <w:b/>
-              </w:rPr>
-              <w:t>Admin</w:t>
-            </w:r>
-          </w:p>
-        </w:tc>
-        <w:tc>
-          <w:tcPr>
-            <w:tcW w:w="2096" w:type="dxa"/>
-          </w:tcPr>
-          <w:p>
-            <w:pPr>
-              <w:pStyle w:val="FirstParagraph"/>
-              <w:rPr>
-                <w:b/>
-              </w:rPr>
-            </w:pPr>
-            <w:r>
-              <w:rPr>
-                <w:b/>
-              </w:rPr>
-              <w:t>Client-&gt;Server</w:t>
-            </w:r>
-            <w:r>
-              <w:rPr>
-                <w:b/>
-              </w:rPr>
-              <w:br/>
-              <w:t>HTTP</w:t>
-            </w:r>
-          </w:p>
-        </w:tc>
-        <w:tc>
-          <w:tcPr>
-            <w:tcW w:w="3256" w:type="dxa"/>
-          </w:tcPr>
-          <w:p>
-            <w:pPr>
-              <w:pStyle w:val="FirstParagraph"/>
-              <w:rPr>
-                <w:b/>
-              </w:rPr>
-            </w:pPr>
-            <w:r>
-              <w:rPr>
-                <w:b/>
-              </w:rPr>
-              <w:t>NexusTradingCardGame BackEndServices</w:t>
-            </w:r>
-          </w:p>
-        </w:tc>
-        <w:tc>
-          <w:tcPr>
-            <w:tcW w:w="2897" w:type="dxa"/>
-          </w:tcPr>
-          <w:p>
-            <w:pPr>
-              <w:pStyle w:val="FirstParagraph"/>
-              <w:rPr>
-                <w:b/>
-              </w:rPr>
-            </w:pPr>
-            <w:r>
-              <w:rPr>
-                <w:b/>
-              </w:rPr>
-              <w:t>Server</w:t>
-            </w:r>
-          </w:p>
-        </w:tc>
-      </w:tr>
-    </w:tbl>
-    <w:p>
-      <w:pPr>
-        <w:pStyle w:val="FirstParagraph"/>
-        <w:rPr>
-          <w:b/>
-        </w:rPr>
-      </w:pPr>
-    </w:p>
     <w:p>
       <w:pPr>
         <w:pStyle w:val="berschrift2"/>
@@ -2003,7 +1668,65 @@
           <w:p>
             <w:pPr>
               <w:pStyle w:val="FirstParagraph"/>
-            </w:pPr>
+              <w:rPr>
+                <w:color w:val="FF0000"/>
+              </w:rPr>
+            </w:pPr>
+            <w:r>
+              <w:rPr>
+                <w:color w:val="FF0000"/>
+              </w:rPr>
+              <w:lastRenderedPageBreak/>
+              <w:t>No C++</w:t>
+            </w:r>
+            <w:r>
+              <w:rPr>
+                <w:color w:val="FF0000"/>
+              </w:rPr>
+              <w:t>:</w:t>
+            </w:r>
+          </w:p>
+          <w:p>
+            <w:pPr>
+              <w:pStyle w:val="FirstParagraph"/>
+              <w:numPr>
+                <w:ilvl w:val="0"/>
+                <w:numId w:val="27"/>
+              </w:numPr>
+              <w:rPr>
+                <w:color w:val="FF0000"/>
+              </w:rPr>
+            </w:pPr>
+            <w:r>
+              <w:rPr>
+                <w:color w:val="FF0000"/>
+              </w:rPr>
+              <w:t>secu</w:t>
+            </w:r>
+            <w:r>
+              <w:rPr>
+                <w:color w:val="FF0000"/>
+              </w:rPr>
+              <w:t>re development can be tricky</w:t>
+            </w:r>
+          </w:p>
+          <w:p>
+            <w:pPr>
+              <w:pStyle w:val="FirstParagraph"/>
+              <w:numPr>
+                <w:ilvl w:val="0"/>
+                <w:numId w:val="27"/>
+              </w:numPr>
+              <w:rPr>
+                <w:color w:val="FF0000"/>
+              </w:rPr>
+            </w:pPr>
+            <w:r>
+              <w:rPr>
+                <w:color w:val="FF0000"/>
+              </w:rPr>
+              <w:t>development/implementation will be time consuming</w:t>
+            </w:r>
           </w:p>
         </w:tc>
         <w:tc>
@@ -2013,7 +1736,58 @@
           <w:p>
             <w:pPr>
               <w:pStyle w:val="FirstParagraph"/>
-            </w:pPr>
+              <w:rPr>
+                <w:color w:val="FF0000"/>
+              </w:rPr>
+            </w:pPr>
+            <w:r>
+              <w:rPr>
+                <w:color w:val="FF0000"/>
+              </w:rPr>
+              <w:t>No PHP</w:t>
+            </w:r>
+            <w:r>
+              <w:rPr>
+                <w:color w:val="FF0000"/>
+              </w:rPr>
+              <w:t>:</w:t>
+            </w:r>
+          </w:p>
+          <w:p>
+            <w:pPr>
+              <w:pStyle w:val="FirstParagraph"/>
+              <w:numPr>
+                <w:ilvl w:val="0"/>
+                <w:numId w:val="27"/>
+              </w:numPr>
+              <w:rPr>
+                <w:color w:val="FF0000"/>
+              </w:rPr>
+            </w:pPr>
+            <w:r>
+              <w:rPr>
+                <w:color w:val="FF0000"/>
+              </w:rPr>
+              <w:t>possibilities for database abstraction are limited</w:t>
+            </w:r>
+          </w:p>
+          <w:p>
+            <w:pPr>
+              <w:pStyle w:val="FirstParagraph"/>
+              <w:numPr>
+                <w:ilvl w:val="0"/>
+                <w:numId w:val="27"/>
+              </w:numPr>
+              <w:rPr>
+                <w:color w:val="FF0000"/>
+              </w:rPr>
+            </w:pPr>
+            <w:r>
+              <w:rPr>
+                <w:color w:val="FF0000"/>
+              </w:rPr>
+              <w:t>advanced development without frameworks is difficult and time consuming</w:t>
+            </w:r>
           </w:p>
         </w:tc>
         <w:tc>
@@ -2023,7 +1797,52 @@
           <w:p>
             <w:pPr>
               <w:pStyle w:val="FirstParagraph"/>
-            </w:pPr>
+              <w:rPr>
+                <w:color w:val="FF0000"/>
+              </w:rPr>
+            </w:pPr>
+            <w:r>
+              <w:rPr>
+                <w:color w:val="FF0000"/>
+              </w:rPr>
+              <w:t>No Perl, Catalyst:</w:t>
+            </w:r>
+          </w:p>
+          <w:p>
+            <w:pPr>
+              <w:pStyle w:val="FirstParagraph"/>
+              <w:numPr>
+                <w:ilvl w:val="0"/>
+                <w:numId w:val="27"/>
+              </w:numPr>
+              <w:rPr>
+                <w:color w:val="FF0000"/>
+              </w:rPr>
+            </w:pPr>
+            <w:r>
+              <w:rPr>
+                <w:color w:val="FF0000"/>
+              </w:rPr>
+              <w:t>possibilities for database abstraction are very limited</w:t>
+            </w:r>
+          </w:p>
+          <w:p>
+            <w:pPr>
+              <w:pStyle w:val="Textkrper"/>
+              <w:numPr>
+                <w:ilvl w:val="0"/>
+                <w:numId w:val="27"/>
+              </w:numPr>
+              <w:rPr>
+                <w:color w:val="FF0000"/>
+              </w:rPr>
+            </w:pPr>
+            <w:r>
+              <w:rPr>
+                <w:color w:val="FF0000"/>
+              </w:rPr>
+              <w:t>more suitable for scripting</w:t>
+            </w:r>
           </w:p>
         </w:tc>
       </w:tr>
@@ -2035,7 +1854,31 @@
           <w:p>
             <w:pPr>
               <w:pStyle w:val="FirstParagraph"/>
-            </w:pPr>
+              <w:rPr>
+                <w:color w:val="FF0000"/>
+              </w:rPr>
+            </w:pPr>
+            <w:r>
+              <w:rPr>
+                <w:color w:val="FF0000"/>
+              </w:rPr>
+              <w:t>No Python:</w:t>
+            </w:r>
+          </w:p>
+          <w:p>
+            <w:pPr>
+              <w:pStyle w:val="Textkrper"/>
+              <w:numPr>
+                <w:ilvl w:val="0"/>
+                <w:numId w:val="27"/>
+              </w:numPr>
+            </w:pPr>
+            <w:r>
+              <w:rPr>
+                <w:color w:val="FF0000"/>
+              </w:rPr>
+              <w:t>more suitable for scripting</w:t>
+            </w:r>
           </w:p>
         </w:tc>
         <w:tc>
@@ -2045,7 +1888,67 @@
           <w:p>
             <w:pPr>
               <w:pStyle w:val="FirstParagraph"/>
-            </w:pPr>
+              <w:rPr>
+                <w:color w:val="FF0000"/>
+              </w:rPr>
+            </w:pPr>
+            <w:r>
+              <w:rPr>
+                <w:color w:val="FF0000"/>
+              </w:rPr>
+              <w:t>JAVA, Tomcat, JBoss, Spring.IO, Hibernate</w:t>
+            </w:r>
+          </w:p>
+          <w:p>
+            <w:pPr>
+              <w:pStyle w:val="Textkrper"/>
+              <w:numPr>
+                <w:ilvl w:val="0"/>
+                <w:numId w:val="27"/>
+              </w:numPr>
+              <w:rPr>
+                <w:color w:val="FF0000"/>
+              </w:rPr>
+            </w:pPr>
+            <w:r>
+              <w:rPr>
+                <w:color w:val="FF0000"/>
+              </w:rPr>
+              <w:t>development for web needs to be “heavily” configured</w:t>
+            </w:r>
+          </w:p>
+          <w:p>
+            <w:pPr>
+              <w:pStyle w:val="Textkrper"/>
+              <w:numPr>
+                <w:ilvl w:val="0"/>
+                <w:numId w:val="27"/>
+              </w:numPr>
+              <w:rPr>
+                <w:color w:val="FF0000"/>
+              </w:rPr>
+            </w:pPr>
+            <w:r>
+              <w:rPr>
+                <w:color w:val="FF0000"/>
+              </w:rPr>
+              <w:t>license issue could be a case in future</w:t>
+            </w:r>
+          </w:p>
+          <w:p>
+            <w:pPr>
+              <w:pStyle w:val="Textkrper"/>
+              <w:numPr>
+                <w:ilvl w:val="0"/>
+                <w:numId w:val="27"/>
+              </w:numPr>
+            </w:pPr>
+            <w:r>
+              <w:rPr>
+                <w:color w:val="FF0000"/>
+              </w:rPr>
+              <w:t>different tools needed (IntelliJ)</w:t>
+            </w:r>
           </w:p>
         </w:tc>
         <w:tc>
@@ -2056,6 +1959,77 @@
             <w:pPr>
               <w:pStyle w:val="FirstParagraph"/>
             </w:pPr>
+            <w:r>
+              <w:t>8 ppl:</w:t>
+            </w:r>
+          </w:p>
+          <w:p>
+            <w:pPr>
+              <w:pStyle w:val="FirstParagraph"/>
+            </w:pPr>
+            <w:r>
+              <w:t>ASP.NET Core (C#), Entity Framework Core</w:t>
+            </w:r>
+          </w:p>
+          <w:p>
+            <w:pPr>
+              <w:pStyle w:val="Textkrper"/>
+              <w:numPr>
+                <w:ilvl w:val="0"/>
+                <w:numId w:val="27"/>
+              </w:numPr>
+            </w:pPr>
+            <w:r>
+              <w:t>Core technology is very stable</w:t>
+            </w:r>
+          </w:p>
+          <w:p>
+            <w:pPr>
+              <w:pStyle w:val="Textkrper"/>
+              <w:numPr>
+                <w:ilvl w:val="0"/>
+                <w:numId w:val="27"/>
+              </w:numPr>
+            </w:pPr>
+            <w:r>
+              <w:t xml:space="preserve">Platform independent </w:t>
+            </w:r>
+          </w:p>
+          <w:p>
+            <w:pPr>
+              <w:pStyle w:val="Textkrper"/>
+              <w:numPr>
+                <w:ilvl w:val="0"/>
+                <w:numId w:val="27"/>
+              </w:numPr>
+            </w:pPr>
+            <w:r>
+              <w:t>support for a long time can be expected</w:t>
+            </w:r>
+          </w:p>
+          <w:p>
+            <w:pPr>
+              <w:pStyle w:val="Textkrper"/>
+              <w:numPr>
+                <w:ilvl w:val="0"/>
+                <w:numId w:val="27"/>
+              </w:numPr>
+            </w:pPr>
+            <w:r>
+              <w:t>community-backed and well documented</w:t>
+            </w:r>
+          </w:p>
+          <w:p>
+            <w:pPr>
+              <w:pStyle w:val="Textkrper"/>
+              <w:numPr>
+                <w:ilvl w:val="0"/>
+                <w:numId w:val="27"/>
+              </w:numPr>
+            </w:pPr>
+            <w:r>
+              <w:t>IIS needed to host web-components</w:t>
+            </w:r>
           </w:p>
         </w:tc>
       </w:tr>
@@ -2067,7 +2041,97 @@
           <w:p>
             <w:pPr>
               <w:pStyle w:val="FirstParagraph"/>
-            </w:pPr>
+              <w:rPr>
+                <w:color w:val="FF0000"/>
+              </w:rPr>
+            </w:pPr>
+            <w:r>
+              <w:rPr>
+                <w:color w:val="FF0000"/>
+              </w:rPr>
+              <w:t>PhaserIO (WebGL)</w:t>
+            </w:r>
+          </w:p>
+          <w:p>
+            <w:pPr>
+              <w:pStyle w:val="Textkrper"/>
+              <w:numPr>
+                <w:ilvl w:val="0"/>
+                <w:numId w:val="27"/>
+              </w:numPr>
+              <w:rPr>
+                <w:color w:val="FF0000"/>
+              </w:rPr>
+            </w:pPr>
+            <w:r>
+              <w:rPr>
+                <w:color w:val="FF0000"/>
+              </w:rPr>
+              <w:t>U</w:t>
+            </w:r>
+            <w:r>
+              <w:rPr>
+                <w:color w:val="FF0000"/>
+              </w:rPr>
+              <w:t>sing JavaScript technology</w:t>
+            </w:r>
+            <w:r>
+              <w:rPr>
+                <w:color w:val="FF0000"/>
+              </w:rPr>
+              <w:t xml:space="preserve"> and HTML5</w:t>
+            </w:r>
+          </w:p>
+          <w:p>
+            <w:pPr>
+              <w:pStyle w:val="Textkrper"/>
+              <w:numPr>
+                <w:ilvl w:val="0"/>
+                <w:numId w:val="27"/>
+              </w:numPr>
+              <w:rPr>
+                <w:color w:val="FF0000"/>
+              </w:rPr>
+            </w:pPr>
+            <w:r>
+              <w:rPr>
+                <w:color w:val="FF0000"/>
+              </w:rPr>
+              <w:t>Easy to learn</w:t>
+            </w:r>
+          </w:p>
+          <w:p>
+            <w:pPr>
+              <w:pStyle w:val="Textkrper"/>
+              <w:numPr>
+                <w:ilvl w:val="0"/>
+                <w:numId w:val="27"/>
+              </w:numPr>
+              <w:rPr>
+                <w:color w:val="FF0000"/>
+              </w:rPr>
+            </w:pPr>
+            <w:r>
+              <w:rPr>
+                <w:color w:val="FF0000"/>
+              </w:rPr>
+              <w:t>Big community, good documentation</w:t>
+            </w:r>
+          </w:p>
+          <w:p>
+            <w:pPr>
+              <w:pStyle w:val="Textkrper"/>
+              <w:numPr>
+                <w:ilvl w:val="0"/>
+                <w:numId w:val="27"/>
+              </w:numPr>
+            </w:pPr>
+            <w:r>
+              <w:rPr>
+                <w:color w:val="FF0000"/>
+              </w:rPr>
+              <w:t>Supports game physics</w:t>
+            </w:r>
           </w:p>
         </w:tc>
         <w:tc>
@@ -2077,9 +2141,142 @@
           <w:p>
             <w:pPr>
               <w:pStyle w:val="FirstParagraph"/>
-            </w:pPr>
-            <w:r>
+              <w:rPr>
+                <w:color w:val="FF0000"/>
+              </w:rPr>
+            </w:pPr>
+            <w:r>
+              <w:rPr>
+                <w:color w:val="FF0000"/>
+              </w:rPr>
               <w:t>TypeScript, REACT</w:t>
+            </w:r>
+          </w:p>
+          <w:p>
+            <w:pPr>
+              <w:pStyle w:val="Textkrper"/>
+              <w:numPr>
+                <w:ilvl w:val="0"/>
+                <w:numId w:val="27"/>
+              </w:numPr>
+              <w:rPr>
+                <w:color w:val="FF0000"/>
+              </w:rPr>
+            </w:pPr>
+            <w:r>
+              <w:rPr>
+                <w:color w:val="FF0000"/>
+              </w:rPr>
+              <w:t>Framework to build UI in JavaScript (TypeScript)</w:t>
+            </w:r>
+          </w:p>
+          <w:p>
+            <w:pPr>
+              <w:pStyle w:val="Textkrper"/>
+              <w:numPr>
+                <w:ilvl w:val="0"/>
+                <w:numId w:val="27"/>
+              </w:numPr>
+              <w:rPr>
+                <w:color w:val="FF0000"/>
+              </w:rPr>
+            </w:pPr>
+            <w:r>
+              <w:rPr>
+                <w:color w:val="FF0000"/>
+              </w:rPr>
+              <w:t>Maybe debugging more difficult due to virtual DOM</w:t>
+            </w:r>
+          </w:p>
+          <w:p>
+            <w:pPr>
+              <w:pStyle w:val="Textkrper"/>
+              <w:numPr>
+                <w:ilvl w:val="0"/>
+                <w:numId w:val="27"/>
+              </w:numPr>
+              <w:rPr>
+                <w:color w:val="FF0000"/>
+              </w:rPr>
+            </w:pPr>
+            <w:r>
+              <w:rPr>
+                <w:color w:val="FF0000"/>
+              </w:rPr>
+              <w:t>Security concerns due to provision by Facebook development</w:t>
+            </w:r>
+          </w:p>
+          <w:p>
+            <w:pPr>
+              <w:pStyle w:val="Textkrper"/>
+              <w:numPr>
+                <w:ilvl w:val="0"/>
+                <w:numId w:val="27"/>
+              </w:numPr>
+              <w:rPr>
+                <w:color w:val="FF0000"/>
+              </w:rPr>
+            </w:pPr>
+            <w:r>
+              <w:rPr>
+                <w:color w:val="FF0000"/>
+              </w:rPr>
+              <w:t xml:space="preserve">Big community, good </w:t>
+            </w:r>
+            <w:r>
+              <w:rPr>
+                <w:color w:val="FF0000"/>
+              </w:rPr>
+              <w:lastRenderedPageBreak/>
+              <w:t>documentation</w:t>
+            </w:r>
+          </w:p>
+          <w:p>
+            <w:pPr>
+              <w:pStyle w:val="Textkrper"/>
+              <w:numPr>
+                <w:ilvl w:val="0"/>
+                <w:numId w:val="27"/>
+              </w:numPr>
+              <w:rPr>
+                <w:color w:val="FF0000"/>
+              </w:rPr>
+            </w:pPr>
+            <w:r>
+              <w:rPr>
+                <w:color w:val="FF0000"/>
+              </w:rPr>
+              <w:t>Well-known and accepted in developer communities</w:t>
+            </w:r>
+          </w:p>
+          <w:p>
+            <w:pPr>
+              <w:pStyle w:val="Textkrper"/>
+              <w:numPr>
+                <w:ilvl w:val="0"/>
+                <w:numId w:val="27"/>
+              </w:numPr>
+              <w:rPr>
+                <w:color w:val="FF0000"/>
+              </w:rPr>
+            </w:pPr>
+            <w:r>
+              <w:rPr>
+                <w:color w:val="FF0000"/>
+              </w:rPr>
+              <w:t xml:space="preserve">Main focus is not </w:t>
+            </w:r>
+            <w:r>
+              <w:rPr>
+                <w:color w:val="FF0000"/>
+              </w:rPr>
+              <w:t>o</w:t>
+            </w:r>
+            <w:r>
+              <w:rPr>
+                <w:color w:val="FF0000"/>
+              </w:rPr>
+              <w:t>n game development, but application development</w:t>
             </w:r>
           </w:p>
         </w:tc>
@@ -2092,7 +2289,104 @@
               <w:pStyle w:val="FirstParagraph"/>
             </w:pPr>
             <w:r>
-              <w:t>Angular</w:t>
+              <w:lastRenderedPageBreak/>
+              <w:t>7 ppl:</w:t>
+            </w:r>
+          </w:p>
+          <w:p>
+            <w:pPr>
+              <w:pStyle w:val="FirstParagraph"/>
+            </w:pPr>
+            <w:r>
+              <w:t>Angular, Node.JS</w:t>
+            </w:r>
+          </w:p>
+          <w:p>
+            <w:pPr>
+              <w:pStyle w:val="Textkrper"/>
+              <w:numPr>
+                <w:ilvl w:val="0"/>
+                <w:numId w:val="27"/>
+              </w:numPr>
+            </w:pPr>
+            <w:r>
+              <w:t>a lot of resources available</w:t>
+            </w:r>
+          </w:p>
+          <w:p>
+            <w:pPr>
+              <w:pStyle w:val="Textkrper"/>
+              <w:numPr>
+                <w:ilvl w:val="0"/>
+                <w:numId w:val="27"/>
+              </w:numPr>
+            </w:pPr>
+            <w:r>
+              <w:t>advanced UI can be build fast</w:t>
+            </w:r>
+          </w:p>
+          <w:p>
+            <w:pPr>
+              <w:pStyle w:val="Textkrper"/>
+              <w:numPr>
+                <w:ilvl w:val="0"/>
+                <w:numId w:val="27"/>
+              </w:numPr>
+            </w:pPr>
+            <w:r>
+              <w:t>Install of software on server needed</w:t>
+            </w:r>
+          </w:p>
+          <w:p>
+            <w:pPr>
+              <w:pStyle w:val="Textkrper"/>
+              <w:numPr>
+                <w:ilvl w:val="0"/>
+                <w:numId w:val="27"/>
+              </w:numPr>
+            </w:pPr>
+            <w:r>
+              <w:t>Creates a server that might conflict with other web-</w:t>
+            </w:r>
+            <w:r>
+              <w:lastRenderedPageBreak/>
+              <w:t>server</w:t>
+            </w:r>
+          </w:p>
+          <w:p>
+            <w:pPr>
+              <w:pStyle w:val="Textkrper"/>
+              <w:numPr>
+                <w:ilvl w:val="0"/>
+                <w:numId w:val="27"/>
+              </w:numPr>
+            </w:pPr>
+            <w:r>
+              <w:t>Supports real-time applications quite good</w:t>
+            </w:r>
+          </w:p>
+          <w:p>
+            <w:pPr>
+              <w:pStyle w:val="Textkrper"/>
+              <w:numPr>
+                <w:ilvl w:val="0"/>
+                <w:numId w:val="27"/>
+              </w:numPr>
+            </w:pPr>
+            <w:r>
+              <w:t>Nicely integrated into MEAN (MongoDB, Express.js, Angular, Node.JS)</w:t>
+            </w:r>
+          </w:p>
+          <w:p>
+            <w:pPr>
+              <w:pStyle w:val="Textkrper"/>
+              <w:numPr>
+                <w:ilvl w:val="0"/>
+                <w:numId w:val="27"/>
+              </w:numPr>
+            </w:pPr>
+            <w:r>
+              <w:t>Coding completely in JavaScript</w:t>
             </w:r>
           </w:p>
         </w:tc>
@@ -2105,9 +2399,148 @@
           <w:p>
             <w:pPr>
               <w:pStyle w:val="FirstParagraph"/>
-            </w:pPr>
-            <w:r>
-              <w:t>PhaserIO (WebGL)</w:t>
+              <w:rPr>
+                <w:color w:val="FF0000"/>
+              </w:rPr>
+            </w:pPr>
+            <w:r>
+              <w:rPr>
+                <w:color w:val="FF0000"/>
+              </w:rPr>
+              <w:lastRenderedPageBreak/>
+              <w:t>Webassembly</w:t>
+            </w:r>
+          </w:p>
+          <w:p>
+            <w:pPr>
+              <w:pStyle w:val="Textkrper"/>
+              <w:numPr>
+                <w:ilvl w:val="0"/>
+                <w:numId w:val="27"/>
+              </w:numPr>
+              <w:rPr>
+                <w:color w:val="FF0000"/>
+              </w:rPr>
+            </w:pPr>
+            <w:r>
+              <w:rPr>
+                <w:color w:val="FF0000"/>
+              </w:rPr>
+              <w:t>Browser extension of JavaScript</w:t>
+            </w:r>
+            <w:r>
+              <w:rPr>
+                <w:color w:val="FF0000"/>
+              </w:rPr>
+              <w:t>, no special apps needed</w:t>
+            </w:r>
+          </w:p>
+          <w:p>
+            <w:pPr>
+              <w:pStyle w:val="Textkrper"/>
+              <w:numPr>
+                <w:ilvl w:val="0"/>
+                <w:numId w:val="27"/>
+              </w:numPr>
+              <w:rPr>
+                <w:color w:val="FF0000"/>
+              </w:rPr>
+            </w:pPr>
+            <w:r>
+              <w:rPr>
+                <w:color w:val="FF0000"/>
+              </w:rPr>
+              <w:t>No typical apps, only “websites”</w:t>
+            </w:r>
+          </w:p>
+          <w:p>
+            <w:pPr>
+              <w:pStyle w:val="Textkrper"/>
+              <w:numPr>
+                <w:ilvl w:val="0"/>
+                <w:numId w:val="27"/>
+              </w:numPr>
+              <w:rPr>
+                <w:color w:val="FF0000"/>
+              </w:rPr>
+            </w:pPr>
+            <w:r>
+              <w:rPr>
+                <w:color w:val="FF0000"/>
+              </w:rPr>
+              <w:t>Assemblies are compiled w/ C/C++ or RUST or other languages</w:t>
+            </w:r>
+          </w:p>
+          <w:p>
+            <w:pPr>
+              <w:pStyle w:val="Textkrper"/>
+              <w:numPr>
+                <w:ilvl w:val="0"/>
+                <w:numId w:val="27"/>
+              </w:numPr>
+              <w:rPr>
+                <w:color w:val="FF0000"/>
+              </w:rPr>
+            </w:pPr>
+            <w:r>
+              <w:rPr>
+                <w:color w:val="FF0000"/>
+              </w:rPr>
+              <w:t>Good use for heavy computation on client</w:t>
+            </w:r>
+          </w:p>
+          <w:p>
+            <w:pPr>
+              <w:pStyle w:val="Textkrper"/>
+              <w:numPr>
+                <w:ilvl w:val="0"/>
+                <w:numId w:val="27"/>
+              </w:numPr>
+              <w:rPr>
+                <w:color w:val="FF0000"/>
+              </w:rPr>
+            </w:pPr>
+            <w:r>
+              <w:rPr>
+                <w:color w:val="FF0000"/>
+              </w:rPr>
+              <w:t>Prevents a lot client-server traffic, as logic is moved from server to client</w:t>
+            </w:r>
+          </w:p>
+          <w:p>
+            <w:pPr>
+              <w:pStyle w:val="Textkrper"/>
+              <w:numPr>
+                <w:ilvl w:val="0"/>
+                <w:numId w:val="27"/>
+              </w:numPr>
+              <w:rPr>
+                <w:color w:val="FF0000"/>
+              </w:rPr>
+            </w:pPr>
+            <w:r>
+              <w:rPr>
+                <w:color w:val="FF0000"/>
+              </w:rPr>
+              <w:t>Similar to ActiveX</w:t>
+            </w:r>
+          </w:p>
+          <w:p>
+            <w:pPr>
+              <w:pStyle w:val="Textkrper"/>
+              <w:numPr>
+                <w:ilvl w:val="0"/>
+                <w:numId w:val="27"/>
+              </w:numPr>
+              <w:rPr>
+                <w:color w:val="FF0000"/>
+              </w:rPr>
+            </w:pPr>
+            <w:r>
+              <w:rPr>
+                <w:color w:val="FF0000"/>
+              </w:rPr>
+              <w:t>Client will load assembly from server as needed</w:t>
             </w:r>
           </w:p>
         </w:tc>
@@ -2120,7 +2553,55 @@
               <w:pStyle w:val="FirstParagraph"/>
             </w:pPr>
             <w:r>
-              <w:t>Webassembly</w:t>
+              <w:t>HTML5</w:t>
+            </w:r>
+          </w:p>
+          <w:p>
+            <w:pPr>
+              <w:pStyle w:val="Textkrper"/>
+              <w:numPr>
+                <w:ilvl w:val="0"/>
+                <w:numId w:val="27"/>
+              </w:numPr>
+            </w:pPr>
+            <w:r>
+              <w:t>Limited to client</w:t>
+            </w:r>
+          </w:p>
+          <w:p>
+            <w:pPr>
+              <w:pStyle w:val="Textkrper"/>
+              <w:numPr>
+                <w:ilvl w:val="0"/>
+                <w:numId w:val="27"/>
+              </w:numPr>
+            </w:pPr>
+            <w:r>
+              <w:t>Animations are limited to CSS or JavaScript</w:t>
+            </w:r>
+          </w:p>
+          <w:p>
+            <w:pPr>
+              <w:pStyle w:val="Textkrper"/>
+              <w:numPr>
+                <w:ilvl w:val="0"/>
+                <w:numId w:val="27"/>
+              </w:numPr>
+            </w:pPr>
+            <w:r>
+              <w:t>Embedding video, audio is easy</w:t>
+            </w:r>
+          </w:p>
+          <w:p>
+            <w:pPr>
+              <w:pStyle w:val="Textkrper"/>
+              <w:numPr>
+                <w:ilvl w:val="0"/>
+                <w:numId w:val="27"/>
+              </w:numPr>
+            </w:pPr>
+            <w:r>
+              <w:t>Without JavaScript HTML5 is too static for mobile game development</w:t>
             </w:r>
           </w:p>
         </w:tc>
@@ -2131,7 +2612,109 @@
           <w:p>
             <w:pPr>
               <w:pStyle w:val="FirstParagraph"/>
-            </w:pPr>
+              <w:rPr>
+                <w:color w:val="FF0000"/>
+              </w:rPr>
+            </w:pPr>
+            <w:r>
+              <w:rPr>
+                <w:color w:val="FF0000"/>
+              </w:rPr>
+              <w:t>Oracle DB</w:t>
+            </w:r>
+          </w:p>
+          <w:p>
+            <w:pPr>
+              <w:pStyle w:val="Textkrper"/>
+              <w:numPr>
+                <w:ilvl w:val="0"/>
+                <w:numId w:val="27"/>
+              </w:numPr>
+              <w:rPr>
+                <w:color w:val="FF0000"/>
+              </w:rPr>
+            </w:pPr>
+            <w:r>
+              <w:rPr>
+                <w:color w:val="FF0000"/>
+              </w:rPr>
+              <w:t>Commercial use could be expensive</w:t>
+            </w:r>
+          </w:p>
+          <w:p>
+            <w:pPr>
+              <w:pStyle w:val="Textkrper"/>
+              <w:numPr>
+                <w:ilvl w:val="0"/>
+                <w:numId w:val="27"/>
+              </w:numPr>
+              <w:rPr>
+                <w:color w:val="FF0000"/>
+              </w:rPr>
+            </w:pPr>
+            <w:r>
+              <w:rPr>
+                <w:color w:val="FF0000"/>
+              </w:rPr>
+              <w:t>Supporting infrastructure has to provide a lot of resources</w:t>
+            </w:r>
+          </w:p>
+          <w:p>
+            <w:pPr>
+              <w:pStyle w:val="Textkrper"/>
+              <w:numPr>
+                <w:ilvl w:val="0"/>
+                <w:numId w:val="27"/>
+              </w:numPr>
+              <w:rPr>
+                <w:color w:val="FF0000"/>
+              </w:rPr>
+            </w:pPr>
+            <w:r>
+              <w:rPr>
+                <w:color w:val="FF0000"/>
+              </w:rPr>
+              <w:t>One of the most stable DB systems available</w:t>
+            </w:r>
+          </w:p>
+          <w:p>
+            <w:pPr>
+              <w:pStyle w:val="Textkrper"/>
+              <w:numPr>
+                <w:ilvl w:val="0"/>
+                <w:numId w:val="27"/>
+              </w:numPr>
+              <w:rPr>
+                <w:color w:val="FF0000"/>
+              </w:rPr>
+            </w:pPr>
+            <w:r>
+              <w:rPr>
+                <w:color w:val="FF0000"/>
+              </w:rPr>
+              <w:t>Reliable, stable</w:t>
+            </w:r>
+            <w:r>
+              <w:rPr>
+                <w:color w:val="FF0000"/>
+              </w:rPr>
+              <w:t>, transaction safe, fail-save</w:t>
+            </w:r>
+          </w:p>
+          <w:p>
+            <w:pPr>
+              <w:pStyle w:val="Textkrper"/>
+              <w:numPr>
+                <w:ilvl w:val="0"/>
+                <w:numId w:val="27"/>
+              </w:numPr>
+            </w:pPr>
+            <w:r>
+              <w:rPr>
+                <w:color w:val="FF0000"/>
+              </w:rPr>
+              <w:t>Well known, huge community and extensive documentation</w:t>
+            </w:r>
           </w:p>
         </w:tc>
       </w:tr>
@@ -2143,7 +2726,92 @@
           <w:p>
             <w:pPr>
               <w:pStyle w:val="FirstParagraph"/>
-            </w:pPr>
+              <w:rPr>
+                <w:color w:val="FF0000"/>
+              </w:rPr>
+            </w:pPr>
+            <w:r>
+              <w:rPr>
+                <w:color w:val="FF0000"/>
+              </w:rPr>
+              <w:t>MySQL</w:t>
+            </w:r>
+          </w:p>
+          <w:p>
+            <w:pPr>
+              <w:pStyle w:val="Textkrper"/>
+              <w:numPr>
+                <w:ilvl w:val="0"/>
+                <w:numId w:val="27"/>
+              </w:numPr>
+              <w:rPr>
+                <w:color w:val="FF0000"/>
+              </w:rPr>
+            </w:pPr>
+            <w:r>
+              <w:rPr>
+                <w:color w:val="FF0000"/>
+              </w:rPr>
+              <w:t>No license costs</w:t>
+            </w:r>
+          </w:p>
+          <w:p>
+            <w:pPr>
+              <w:pStyle w:val="Textkrper"/>
+              <w:numPr>
+                <w:ilvl w:val="0"/>
+                <w:numId w:val="27"/>
+              </w:numPr>
+              <w:rPr>
+                <w:color w:val="FF0000"/>
+              </w:rPr>
+            </w:pPr>
+            <w:r>
+              <w:rPr>
+                <w:color w:val="FF0000"/>
+              </w:rPr>
+              <w:t>High-end configuration needs expertise</w:t>
+            </w:r>
+          </w:p>
+          <w:p>
+            <w:pPr>
+              <w:pStyle w:val="Textkrper"/>
+              <w:numPr>
+                <w:ilvl w:val="0"/>
+                <w:numId w:val="27"/>
+              </w:numPr>
+              <w:rPr>
+                <w:color w:val="FF0000"/>
+              </w:rPr>
+            </w:pPr>
+            <w:r>
+              <w:rPr>
+                <w:color w:val="FF0000"/>
+              </w:rPr>
+              <w:t xml:space="preserve">Out-of-the-box basic </w:t>
+            </w:r>
+            <w:r>
+              <w:rPr>
+                <w:color w:val="FF0000"/>
+              </w:rPr>
+              <w:lastRenderedPageBreak/>
+              <w:t>setup would support immediate development</w:t>
+            </w:r>
+          </w:p>
+          <w:p>
+            <w:pPr>
+              <w:pStyle w:val="Textkrper"/>
+              <w:numPr>
+                <w:ilvl w:val="0"/>
+                <w:numId w:val="27"/>
+              </w:numPr>
+            </w:pPr>
+            <w:r>
+              <w:rPr>
+                <w:color w:val="FF0000"/>
+              </w:rPr>
+              <w:t>Server-side implementation (stored procedures) is not as advanced as Oracle</w:t>
+            </w:r>
           </w:p>
         </w:tc>
         <w:tc>
@@ -2153,7 +2821,114 @@
           <w:p>
             <w:pPr>
               <w:pStyle w:val="FirstParagraph"/>
-            </w:pPr>
+              <w:rPr>
+                <w:color w:val="FF0000"/>
+              </w:rPr>
+            </w:pPr>
+            <w:r>
+              <w:rPr>
+                <w:color w:val="FF0000"/>
+              </w:rPr>
+              <w:lastRenderedPageBreak/>
+              <w:t>MS SQL</w:t>
+            </w:r>
+          </w:p>
+          <w:p>
+            <w:pPr>
+              <w:pStyle w:val="Textkrper"/>
+              <w:numPr>
+                <w:ilvl w:val="0"/>
+                <w:numId w:val="27"/>
+              </w:numPr>
+              <w:rPr>
+                <w:color w:val="FF0000"/>
+              </w:rPr>
+            </w:pPr>
+            <w:r>
+              <w:rPr>
+                <w:color w:val="FF0000"/>
+              </w:rPr>
+              <w:t>Feature availability “close” to Oracle</w:t>
+            </w:r>
+          </w:p>
+          <w:p>
+            <w:pPr>
+              <w:pStyle w:val="Textkrper"/>
+              <w:numPr>
+                <w:ilvl w:val="0"/>
+                <w:numId w:val="27"/>
+              </w:numPr>
+              <w:rPr>
+                <w:color w:val="FF0000"/>
+              </w:rPr>
+            </w:pPr>
+            <w:r>
+              <w:rPr>
+                <w:color w:val="FF0000"/>
+              </w:rPr>
+              <w:t xml:space="preserve">Might have license costs, but less </w:t>
+            </w:r>
+            <w:r>
+              <w:rPr>
+                <w:color w:val="FF0000"/>
+              </w:rPr>
+              <w:lastRenderedPageBreak/>
+              <w:t>expensive compared to Oracle</w:t>
+            </w:r>
+          </w:p>
+          <w:p>
+            <w:pPr>
+              <w:pStyle w:val="Textkrper"/>
+              <w:numPr>
+                <w:ilvl w:val="0"/>
+                <w:numId w:val="27"/>
+              </w:numPr>
+              <w:rPr>
+                <w:color w:val="FF0000"/>
+              </w:rPr>
+            </w:pPr>
+            <w:r>
+              <w:rPr>
+                <w:color w:val="FF0000"/>
+              </w:rPr>
+              <w:t>“Memory-hungry” behavior would reflect on infrastructure demands</w:t>
+            </w:r>
+          </w:p>
+          <w:p>
+            <w:pPr>
+              <w:pStyle w:val="Textkrper"/>
+              <w:numPr>
+                <w:ilvl w:val="0"/>
+                <w:numId w:val="27"/>
+              </w:numPr>
+              <w:rPr>
+                <w:color w:val="FF0000"/>
+              </w:rPr>
+            </w:pPr>
+            <w:r>
+              <w:rPr>
+                <w:color w:val="FF0000"/>
+              </w:rPr>
+              <w:t>Reliable, stable, transaction safe, fail-save, runtime recovery</w:t>
+            </w:r>
+          </w:p>
+          <w:p>
+            <w:pPr>
+              <w:pStyle w:val="Textkrper"/>
+              <w:numPr>
+                <w:ilvl w:val="0"/>
+                <w:numId w:val="27"/>
+              </w:numPr>
+              <w:rPr>
+                <w:color w:val="FF0000"/>
+              </w:rPr>
+            </w:pPr>
+            <w:r>
+              <w:rPr>
+                <w:color w:val="FF0000"/>
+              </w:rPr>
+              <w:t>Maintenance intensive</w:t>
+            </w:r>
           </w:p>
         </w:tc>
         <w:tc>
@@ -2165,7 +2940,93 @@
               <w:pStyle w:val="FirstParagraph"/>
             </w:pPr>
             <w:r>
-              <w:t>HTML5</w:t>
+              <w:lastRenderedPageBreak/>
+              <w:t>SQL</w:t>
+            </w:r>
+            <w:r>
+              <w:t>ite</w:t>
+            </w:r>
+          </w:p>
+          <w:p>
+            <w:pPr>
+              <w:pStyle w:val="Textkrper"/>
+              <w:numPr>
+                <w:ilvl w:val="0"/>
+                <w:numId w:val="27"/>
+              </w:numPr>
+            </w:pPr>
+            <w:r>
+              <w:t>No database server needed</w:t>
+            </w:r>
+          </w:p>
+          <w:p>
+            <w:pPr>
+              <w:pStyle w:val="Textkrper"/>
+              <w:numPr>
+                <w:ilvl w:val="0"/>
+                <w:numId w:val="27"/>
+              </w:numPr>
+            </w:pPr>
+            <w:r>
+              <w:t>Could be used for a server-side c</w:t>
+            </w:r>
+            <w:r>
+              <w:t>ache</w:t>
+            </w:r>
+          </w:p>
+          <w:p>
+            <w:pPr>
+              <w:pStyle w:val="Textkrper"/>
+              <w:numPr>
+                <w:ilvl w:val="0"/>
+                <w:numId w:val="27"/>
+              </w:numPr>
+            </w:pPr>
+            <w:r>
+              <w:lastRenderedPageBreak/>
+              <w:t>Could be used to abstract from direct file access, but limited to server-side</w:t>
+            </w:r>
+          </w:p>
+          <w:p>
+            <w:pPr>
+              <w:pStyle w:val="Textkrper"/>
+              <w:numPr>
+                <w:ilvl w:val="0"/>
+                <w:numId w:val="27"/>
+              </w:numPr>
+            </w:pPr>
+            <w:r>
+              <w:t>Main intension is on purely i</w:t>
+            </w:r>
+            <w:r>
+              <w:t xml:space="preserve">nternal or temporary </w:t>
+            </w:r>
+            <w:r>
+              <w:t>use</w:t>
+            </w:r>
+          </w:p>
+          <w:p>
+            <w:pPr>
+              <w:pStyle w:val="Textkrper"/>
+              <w:numPr>
+                <w:ilvl w:val="0"/>
+                <w:numId w:val="27"/>
+              </w:numPr>
+            </w:pPr>
+            <w:r>
+              <w:t>Lightweight database system</w:t>
+            </w:r>
+          </w:p>
+          <w:p>
+            <w:pPr>
+              <w:pStyle w:val="Textkrper"/>
+              <w:numPr>
+                <w:ilvl w:val="0"/>
+                <w:numId w:val="27"/>
+              </w:numPr>
+            </w:pPr>
+            <w:r>
+              <w:t>No license costs</w:t>
             </w:r>
           </w:p>
         </w:tc>
@@ -2180,7 +3041,83 @@
               <w:pStyle w:val="FirstParagraph"/>
             </w:pPr>
             <w:r>
-              <w:t>Oracle DB</w:t>
+              <w:lastRenderedPageBreak/>
+              <w:t>NoSQL, MongoDB</w:t>
+            </w:r>
+            <w:r>
+              <w:t>, Couch DB</w:t>
+            </w:r>
+          </w:p>
+          <w:p>
+            <w:pPr>
+              <w:pStyle w:val="Textkrper"/>
+              <w:numPr>
+                <w:ilvl w:val="0"/>
+                <w:numId w:val="27"/>
+              </w:numPr>
+            </w:pPr>
+            <w:r>
+              <w:t>Advantage to handle data that is or cannot be structured</w:t>
+            </w:r>
+          </w:p>
+          <w:p>
+            <w:pPr>
+              <w:pStyle w:val="Textkrper"/>
+              <w:numPr>
+                <w:ilvl w:val="0"/>
+                <w:numId w:val="27"/>
+              </w:numPr>
+            </w:pPr>
+            <w:r>
+              <w:t>Easy maintenance</w:t>
+            </w:r>
+          </w:p>
+          <w:p>
+            <w:pPr>
+              <w:pStyle w:val="Textkrper"/>
+              <w:numPr>
+                <w:ilvl w:val="0"/>
+                <w:numId w:val="27"/>
+              </w:numPr>
+            </w:pPr>
+            <w:r>
+              <w:t>Easy to use because of no structure needed</w:t>
+            </w:r>
+          </w:p>
+          <w:p>
+            <w:pPr>
+              <w:pStyle w:val="Textkrper"/>
+              <w:numPr>
+                <w:ilvl w:val="0"/>
+                <w:numId w:val="27"/>
+              </w:numPr>
+            </w:pPr>
+            <w:r>
+              <w:t>Couch DB is best suited for mobile development</w:t>
+            </w:r>
+          </w:p>
+          <w:p>
+            <w:pPr>
+              <w:pStyle w:val="Textkrper"/>
+              <w:numPr>
+                <w:ilvl w:val="0"/>
+                <w:numId w:val="27"/>
+              </w:numPr>
+            </w:pPr>
+            <w:r>
+              <w:t>Couch DB is clustered across multiple devices/sites</w:t>
+            </w:r>
+          </w:p>
+          <w:p>
+            <w:pPr>
+              <w:pStyle w:val="Textkrper"/>
+              <w:numPr>
+                <w:ilvl w:val="0"/>
+                <w:numId w:val="27"/>
+              </w:numPr>
+            </w:pPr>
+            <w:r>
+              <w:t>MongoDB is a clustered system and such very scalable</w:t>
             </w:r>
           </w:p>
         </w:tc>
@@ -2191,9 +3128,180 @@
           <w:p>
             <w:pPr>
               <w:pStyle w:val="FirstParagraph"/>
-            </w:pPr>
-            <w:r>
-              <w:t>MySQL</w:t>
+              <w:rPr>
+                <w:color w:val="FFC000"/>
+              </w:rPr>
+            </w:pPr>
+            <w:r>
+              <w:rPr>
+                <w:color w:val="FFC000"/>
+              </w:rPr>
+              <w:t xml:space="preserve">Memcached </w:t>
+            </w:r>
+            <w:r>
+              <w:rPr>
+                <w:color w:val="FFC000"/>
+              </w:rPr>
+              <w:t>I</w:t>
+            </w:r>
+            <w:r>
+              <w:rPr>
+                <w:color w:val="FFC000"/>
+              </w:rPr>
+              <w:t>M</w:t>
+            </w:r>
+            <w:r>
+              <w:rPr>
+                <w:color w:val="FFC000"/>
+              </w:rPr>
+              <w:t>DB</w:t>
+            </w:r>
+          </w:p>
+          <w:p>
+            <w:pPr>
+              <w:pStyle w:val="Textkrper"/>
+              <w:numPr>
+                <w:ilvl w:val="0"/>
+                <w:numId w:val="27"/>
+              </w:numPr>
+              <w:rPr>
+                <w:color w:val="FFC000"/>
+              </w:rPr>
+            </w:pPr>
+            <w:r>
+              <w:rPr>
+                <w:color w:val="FFC000"/>
+              </w:rPr>
+              <w:t>Fast access due to RAM storage</w:t>
+            </w:r>
+          </w:p>
+          <w:p>
+            <w:pPr>
+              <w:pStyle w:val="Textkrper"/>
+              <w:numPr>
+                <w:ilvl w:val="0"/>
+                <w:numId w:val="27"/>
+              </w:numPr>
+              <w:rPr>
+                <w:color w:val="FFC000"/>
+              </w:rPr>
+            </w:pPr>
+            <w:r>
+              <w:rPr>
+                <w:color w:val="FFC000"/>
+              </w:rPr>
+              <w:t>Key-Value storage with generated keys</w:t>
+            </w:r>
+          </w:p>
+          <w:p>
+            <w:pPr>
+              <w:pStyle w:val="Textkrper"/>
+              <w:numPr>
+                <w:ilvl w:val="0"/>
+                <w:numId w:val="27"/>
+              </w:numPr>
+              <w:rPr>
+                <w:color w:val="FFC000"/>
+              </w:rPr>
+            </w:pPr>
+            <w:r>
+              <w:rPr>
+                <w:color w:val="FFC000"/>
+              </w:rPr>
+              <w:t>Using generated keys in every server the same way, data can be shared across servers</w:t>
+            </w:r>
+          </w:p>
+          <w:p>
+            <w:pPr>
+              <w:pStyle w:val="Textkrper"/>
+              <w:numPr>
+                <w:ilvl w:val="0"/>
+                <w:numId w:val="27"/>
+              </w:numPr>
+              <w:rPr>
+                <w:color w:val="FFC000"/>
+              </w:rPr>
+            </w:pPr>
+            <w:r>
+              <w:rPr>
+                <w:color w:val="FFC000"/>
+              </w:rPr>
+              <w:t>Client has knowledge of and can utilize many servers</w:t>
+            </w:r>
+          </w:p>
+          <w:p>
+            <w:pPr>
+              <w:pStyle w:val="Textkrper"/>
+              <w:numPr>
+                <w:ilvl w:val="0"/>
+                <w:numId w:val="27"/>
+              </w:numPr>
+              <w:rPr>
+                <w:color w:val="FFC000"/>
+              </w:rPr>
+            </w:pPr>
+            <w:r>
+              <w:rPr>
+                <w:color w:val="FFC000"/>
+              </w:rPr>
+              <w:t>Free and open-source</w:t>
+            </w:r>
+          </w:p>
+          <w:p>
+            <w:pPr>
+              <w:pStyle w:val="Textkrper"/>
+              <w:numPr>
+                <w:ilvl w:val="0"/>
+                <w:numId w:val="27"/>
+              </w:numPr>
+              <w:rPr>
+                <w:color w:val="FFC000"/>
+              </w:rPr>
+            </w:pPr>
+            <w:r>
+              <w:rPr>
+                <w:color w:val="FFC000"/>
+              </w:rPr>
+              <w:t>Many languages can be used</w:t>
+            </w:r>
+          </w:p>
+          <w:p>
+            <w:pPr>
+              <w:pStyle w:val="Textkrper"/>
+              <w:numPr>
+                <w:ilvl w:val="0"/>
+                <w:numId w:val="27"/>
+              </w:numPr>
+              <w:rPr>
+                <w:color w:val="FFC000"/>
+              </w:rPr>
+            </w:pPr>
+            <w:r>
+              <w:rPr>
+                <w:color w:val="FFC000"/>
+              </w:rPr>
+              <w:t>Suited for caching static data</w:t>
+            </w:r>
+          </w:p>
+          <w:p>
+            <w:pPr>
+              <w:pStyle w:val="Textkrper"/>
+              <w:numPr>
+                <w:ilvl w:val="0"/>
+                <w:numId w:val="27"/>
+              </w:numPr>
+            </w:pPr>
+            <w:r>
+              <w:rPr>
+                <w:color w:val="FFC000"/>
+              </w:rPr>
+              <w:t xml:space="preserve">Synch and distribution of data needs to be covered as service around this, because there is no link between memcached </w:t>
+            </w:r>
+            <w:r>
+              <w:rPr>
+                <w:color w:val="FFC000"/>
+              </w:rPr>
+              <w:t>to other RDBMS</w:t>
             </w:r>
           </w:p>
         </w:tc>
@@ -2206,7 +3314,90 @@
               <w:pStyle w:val="FirstParagraph"/>
             </w:pPr>
             <w:r>
-              <w:t>MS SQL</w:t>
+              <w:t>7ppl:</w:t>
+            </w:r>
+          </w:p>
+          <w:p>
+            <w:pPr>
+              <w:pStyle w:val="FirstParagraph"/>
+            </w:pPr>
+            <w:r>
+              <w:t>Blazor, Razor</w:t>
+            </w:r>
+          </w:p>
+          <w:p>
+            <w:pPr>
+              <w:pStyle w:val="Textkrper"/>
+              <w:numPr>
+                <w:ilvl w:val="0"/>
+                <w:numId w:val="27"/>
+              </w:numPr>
+            </w:pPr>
+            <w:r>
+              <w:t>How to code is in C# and s</w:t>
+            </w:r>
+            <w:r>
+              <w:t>imilar to ASP.net</w:t>
+            </w:r>
+          </w:p>
+          <w:p>
+            <w:pPr>
+              <w:pStyle w:val="Textkrper"/>
+              <w:numPr>
+                <w:ilvl w:val="0"/>
+                <w:numId w:val="27"/>
+              </w:numPr>
+            </w:pPr>
+            <w:r>
+              <w:t>Code can be created as C# library and reused either for web and/or desktop (WPF)</w:t>
+            </w:r>
+          </w:p>
+          <w:p>
+            <w:pPr>
+              <w:pStyle w:val="Textkrper"/>
+              <w:numPr>
+                <w:ilvl w:val="0"/>
+                <w:numId w:val="27"/>
+              </w:numPr>
+            </w:pPr>
+            <w:r>
+              <w:t>Compiled artifacts can be deployed as Webassembly</w:t>
+            </w:r>
+          </w:p>
+          <w:p>
+            <w:pPr>
+              <w:pStyle w:val="Textkrper"/>
+              <w:numPr>
+                <w:ilvl w:val="0"/>
+                <w:numId w:val="27"/>
+              </w:numPr>
+            </w:pPr>
+            <w:r>
+              <w:t>Typesafe</w:t>
+            </w:r>
+          </w:p>
+          <w:p>
+            <w:pPr>
+              <w:pStyle w:val="Textkrper"/>
+              <w:numPr>
+                <w:ilvl w:val="0"/>
+                <w:numId w:val="27"/>
+              </w:numPr>
+            </w:pPr>
+            <w:r>
+              <w:t>Generating “client-code” similar to Angular</w:t>
+            </w:r>
+          </w:p>
+          <w:p>
+            <w:pPr>
+              <w:pStyle w:val="Textkrper"/>
+              <w:numPr>
+                <w:ilvl w:val="0"/>
+                <w:numId w:val="27"/>
+              </w:numPr>
+            </w:pPr>
+            <w:r>
+              <w:t>Intellectual Property is exposed, if used as webassembly</w:t>
             </w:r>
           </w:p>
         </w:tc>
@@ -2219,10 +3410,103 @@
           <w:p>
             <w:pPr>
               <w:pStyle w:val="FirstParagraph"/>
-            </w:pPr>
-            <w:r>
-              <w:t>SQL lite, Textfile</w:t>
-            </w:r>
+              <w:rPr>
+                <w:color w:val="FFC000"/>
+              </w:rPr>
+            </w:pPr>
+            <w:r>
+              <w:rPr>
+                <w:color w:val="FFC000"/>
+              </w:rPr>
+              <w:lastRenderedPageBreak/>
+              <w:t>Aerospike</w:t>
+            </w:r>
+            <w:r>
+              <w:rPr>
+                <w:color w:val="FFC000"/>
+              </w:rPr>
+              <w:t xml:space="preserve"> </w:t>
+            </w:r>
+            <w:r>
+              <w:rPr>
+                <w:color w:val="FFC000"/>
+              </w:rPr>
+              <w:t>IMDB</w:t>
+            </w:r>
+          </w:p>
+          <w:p>
+            <w:pPr>
+              <w:pStyle w:val="Textkrper"/>
+              <w:numPr>
+                <w:ilvl w:val="0"/>
+                <w:numId w:val="27"/>
+              </w:numPr>
+              <w:rPr>
+                <w:color w:val="FFC000"/>
+              </w:rPr>
+            </w:pPr>
+            <w:r>
+              <w:rPr>
+                <w:color w:val="FFC000"/>
+              </w:rPr>
+              <w:t xml:space="preserve">Only running on </w:t>
+            </w:r>
+            <w:r>
+              <w:rPr>
+                <w:color w:val="FFC000"/>
+              </w:rPr>
+              <w:t>LINUX</w:t>
+            </w:r>
+            <w:r>
+              <w:rPr>
+                <w:color w:val="FFC000"/>
+              </w:rPr>
+              <w:t>/UNIX</w:t>
+            </w:r>
+          </w:p>
+          <w:p>
+            <w:pPr>
+              <w:pStyle w:val="Textkrper"/>
+              <w:numPr>
+                <w:ilvl w:val="0"/>
+                <w:numId w:val="27"/>
+              </w:numPr>
+              <w:rPr>
+                <w:color w:val="FFC000"/>
+              </w:rPr>
+            </w:pPr>
+            <w:r>
+              <w:rPr>
+                <w:color w:val="FFC000"/>
+              </w:rPr>
+              <w:t>Optimized for SSD/Flash drives</w:t>
+            </w:r>
+          </w:p>
+          <w:p>
+            <w:pPr>
+              <w:pStyle w:val="Textkrper"/>
+              <w:numPr>
+                <w:ilvl w:val="0"/>
+                <w:numId w:val="27"/>
+              </w:numPr>
+              <w:rPr>
+                <w:color w:val="FFC000"/>
+              </w:rPr>
+            </w:pPr>
+            <w:r>
+              <w:rPr>
+                <w:color w:val="FFC000"/>
+              </w:rPr>
+              <w:t>If RAM is consumed, the oldest data is removed from RAM</w:t>
+            </w:r>
+          </w:p>
+          <w:p>
+            <w:pPr>
+              <w:pStyle w:val="Textkrper"/>
+              <w:rPr>
+                <w:color w:val="FFC000"/>
+              </w:rPr>
+            </w:pPr>
           </w:p>
         </w:tc>
         <w:tc>
@@ -2232,9 +3516,87 @@
           <w:p>
             <w:pPr>
               <w:pStyle w:val="FirstParagraph"/>
-            </w:pPr>
-            <w:r>
-              <w:t>NoSQL, Mongo</w:t>
+              <w:rPr>
+                <w:color w:val="FFC000"/>
+              </w:rPr>
+            </w:pPr>
+            <w:r>
+              <w:rPr>
+                <w:color w:val="FFC000"/>
+              </w:rPr>
+              <w:t>Redis IMDB</w:t>
+            </w:r>
+          </w:p>
+          <w:p>
+            <w:pPr>
+              <w:pStyle w:val="Textkrper"/>
+              <w:numPr>
+                <w:ilvl w:val="0"/>
+                <w:numId w:val="27"/>
+              </w:numPr>
+              <w:rPr>
+                <w:color w:val="FFC000"/>
+              </w:rPr>
+            </w:pPr>
+            <w:r>
+              <w:rPr>
+                <w:color w:val="FFC000"/>
+              </w:rPr>
+              <w:t>Only running on POSIX</w:t>
+            </w:r>
+          </w:p>
+          <w:p>
+            <w:pPr>
+              <w:pStyle w:val="Textkrper"/>
+              <w:numPr>
+                <w:ilvl w:val="0"/>
+                <w:numId w:val="27"/>
+              </w:numPr>
+              <w:rPr>
+                <w:color w:val="FFC000"/>
+              </w:rPr>
+            </w:pPr>
+            <w:r>
+              <w:rPr>
+                <w:color w:val="FFC000"/>
+              </w:rPr>
+              <w:t>Manages in three different layers: Cluster-layer, Persistence layer and distribution layer</w:t>
+            </w:r>
+          </w:p>
+          <w:p>
+            <w:pPr>
+              <w:pStyle w:val="Textkrper"/>
+              <w:numPr>
+                <w:ilvl w:val="0"/>
+                <w:numId w:val="27"/>
+              </w:numPr>
+              <w:rPr>
+                <w:color w:val="FFC000"/>
+              </w:rPr>
+            </w:pPr>
+            <w:r>
+              <w:rPr>
+                <w:color w:val="FFC000"/>
+              </w:rPr>
+              <w:t>Risk of 2 seconds data fallout/loss</w:t>
+            </w:r>
+          </w:p>
+          <w:p>
+            <w:pPr>
+              <w:pStyle w:val="Textkrper"/>
+              <w:numPr>
+                <w:ilvl w:val="0"/>
+                <w:numId w:val="27"/>
+              </w:numPr>
+              <w:rPr>
+                <w:color w:val="FFC000"/>
+              </w:rPr>
+            </w:pPr>
+            <w:r>
+              <w:rPr>
+                <w:color w:val="FFC000"/>
+              </w:rPr>
+              <w:t>Securing random access</w:t>
             </w:r>
           </w:p>
         </w:tc>
@@ -2244,144 +3606,320 @@
           </w:tcPr>
           <w:p>
             <w:pPr>
-              <w:pStyle w:val="FirstParagraph"/>
-            </w:pPr>
+              <w:pStyle w:val="Textkrper"/>
+            </w:pPr>
+            <w:r>
+              <w:t>PostgreSQL</w:t>
+            </w:r>
+          </w:p>
+          <w:p>
+            <w:pPr>
+              <w:pStyle w:val="Textkrper"/>
+              <w:numPr>
+                <w:ilvl w:val="0"/>
+                <w:numId w:val="27"/>
+              </w:numPr>
+            </w:pPr>
+            <w:hyperlink r:id="rId13" w:history="1">
+              <w:r>
+                <w:rPr>
+                  <w:rStyle w:val="Hyperlink"/>
+                </w:rPr>
+                <w:t>https://www.postgresql.org/</w:t>
+              </w:r>
+            </w:hyperlink>
+          </w:p>
+          <w:p>
+            <w:pPr>
+              <w:pStyle w:val="Textkrper"/>
+              <w:numPr>
+                <w:ilvl w:val="0"/>
+                <w:numId w:val="27"/>
+              </w:numPr>
+            </w:pPr>
+            <w:r>
+              <w:t>Jack</w:t>
+            </w:r>
+          </w:p>
+          <w:p>
+            <w:pPr>
+              <w:pStyle w:val="Textkrper"/>
+            </w:pPr>
+          </w:p>
+        </w:tc>
+      </w:tr>
+    </w:tbl>
+    <w:p>
+      <w:pPr>
+        <w:pStyle w:val="berschrift2"/>
+      </w:pPr>
+      <w:bookmarkStart w:id="9" w:name="section-building-block-view"/>
+      <w:r>
+        <w:t>Implementation</w:t>
+      </w:r>
+    </w:p>
+    <w:p>
+      <w:pPr>
+        <w:pStyle w:val="Textkrper"/>
+      </w:pPr>
+      <w:bookmarkStart w:id="10" w:name="_GoBack"/>
+      <w:bookmarkEnd w:id="10"/>
+    </w:p>
+    <w:tbl>
+      <w:tblPr>
+        <w:tblStyle w:val="EinfacheTabelle1"/>
+        <w:tblW w:w="0" w:type="auto"/>
+        <w:tblLook w:val="04A0" w:firstRow="1" w:lastRow="0" w:firstColumn="1" w:lastColumn="0" w:noHBand="0" w:noVBand="1"/>
+      </w:tblPr>
+      <w:tblGrid>
+        <w:gridCol w:w="2366"/>
+        <w:gridCol w:w="2366"/>
+        <w:gridCol w:w="2366"/>
+        <w:gridCol w:w="2366"/>
+      </w:tblGrid>
+      <w:tr>
+        <w:trPr>
+          <w:cnfStyle w:val="100000000000" w:firstRow="1" w:lastRow="0" w:firstColumn="0" w:lastColumn="0" w:oddVBand="0" w:evenVBand="0" w:oddHBand="0" w:evenHBand="0" w:firstRowFirstColumn="0" w:firstRowLastColumn="0" w:lastRowFirstColumn="0" w:lastRowLastColumn="0"/>
+        </w:trPr>
+        <w:tc>
+          <w:tcPr>
+            <w:cnfStyle w:val="001000000000" w:firstRow="0" w:lastRow="0" w:firstColumn="1" w:lastColumn="0" w:oddVBand="0" w:evenVBand="0" w:oddHBand="0" w:evenHBand="0" w:firstRowFirstColumn="0" w:firstRowLastColumn="0" w:lastRowFirstColumn="0" w:lastRowLastColumn="0"/>
+            <w:tcW w:w="2366" w:type="dxa"/>
+          </w:tcPr>
+          <w:p>
+            <w:pPr>
+              <w:pStyle w:val="Textkrper"/>
+            </w:pPr>
+            <w:r>
+              <w:t>Iterations</w:t>
+            </w:r>
+          </w:p>
+        </w:tc>
+        <w:tc>
+          <w:tcPr>
+            <w:tcW w:w="2366" w:type="dxa"/>
+          </w:tcPr>
+          <w:p>
+            <w:pPr>
+              <w:pStyle w:val="Textkrper"/>
+              <w:cnfStyle w:val="100000000000" w:firstRow="1" w:lastRow="0" w:firstColumn="0" w:lastColumn="0" w:oddVBand="0" w:evenVBand="0" w:oddHBand="0" w:evenHBand="0" w:firstRowFirstColumn="0" w:firstRowLastColumn="0" w:lastRowFirstColumn="0" w:lastRowLastColumn="0"/>
+            </w:pPr>
+            <w:r>
+              <w:t>UI/UX</w:t>
+            </w:r>
+          </w:p>
+        </w:tc>
+        <w:tc>
+          <w:tcPr>
+            <w:tcW w:w="2366" w:type="dxa"/>
+          </w:tcPr>
+          <w:p>
+            <w:pPr>
+              <w:pStyle w:val="Textkrper"/>
+              <w:cnfStyle w:val="100000000000" w:firstRow="1" w:lastRow="0" w:firstColumn="0" w:lastColumn="0" w:oddVBand="0" w:evenVBand="0" w:oddHBand="0" w:evenHBand="0" w:firstRowFirstColumn="0" w:firstRowLastColumn="0" w:lastRowFirstColumn="0" w:lastRowLastColumn="0"/>
+            </w:pPr>
+            <w:r>
+              <w:t>Game API</w:t>
+            </w:r>
+          </w:p>
+        </w:tc>
+        <w:tc>
+          <w:tcPr>
+            <w:tcW w:w="2366" w:type="dxa"/>
+          </w:tcPr>
+          <w:p>
+            <w:pPr>
+              <w:pStyle w:val="Textkrper"/>
+              <w:cnfStyle w:val="100000000000" w:firstRow="1" w:lastRow="0" w:firstColumn="0" w:lastColumn="0" w:oddVBand="0" w:evenVBand="0" w:oddHBand="0" w:evenHBand="0" w:firstRowFirstColumn="0" w:firstRowLastColumn="0" w:lastRowFirstColumn="0" w:lastRowLastColumn="0"/>
+            </w:pPr>
+            <w:r>
+              <w:t>BackEnd Services</w:t>
+            </w:r>
+          </w:p>
+        </w:tc>
+      </w:tr>
+      <w:tr>
+        <w:trPr>
+          <w:cnfStyle w:val="000000100000" w:firstRow="0" w:lastRow="0" w:firstColumn="0" w:lastColumn="0" w:oddVBand="0" w:evenVBand="0" w:oddHBand="1" w:evenHBand="0" w:firstRowFirstColumn="0" w:firstRowLastColumn="0" w:lastRowFirstColumn="0" w:lastRowLastColumn="0"/>
+        </w:trPr>
+        <w:tc>
+          <w:tcPr>
+            <w:cnfStyle w:val="001000000000" w:firstRow="0" w:lastRow="0" w:firstColumn="1" w:lastColumn="0" w:oddVBand="0" w:evenVBand="0" w:oddHBand="0" w:evenHBand="0" w:firstRowFirstColumn="0" w:firstRowLastColumn="0" w:lastRowFirstColumn="0" w:lastRowLastColumn="0"/>
+            <w:tcW w:w="2366" w:type="dxa"/>
+          </w:tcPr>
+          <w:p>
+            <w:pPr>
+              <w:pStyle w:val="Textkrper"/>
+            </w:pPr>
+            <w:r>
+              <w:t>MEAN</w:t>
+            </w:r>
+          </w:p>
+        </w:tc>
+        <w:tc>
+          <w:tcPr>
+            <w:tcW w:w="2366" w:type="dxa"/>
+          </w:tcPr>
+          <w:p>
+            <w:pPr>
+              <w:pStyle w:val="Textkrper"/>
+              <w:cnfStyle w:val="000000100000" w:firstRow="0" w:lastRow="0" w:firstColumn="0" w:lastColumn="0" w:oddVBand="0" w:evenVBand="0" w:oddHBand="1" w:evenHBand="0" w:firstRowFirstColumn="0" w:firstRowLastColumn="0" w:lastRowFirstColumn="0" w:lastRowLastColumn="0"/>
+            </w:pPr>
+            <w:r>
+              <w:t>Angular</w:t>
+            </w:r>
+          </w:p>
+        </w:tc>
+        <w:tc>
+          <w:tcPr>
+            <w:tcW w:w="2366" w:type="dxa"/>
+          </w:tcPr>
+          <w:p>
+            <w:pPr>
+              <w:pStyle w:val="Textkrper"/>
+              <w:cnfStyle w:val="000000100000" w:firstRow="0" w:lastRow="0" w:firstColumn="0" w:lastColumn="0" w:oddVBand="0" w:evenVBand="0" w:oddHBand="1" w:evenHBand="0" w:firstRowFirstColumn="0" w:firstRowLastColumn="0" w:lastRowFirstColumn="0" w:lastRowLastColumn="0"/>
+            </w:pPr>
+            <w:r>
+              <w:t>Express.JS, Node.JS</w:t>
+            </w:r>
+          </w:p>
+        </w:tc>
+        <w:tc>
+          <w:tcPr>
+            <w:tcW w:w="2366" w:type="dxa"/>
+          </w:tcPr>
+          <w:p>
+            <w:pPr>
+              <w:pStyle w:val="Textkrper"/>
+              <w:cnfStyle w:val="000000100000" w:firstRow="0" w:lastRow="0" w:firstColumn="0" w:lastColumn="0" w:oddVBand="0" w:evenVBand="0" w:oddHBand="1" w:evenHBand="0" w:firstRowFirstColumn="0" w:firstRowLastColumn="0" w:lastRowFirstColumn="0" w:lastRowLastColumn="0"/>
+            </w:pPr>
+            <w:r>
+              <w:t>Mongo</w:t>
+            </w:r>
           </w:p>
         </w:tc>
       </w:tr>
       <w:tr>
         <w:tc>
           <w:tcPr>
-            <w:tcW w:w="3369" w:type="dxa"/>
+            <w:cnfStyle w:val="001000000000" w:firstRow="0" w:lastRow="0" w:firstColumn="1" w:lastColumn="0" w:oddVBand="0" w:evenVBand="0" w:oddHBand="0" w:evenHBand="0" w:firstRowFirstColumn="0" w:firstRowLastColumn="0" w:lastRowFirstColumn="0" w:lastRowLastColumn="0"/>
+            <w:tcW w:w="2366" w:type="dxa"/>
           </w:tcPr>
           <w:p>
             <w:pPr>
-              <w:pStyle w:val="FirstParagraph"/>
-            </w:pPr>
-            <w:r>
-              <w:t xml:space="preserve">No </w:t>
-            </w:r>
-            <w:r>
-              <w:t>C++</w:t>
-            </w:r>
-            <w:r>
-              <w:t>:</w:t>
-            </w:r>
-          </w:p>
-          <w:p>
-            <w:pPr>
-              <w:pStyle w:val="FirstParagraph"/>
-              <w:numPr>
-                <w:ilvl w:val="0"/>
-                <w:numId w:val="27"/>
-              </w:numPr>
-            </w:pPr>
-            <w:r>
-              <w:t>secu</w:t>
-            </w:r>
-            <w:r>
-              <w:t>re development can be tricky</w:t>
-            </w:r>
-          </w:p>
-          <w:p>
-            <w:pPr>
-              <w:pStyle w:val="FirstParagraph"/>
-              <w:numPr>
-                <w:ilvl w:val="0"/>
-                <w:numId w:val="27"/>
-              </w:numPr>
-            </w:pPr>
-            <w:r>
-              <w:t>development/implementation will be time consuming</w:t>
+              <w:pStyle w:val="Textkrper"/>
+            </w:pPr>
+            <w:r>
+              <w:t>Core</w:t>
             </w:r>
           </w:p>
         </w:tc>
         <w:tc>
           <w:tcPr>
-            <w:tcW w:w="3260" w:type="dxa"/>
+            <w:tcW w:w="2366" w:type="dxa"/>
           </w:tcPr>
           <w:p>
             <w:pPr>
-              <w:pStyle w:val="FirstParagraph"/>
-            </w:pPr>
-            <w:r>
-              <w:t xml:space="preserve">No </w:t>
-            </w:r>
-            <w:r>
-              <w:t>PHP</w:t>
-            </w:r>
-            <w:r>
-              <w:t>:</w:t>
-            </w:r>
-          </w:p>
-          <w:p>
-            <w:pPr>
-              <w:pStyle w:val="FirstParagraph"/>
-              <w:numPr>
-                <w:ilvl w:val="0"/>
-                <w:numId w:val="27"/>
-              </w:numPr>
-            </w:pPr>
-            <w:r>
-              <w:t>possibilities for database abstraction are limited</w:t>
-            </w:r>
-          </w:p>
-          <w:p>
-            <w:pPr>
-              <w:pStyle w:val="FirstParagraph"/>
-              <w:numPr>
-                <w:ilvl w:val="0"/>
-                <w:numId w:val="27"/>
-              </w:numPr>
-            </w:pPr>
-            <w:r>
-              <w:t>advanced development without frameworks is difficult and time consuming</w:t>
+              <w:pStyle w:val="Textkrper"/>
+              <w:cnfStyle w:val="000000000000" w:firstRow="0" w:lastRow="0" w:firstColumn="0" w:lastColumn="0" w:oddVBand="0" w:evenVBand="0" w:oddHBand="0" w:evenHBand="0" w:firstRowFirstColumn="0" w:firstRowLastColumn="0" w:lastRowFirstColumn="0" w:lastRowLastColumn="0"/>
+            </w:pPr>
+            <w:r>
+              <w:t>Razor</w:t>
             </w:r>
           </w:p>
         </w:tc>
         <w:tc>
           <w:tcPr>
-            <w:tcW w:w="2993" w:type="dxa"/>
+            <w:tcW w:w="2366" w:type="dxa"/>
           </w:tcPr>
           <w:p>
             <w:pPr>
-              <w:pStyle w:val="FirstParagraph"/>
-            </w:pPr>
-            <w:r>
-              <w:t xml:space="preserve">No </w:t>
-            </w:r>
-            <w:r>
-              <w:t>Perl, Catalyst</w:t>
-            </w:r>
-            <w:r>
-              <w:t>:</w:t>
-            </w:r>
-          </w:p>
-          <w:p>
-            <w:pPr>
-              <w:pStyle w:val="FirstParagraph"/>
-              <w:numPr>
-                <w:ilvl w:val="0"/>
-                <w:numId w:val="27"/>
-              </w:numPr>
-            </w:pPr>
-            <w:r>
-              <w:t xml:space="preserve">possibilities for database abstraction are </w:t>
-            </w:r>
-            <w:r>
-              <w:t>very limited</w:t>
-            </w:r>
-          </w:p>
-          <w:p>
-            <w:pPr>
-              <w:pStyle w:val="Textkrper"/>
-              <w:numPr>
-                <w:ilvl w:val="0"/>
-                <w:numId w:val="27"/>
-              </w:numPr>
-            </w:pPr>
-            <w:r>
-              <w:t>more suitable for scripting</w:t>
+              <w:pStyle w:val="Textkrper"/>
+              <w:cnfStyle w:val="000000000000" w:firstRow="0" w:lastRow="0" w:firstColumn="0" w:lastColumn="0" w:oddVBand="0" w:evenVBand="0" w:oddHBand="0" w:evenHBand="0" w:firstRowFirstColumn="0" w:firstRowLastColumn="0" w:lastRowFirstColumn="0" w:lastRowLastColumn="0"/>
+            </w:pPr>
+            <w:r>
+              <w:t>ASP.NET Core</w:t>
+            </w:r>
+          </w:p>
+        </w:tc>
+        <w:tc>
+          <w:tcPr>
+            <w:tcW w:w="2366" w:type="dxa"/>
+          </w:tcPr>
+          <w:p>
+            <w:pPr>
+              <w:pStyle w:val="Textkrper"/>
+              <w:cnfStyle w:val="000000000000" w:firstRow="0" w:lastRow="0" w:firstColumn="0" w:lastColumn="0" w:oddVBand="0" w:evenVBand="0" w:oddHBand="0" w:evenHBand="0" w:firstRowFirstColumn="0" w:firstRowLastColumn="0" w:lastRowFirstColumn="0" w:lastRowLastColumn="0"/>
+            </w:pPr>
+            <w:r>
+              <w:t>Entity Framework Core</w:t>
+            </w:r>
+            <w:r>
+              <w:t>, SQLite</w:t>
+            </w:r>
+          </w:p>
+        </w:tc>
+      </w:tr>
+      <w:tr>
+        <w:trPr>
+          <w:cnfStyle w:val="000000100000" w:firstRow="0" w:lastRow="0" w:firstColumn="0" w:lastColumn="0" w:oddVBand="0" w:evenVBand="0" w:oddHBand="1" w:evenHBand="0" w:firstRowFirstColumn="0" w:firstRowLastColumn="0" w:lastRowFirstColumn="0" w:lastRowLastColumn="0"/>
+        </w:trPr>
+        <w:tc>
+          <w:tcPr>
+            <w:cnfStyle w:val="001000000000" w:firstRow="0" w:lastRow="0" w:firstColumn="1" w:lastColumn="0" w:oddVBand="0" w:evenVBand="0" w:oddHBand="0" w:evenHBand="0" w:firstRowFirstColumn="0" w:firstRowLastColumn="0" w:lastRowFirstColumn="0" w:lastRowLastColumn="0"/>
+            <w:tcW w:w="2366" w:type="dxa"/>
+          </w:tcPr>
+          <w:p>
+            <w:pPr>
+              <w:pStyle w:val="Textkrper"/>
+            </w:pPr>
+            <w:r>
+              <w:t>Blazor</w:t>
+            </w:r>
+          </w:p>
+        </w:tc>
+        <w:tc>
+          <w:tcPr>
+            <w:tcW w:w="2366" w:type="dxa"/>
+          </w:tcPr>
+          <w:p>
+            <w:pPr>
+              <w:pStyle w:val="Textkrper"/>
+              <w:cnfStyle w:val="000000100000" w:firstRow="0" w:lastRow="0" w:firstColumn="0" w:lastColumn="0" w:oddVBand="0" w:evenVBand="0" w:oddHBand="1" w:evenHBand="0" w:firstRowFirstColumn="0" w:firstRowLastColumn="0" w:lastRowFirstColumn="0" w:lastRowLastColumn="0"/>
+            </w:pPr>
+            <w:r>
+              <w:t>Blazor</w:t>
+            </w:r>
+          </w:p>
+        </w:tc>
+        <w:tc>
+          <w:tcPr>
+            <w:tcW w:w="2366" w:type="dxa"/>
+          </w:tcPr>
+          <w:p>
+            <w:pPr>
+              <w:pStyle w:val="Textkrper"/>
+              <w:cnfStyle w:val="000000100000" w:firstRow="0" w:lastRow="0" w:firstColumn="0" w:lastColumn="0" w:oddVBand="0" w:evenVBand="0" w:oddHBand="1" w:evenHBand="0" w:firstRowFirstColumn="0" w:firstRowLastColumn="0" w:lastRowFirstColumn="0" w:lastRowLastColumn="0"/>
+            </w:pPr>
+            <w:r>
+              <w:t>Blazor / ASP.NET</w:t>
+            </w:r>
+          </w:p>
+        </w:tc>
+        <w:tc>
+          <w:tcPr>
+            <w:tcW w:w="2366" w:type="dxa"/>
+          </w:tcPr>
+          <w:p>
+            <w:pPr>
+              <w:pStyle w:val="Textkrper"/>
+              <w:cnfStyle w:val="000000100000" w:firstRow="0" w:lastRow="0" w:firstColumn="0" w:lastColumn="0" w:oddVBand="0" w:evenVBand="0" w:oddHBand="1" w:evenHBand="0" w:firstRowFirstColumn="0" w:firstRowLastColumn="0" w:lastRowFirstColumn="0" w:lastRowLastColumn="0"/>
+            </w:pPr>
+            <w:r>
+              <w:t>Entity Framework Core,</w:t>
+            </w:r>
+            <w:r>
+              <w:t xml:space="preserve"> PostgreSQL</w:t>
             </w:r>
           </w:p>
         </w:tc>
@@ -2389,90 +3927,44 @@
       <w:tr>
         <w:tc>
           <w:tcPr>
-            <w:tcW w:w="3369" w:type="dxa"/>
+            <w:cnfStyle w:val="001000000000" w:firstRow="0" w:lastRow="0" w:firstColumn="1" w:lastColumn="0" w:oddVBand="0" w:evenVBand="0" w:oddHBand="0" w:evenHBand="0" w:firstRowFirstColumn="0" w:firstRowLastColumn="0" w:lastRowFirstColumn="0" w:lastRowLastColumn="0"/>
+            <w:tcW w:w="2366" w:type="dxa"/>
           </w:tcPr>
           <w:p>
             <w:pPr>
-              <w:pStyle w:val="FirstParagraph"/>
-            </w:pPr>
-            <w:r>
-              <w:t>No Python:</w:t>
-            </w:r>
-          </w:p>
-          <w:p>
-            <w:pPr>
-              <w:pStyle w:val="Textkrper"/>
-              <w:numPr>
-                <w:ilvl w:val="0"/>
-                <w:numId w:val="27"/>
-              </w:numPr>
-            </w:pPr>
-            <w:r>
-              <w:t>more suitable for scripting</w:t>
+              <w:pStyle w:val="Textkrper"/>
+            </w:pPr>
+            <w:r>
+              <w:t>IMDB</w:t>
             </w:r>
           </w:p>
         </w:tc>
         <w:tc>
           <w:tcPr>
-            <w:tcW w:w="3260" w:type="dxa"/>
+            <w:tcW w:w="2366" w:type="dxa"/>
           </w:tcPr>
           <w:p>
             <w:pPr>
-              <w:pStyle w:val="FirstParagraph"/>
-            </w:pPr>
-            <w:r>
-              <w:t>JAVA, Tomcat, JBoss, Spring.IO, Hibernate</w:t>
-            </w:r>
-          </w:p>
-          <w:p>
-            <w:pPr>
-              <w:pStyle w:val="Textkrper"/>
-              <w:numPr>
-                <w:ilvl w:val="0"/>
-                <w:numId w:val="27"/>
-              </w:numPr>
-            </w:pPr>
-            <w:r>
-              <w:t>development for web needs to be “heavily” configured</w:t>
-            </w:r>
-          </w:p>
-          <w:p>
-            <w:pPr>
-              <w:pStyle w:val="Textkrper"/>
-              <w:numPr>
-                <w:ilvl w:val="0"/>
-                <w:numId w:val="27"/>
-              </w:numPr>
-            </w:pPr>
-            <w:r>
-              <w:t>license issue could be a case in future</w:t>
-            </w:r>
-          </w:p>
-          <w:p>
-            <w:pPr>
-              <w:pStyle w:val="Textkrper"/>
-              <w:numPr>
-                <w:ilvl w:val="0"/>
-                <w:numId w:val="27"/>
-              </w:numPr>
-            </w:pPr>
-            <w:r>
-              <w:t>different tools needed (IntelliJ)</w:t>
-            </w:r>
-            <w:bookmarkStart w:id="9" w:name="_GoBack"/>
-            <w:bookmarkEnd w:id="9"/>
+              <w:pStyle w:val="Textkrper"/>
+              <w:cnfStyle w:val="000000000000" w:firstRow="0" w:lastRow="0" w:firstColumn="0" w:lastColumn="0" w:oddVBand="0" w:evenVBand="0" w:oddHBand="0" w:evenHBand="0" w:firstRowFirstColumn="0" w:firstRowLastColumn="0" w:lastRowFirstColumn="0" w:lastRowLastColumn="0"/>
+            </w:pPr>
+            <w:r>
+              <w:t>n.a.</w:t>
+            </w:r>
           </w:p>
         </w:tc>
         <w:tc>
           <w:tcPr>
-            <w:tcW w:w="2993" w:type="dxa"/>
+            <w:tcW w:w="4732" w:type="dxa"/>
+            <w:gridSpan w:val="2"/>
           </w:tcPr>
           <w:p>
             <w:pPr>
-              <w:pStyle w:val="FirstParagraph"/>
-            </w:pPr>
-            <w:r>
-              <w:t>ASP.NET Core (C#), Entity Framework Core</w:t>
+              <w:pStyle w:val="Textkrper"/>
+              <w:cnfStyle w:val="000000000000" w:firstRow="0" w:lastRow="0" w:firstColumn="0" w:lastColumn="0" w:oddVBand="0" w:evenVBand="0" w:oddHBand="0" w:evenHBand="0" w:firstRowFirstColumn="0" w:firstRowLastColumn="0" w:lastRowFirstColumn="0" w:lastRowLastColumn="0"/>
+            </w:pPr>
+            <w:r>
+              <w:t>To be choosen</w:t>
             </w:r>
           </w:p>
         </w:tc>
@@ -2480,213 +3972,28 @@
     </w:tbl>
     <w:p>
       <w:pPr>
-        <w:pStyle w:val="FirstParagraph"/>
-        <w:rPr>
-          <w:b/>
-        </w:rPr>
-      </w:pPr>
-    </w:p>
-    <w:p>
-      <w:pPr>
-        <w:pStyle w:val="FirstParagraph"/>
-      </w:pPr>
-      <w:r>
-        <w:rPr>
-          <w:b/>
-        </w:rPr>
-        <w:t>Contents.</w:t>
-      </w:r>
-    </w:p>
-    <w:p>
-      <w:pPr>
         <w:pStyle w:val="Textkrper"/>
       </w:pPr>
-      <w:r>
-        <w:t>A short summary and explanation of the fundamental decisions and solution strategies, that shape the system’s architecture. These include</w:t>
-      </w:r>
-    </w:p>
-    <w:p>
-      <w:pPr>
-        <w:numPr>
-          <w:ilvl w:val="0"/>
-          <w:numId w:val="6"/>
-        </w:numPr>
-      </w:pPr>
-      <w:r>
-        <w:t>technology decisions</w:t>
-      </w:r>
-    </w:p>
-    <w:p>
-      <w:pPr>
-        <w:numPr>
-          <w:ilvl w:val="0"/>
-          <w:numId w:val="6"/>
-        </w:numPr>
+    </w:p>
+    <w:p>
+      <w:pPr>
+        <w:pStyle w:val="Textkrper"/>
+      </w:pPr>
+    </w:p>
+    <w:p>
+      <w:pPr>
+        <w:pStyle w:val="Textkrper"/>
+      </w:pPr>
+    </w:p>
+    <w:p>
+      <w:pPr>
+        <w:pStyle w:val="berschrift1"/>
       </w:pPr>
       <w:r>
         <w:lastRenderedPageBreak/>
-        <w:t>decisions about the top-level decomposition of the system, e.g. usage of an architectural pattern or design pattern</w:t>
-      </w:r>
-    </w:p>
-    <w:p>
-      <w:pPr>
-        <w:numPr>
-          <w:ilvl w:val="0"/>
-          <w:numId w:val="6"/>
-        </w:numPr>
-      </w:pPr>
-      <w:r>
-        <w:t>decisions on how to achieve key quality goals</w:t>
-      </w:r>
-    </w:p>
-    <w:p>
-      <w:pPr>
-        <w:numPr>
-          <w:ilvl w:val="0"/>
-          <w:numId w:val="6"/>
-        </w:numPr>
-      </w:pPr>
-      <w:r>
-        <w:t>relevant organizational decisions, e.g. selecting a development process or delegating certain tasks to third parties.</w:t>
-      </w:r>
-    </w:p>
-    <w:p>
-      <w:pPr>
-        <w:pStyle w:val="FirstParagraph"/>
-      </w:pPr>
-      <w:r>
-        <w:rPr>
-          <w:b/>
-        </w:rPr>
-        <w:t>Motivation.</w:t>
-      </w:r>
-    </w:p>
-    <w:p>
-      <w:pPr>
-        <w:pStyle w:val="Textkrper"/>
-      </w:pPr>
-      <w:r>
-        <w:t>These decisions form the cornerstones for your architecture. They are the basis for many other detailed decisions or implementation rules.</w:t>
-      </w:r>
-    </w:p>
-    <w:p>
-      <w:pPr>
-        <w:pStyle w:val="Textkrper"/>
-      </w:pPr>
-      <w:r>
-        <w:rPr>
-          <w:b/>
-        </w:rPr>
-        <w:t>Form.</w:t>
-      </w:r>
-    </w:p>
-    <w:p>
-      <w:pPr>
-        <w:pStyle w:val="Textkrper"/>
-      </w:pPr>
-      <w:r>
-        <w:t>Keep the explanation of these key decisions short.</w:t>
-      </w:r>
-    </w:p>
-    <w:p>
-      <w:pPr>
-        <w:pStyle w:val="Textkrper"/>
-      </w:pPr>
-      <w:r>
-        <w:t>Motivate what you have decided and why you decided that way, based upon your problem statement, the quality goals and key constraints. Refer to details in the following sections.</w:t>
-      </w:r>
-    </w:p>
-    <w:p>
-      <w:pPr>
-        <w:pStyle w:val="berschrift1"/>
-      </w:pPr>
-      <w:bookmarkStart w:id="10" w:name="section-building-block-view"/>
-      <w:r>
         <w:t>Building Block View</w:t>
       </w:r>
-      <w:bookmarkEnd w:id="10"/>
-    </w:p>
-    <w:p>
-      <w:pPr>
-        <w:pStyle w:val="FirstParagraph"/>
-      </w:pPr>
-      <w:r>
-        <w:rPr>
-          <w:b/>
-        </w:rPr>
-        <w:t>Content.</w:t>
-      </w:r>
-    </w:p>
-    <w:p>
-      <w:pPr>
-        <w:pStyle w:val="Textkrper"/>
-      </w:pPr>
-      <w:r>
-        <w:t>The building block view shows the static decomposition of the system into building blocks (modules, components, subsystems, classes, interfaces, packages, libraries, frameworks, layers, partitions, tiers, functions, macros, operations, datas structures, …) as well as their dependencies (relationships, associations, …)</w:t>
-      </w:r>
-    </w:p>
-    <w:p>
-      <w:pPr>
-        <w:pStyle w:val="Textkrper"/>
-      </w:pPr>
-      <w:r>
-        <w:t xml:space="preserve">This view is mandatory for every architecture documentation. In analogy to a house this is the </w:t>
-      </w:r>
-      <w:r>
-        <w:rPr>
-          <w:i/>
-        </w:rPr>
-        <w:t>floor plan</w:t>
-      </w:r>
-      <w:r>
-        <w:t>.</w:t>
-      </w:r>
-    </w:p>
-    <w:p>
-      <w:pPr>
-        <w:pStyle w:val="Textkrper"/>
-      </w:pPr>
-      <w:r>
-        <w:rPr>
-          <w:b/>
-        </w:rPr>
-        <w:t>Motivation.</w:t>
-      </w:r>
-    </w:p>
-    <w:p>
-      <w:pPr>
-        <w:pStyle w:val="Textkrper"/>
-      </w:pPr>
-      <w:r>
-        <w:t>Maintain an overview of your source code by making its structure understandable through abstraction.</w:t>
-      </w:r>
-    </w:p>
-    <w:p>
-      <w:pPr>
-        <w:pStyle w:val="Textkrper"/>
-      </w:pPr>
-      <w:r>
-        <w:t>This allows you to communicate with your stakeholder on an abstract level without disclosing implementation details.</w:t>
-      </w:r>
-    </w:p>
-    <w:p>
-      <w:pPr>
-        <w:pStyle w:val="Textkrper"/>
-      </w:pPr>
-      <w:r>
-        <w:rPr>
-          <w:b/>
-        </w:rPr>
-        <w:t>Form.</w:t>
-      </w:r>
-    </w:p>
-    <w:p>
-      <w:pPr>
-        <w:pStyle w:val="Textkrper"/>
-      </w:pPr>
-      <w:r>
-        <w:t>The building block view is a hierarchical collection of black boxes and white boxes (see figure below) and their descriptions.</w:t>
-      </w:r>
+      <w:bookmarkEnd w:id="9"/>
     </w:p>
     <w:p>
       <w:pPr>
@@ -2697,7 +4004,6 @@
           <w:noProof/>
           <w:lang w:val="de-DE" w:eastAsia="de-DE"/>
         </w:rPr>
-        <w:lastRenderedPageBreak/>
         <w:drawing>
           <wp:inline distT="0" distB="0" distL="0" distR="0">
             <wp:extent cx="5334000" cy="6083460"/>
@@ -2714,7 +4020,7 @@
                     </pic:cNvPicPr>
                   </pic:nvPicPr>
                   <pic:blipFill>
-                    <a:blip r:embed="rId13"/>
+                    <a:blip r:embed="rId14"/>
                     <a:stretch>
                       <a:fillRect/>
                     </a:stretch>
@@ -2789,6 +4095,7 @@
       </w:pPr>
       <w:bookmarkStart w:id="11" w:name="_whitebox_overall_system"/>
       <w:r>
+        <w:lastRenderedPageBreak/>
         <w:t>Whitebox Overall System</w:t>
       </w:r>
       <w:bookmarkEnd w:id="11"/>
@@ -2809,7 +4116,6 @@
         </w:numPr>
       </w:pPr>
       <w:r>
-        <w:lastRenderedPageBreak/>
         <w:t>an overview diagram</w:t>
       </w:r>
     </w:p>
@@ -3091,6 +4397,7 @@
       </w:pPr>
       <w:bookmarkStart w:id="12" w:name="__name_black_box_1"/>
       <w:r>
+        <w:lastRenderedPageBreak/>
         <w:t>&lt;Name black box 1&gt;</w:t>
       </w:r>
       <w:bookmarkEnd w:id="12"/>
@@ -3122,7 +4429,6 @@
         </w:numPr>
       </w:pPr>
       <w:r>
-        <w:lastRenderedPageBreak/>
         <w:t>Interface(s), when they are not extracted as separate paragraphs. This interfaces may include qualities and performance characteristics.</w:t>
       </w:r>
     </w:p>
@@ -3338,6 +4644,7 @@
       </w:pPr>
       <w:bookmarkStart w:id="18" w:name="_white_box_emphasis_building_block_1_emp"/>
       <w:r>
+        <w:lastRenderedPageBreak/>
         <w:t xml:space="preserve">White Box </w:t>
       </w:r>
       <w:r>
@@ -3382,7 +4689,6 @@
       </w:pPr>
       <w:bookmarkStart w:id="19" w:name="_white_box_emphasis_building_block_2_emp"/>
       <w:r>
-        <w:lastRenderedPageBreak/>
         <w:t xml:space="preserve">White Box </w:t>
       </w:r>
       <w:r>
@@ -3615,6 +4921,7 @@
         </w:numPr>
       </w:pPr>
       <w:r>
+        <w:lastRenderedPageBreak/>
         <w:t>error and exception scenarios</w:t>
       </w:r>
     </w:p>
@@ -3652,7 +4959,6 @@
         <w:rPr>
           <w:b/>
         </w:rPr>
-        <w:lastRenderedPageBreak/>
         <w:t>Motivation.</w:t>
       </w:r>
     </w:p>
@@ -3865,6 +5171,7 @@
         </w:numPr>
       </w:pPr>
       <w:r>
+        <w:lastRenderedPageBreak/>
         <w:t>the mapping of (software) building blocks to that infrastructure elements.</w:t>
       </w:r>
     </w:p>
@@ -3881,7 +5188,6 @@
         <w:pStyle w:val="Textkrper"/>
       </w:pPr>
       <w:r>
-        <w:lastRenderedPageBreak/>
         <w:t>Especially document the deployment view when your software is executed as distributed system with more then one computer, processor, server or container or when you design and construct your own hardware processors and chips.</w:t>
       </w:r>
     </w:p>
@@ -4048,6 +5354,7 @@
         <w:pStyle w:val="DefinitionTerm"/>
       </w:pPr>
       <w:r>
+        <w:lastRenderedPageBreak/>
         <w:t>Quality and/or Performance Features</w:t>
       </w:r>
     </w:p>
@@ -4087,7 +5394,6 @@
       </w:pPr>
       <w:bookmarkStart w:id="32" w:name="_infrastructure_level_2"/>
       <w:r>
-        <w:lastRenderedPageBreak/>
         <w:t>Infrastructure Level 2</w:t>
       </w:r>
       <w:bookmarkEnd w:id="32"/>
@@ -4305,6 +5611,7 @@
         <w:pStyle w:val="Textkrper"/>
       </w:pPr>
       <w:r>
+        <w:lastRenderedPageBreak/>
         <w:t>Some of these concepts cannot be assigned to individual building blocks (e.g. security or safety). This is the place in the template that we provided for a cohesive specification of such concepts.</w:t>
       </w:r>
     </w:p>
@@ -4335,7 +5642,6 @@
         </w:numPr>
       </w:pPr>
       <w:r>
-        <w:lastRenderedPageBreak/>
         <w:t>concept papers with any kind of structure</w:t>
       </w:r>
     </w:p>
@@ -4485,6 +5791,7 @@
           <w:noProof/>
           <w:lang w:val="de-DE" w:eastAsia="de-DE"/>
         </w:rPr>
+        <w:lastRenderedPageBreak/>
         <w:drawing>
           <wp:inline distT="0" distB="0" distL="0" distR="0">
             <wp:extent cx="5334000" cy="3154398"/>
@@ -4501,7 +5808,7 @@
                     </pic:cNvPicPr>
                   </pic:nvPicPr>
                   <pic:blipFill>
-                    <a:blip r:embed="rId14"/>
+                    <a:blip r:embed="rId15"/>
                     <a:stretch>
                       <a:fillRect/>
                     </a:stretch>
@@ -4561,7 +5868,6 @@
         <w:rPr>
           <w:i/>
         </w:rPr>
-        <w:lastRenderedPageBreak/>
         <w:t>&lt;Concept 2&gt;</w:t>
       </w:r>
       <w:bookmarkEnd w:id="38"/>
@@ -4670,6 +5976,7 @@
         <w:pStyle w:val="Textkrper"/>
       </w:pPr>
       <w:r>
+        <w:lastRenderedPageBreak/>
         <w:t>Stakeholders of your system should be able to comprehend and retrace your decisions.</w:t>
       </w:r>
     </w:p>
@@ -4778,7 +6085,6 @@
         <w:pStyle w:val="Textkrper"/>
       </w:pPr>
       <w:r>
-        <w:lastRenderedPageBreak/>
         <w:t>Since quality requirements will have a lot of influence on architectural decisions you should know for every stakeholder what is really important to them, concrete and measurable.</w:t>
       </w:r>
     </w:p>
@@ -4905,6 +6211,7 @@
         <w:pStyle w:val="Textkrper"/>
       </w:pPr>
       <w:r>
+        <w:lastRenderedPageBreak/>
         <w:t>Concretization of (sometimes vague or implicit) quality requirements using (quality) scenarios.</w:t>
       </w:r>
     </w:p>
@@ -4981,7 +6288,6 @@
         <w:rPr>
           <w:b/>
         </w:rPr>
-        <w:lastRenderedPageBreak/>
         <w:t>Form.</w:t>
       </w:r>
     </w:p>
@@ -5074,6 +6380,7 @@
       </w:pPr>
       <w:bookmarkStart w:id="45" w:name="section-glossary"/>
       <w:r>
+        <w:lastRenderedPageBreak/>
         <w:t>Glossary</w:t>
       </w:r>
       <w:bookmarkEnd w:id="45"/>
@@ -7295,6 +8602,7 @@
   <w:style w:type="character" w:default="1" w:styleId="Absatz-Standardschriftart">
     <w:name w:val="Default Paragraph Font"/>
     <w:uiPriority w:val="1"/>
+    <w:semiHidden/>
     <w:unhideWhenUsed/>
   </w:style>
   <w:style w:type="table" w:default="1" w:styleId="NormaleTabelle">
@@ -8091,6 +9399,125 @@
       <w:bCs/>
     </w:rPr>
   </w:style>
+  <w:style w:type="table" w:styleId="EinfacheTabelle5">
+    <w:name w:val="Plain Table 5"/>
+    <w:basedOn w:val="NormaleTabelle"/>
+    <w:rsid w:val="006D7462"/>
+    <w:pPr>
+      <w:spacing w:after="0"/>
+    </w:pPr>
+    <w:tblPr>
+      <w:tblStyleRowBandSize w:val="1"/>
+      <w:tblStyleColBandSize w:val="1"/>
+    </w:tblPr>
+    <w:tblStylePr w:type="firstRow">
+      <w:rPr>
+        <w:rFonts w:asciiTheme="majorHAnsi" w:eastAsiaTheme="majorEastAsia" w:hAnsiTheme="majorHAnsi" w:cstheme="majorBidi"/>
+        <w:i/>
+        <w:iCs/>
+        <w:sz w:val="26"/>
+      </w:rPr>
+      <w:tblPr/>
+      <w:tcPr>
+        <w:tcBorders>
+          <w:bottom w:val="single" w:sz="4" w:space="0" w:color="7F7F7F" w:themeColor="text1" w:themeTint="80"/>
+        </w:tcBorders>
+        <w:shd w:val="clear" w:color="auto" w:fill="FFFFFF" w:themeFill="background1"/>
+      </w:tcPr>
+    </w:tblStylePr>
+    <w:tblStylePr w:type="lastRow">
+      <w:rPr>
+        <w:rFonts w:asciiTheme="majorHAnsi" w:eastAsiaTheme="majorEastAsia" w:hAnsiTheme="majorHAnsi" w:cstheme="majorBidi"/>
+        <w:i/>
+        <w:iCs/>
+        <w:sz w:val="26"/>
+      </w:rPr>
+      <w:tblPr/>
+      <w:tcPr>
+        <w:tcBorders>
+          <w:top w:val="single" w:sz="4" w:space="0" w:color="7F7F7F" w:themeColor="text1" w:themeTint="80"/>
+        </w:tcBorders>
+        <w:shd w:val="clear" w:color="auto" w:fill="FFFFFF" w:themeFill="background1"/>
+      </w:tcPr>
+    </w:tblStylePr>
+    <w:tblStylePr w:type="firstCol">
+      <w:pPr>
+        <w:jc w:val="right"/>
+      </w:pPr>
+      <w:rPr>
+        <w:rFonts w:asciiTheme="majorHAnsi" w:eastAsiaTheme="majorEastAsia" w:hAnsiTheme="majorHAnsi" w:cstheme="majorBidi"/>
+        <w:i/>
+        <w:iCs/>
+        <w:sz w:val="26"/>
+      </w:rPr>
+      <w:tblPr/>
+      <w:tcPr>
+        <w:tcBorders>
+          <w:right w:val="single" w:sz="4" w:space="0" w:color="7F7F7F" w:themeColor="text1" w:themeTint="80"/>
+        </w:tcBorders>
+        <w:shd w:val="clear" w:color="auto" w:fill="FFFFFF" w:themeFill="background1"/>
+      </w:tcPr>
+    </w:tblStylePr>
+    <w:tblStylePr w:type="lastCol">
+      <w:rPr>
+        <w:rFonts w:asciiTheme="majorHAnsi" w:eastAsiaTheme="majorEastAsia" w:hAnsiTheme="majorHAnsi" w:cstheme="majorBidi"/>
+        <w:i/>
+        <w:iCs/>
+        <w:sz w:val="26"/>
+      </w:rPr>
+      <w:tblPr/>
+      <w:tcPr>
+        <w:tcBorders>
+          <w:left w:val="single" w:sz="4" w:space="0" w:color="7F7F7F" w:themeColor="text1" w:themeTint="80"/>
+        </w:tcBorders>
+        <w:shd w:val="clear" w:color="auto" w:fill="FFFFFF" w:themeFill="background1"/>
+      </w:tcPr>
+    </w:tblStylePr>
+    <w:tblStylePr w:type="band1Vert">
+      <w:tblPr/>
+      <w:tcPr>
+        <w:shd w:val="clear" w:color="auto" w:fill="F2F2F2" w:themeFill="background1" w:themeFillShade="F2"/>
+      </w:tcPr>
+    </w:tblStylePr>
+    <w:tblStylePr w:type="band1Horz">
+      <w:tblPr/>
+      <w:tcPr>
+        <w:shd w:val="clear" w:color="auto" w:fill="F2F2F2" w:themeFill="background1" w:themeFillShade="F2"/>
+      </w:tcPr>
+    </w:tblStylePr>
+    <w:tblStylePr w:type="neCell">
+      <w:tblPr/>
+      <w:tcPr>
+        <w:tcBorders>
+          <w:left w:val="nil"/>
+        </w:tcBorders>
+      </w:tcPr>
+    </w:tblStylePr>
+    <w:tblStylePr w:type="nwCell">
+      <w:tblPr/>
+      <w:tcPr>
+        <w:tcBorders>
+          <w:right w:val="nil"/>
+        </w:tcBorders>
+      </w:tcPr>
+    </w:tblStylePr>
+    <w:tblStylePr w:type="seCell">
+      <w:tblPr/>
+      <w:tcPr>
+        <w:tcBorders>
+          <w:left w:val="nil"/>
+        </w:tcBorders>
+      </w:tcPr>
+    </w:tblStylePr>
+    <w:tblStylePr w:type="swCell">
+      <w:tblPr/>
+      <w:tcPr>
+        <w:tcBorders>
+          <w:right w:val="nil"/>
+        </w:tcBorders>
+      </w:tcPr>
+    </w:tblStylePr>
+  </w:style>
 </w:styles>
 </file>
 
@@ -8417,7 +9844,7 @@
 </file>
 
 <file path=customXml/itemProps1.xml><?xml version="1.0" encoding="utf-8"?>
-<ds:datastoreItem xmlns:ds="http://schemas.openxmlformats.org/officeDocument/2006/customXml" ds:itemID="{C9BF49D4-BAB3-4E66-9934-5CE58C494086}">
+<ds:datastoreItem xmlns:ds="http://schemas.openxmlformats.org/officeDocument/2006/customXml" ds:itemID="{78E9B1EA-D3DC-4422-9CAC-D400AD3062D6}">
   <ds:schemaRefs>
     <ds:schemaRef ds:uri="http://schemas.openxmlformats.org/officeDocument/2006/bibliography"/>
   </ds:schemaRefs>

</xml_diff>